<commit_message>
Modificado el anexo téncnico
</commit_message>
<xml_diff>
--- a/Anexo_tecnico_proyecto.docx
+++ b/Anexo_tecnico_proyecto.docx
@@ -603,15 +603,45 @@
               <w:rPr>
                 <w:rFonts w:ascii="Arial" w:eastAsia="Arial" w:hAnsi="Arial" w:cs="Arial"/>
               </w:rPr>
-              <w:t xml:space="preserve">Anteriormente en la empresa se había llegado a la conclusión de que necesitaban automatizar un proceso que ellos llevaban a cabo en la empresa que era secar granos de cacao por un tiempo establecido y con una temperatura correcta, de no llevarse a cabo este tiempo o la temperatura podría llevar a cabo a un producto mal ejecutado y perdidas en la empresa. </w:t>
-            </w:r>
-          </w:p>
-          <w:p>
-            <w:pPr>
-              <w:rPr>
-                <w:rFonts w:ascii="Arial" w:eastAsia="Arial" w:hAnsi="Arial" w:cs="Arial"/>
-              </w:rPr>
-            </w:pPr>
+              <w:t>Actualmente la empresa no cuenta con sistemas de control para el monitoreo de la temperatura de los granos de cacao. Dicho proceso se realiza de manera manual, lo cual implica que, durante el proceso de secado, personal de empresa tiene que entrar al túnel de secado para medirla con un termómetro manual, con temperaturas que alcanzan los 55 °C.</w:t>
+            </w:r>
+          </w:p>
+          <w:p>
+            <w:pPr>
+              <w:rPr>
+                <w:rFonts w:ascii="Arial" w:eastAsia="Arial" w:hAnsi="Arial" w:cs="Arial"/>
+              </w:rPr>
+            </w:pPr>
+            <w:r>
+              <w:rPr>
+                <w:rFonts w:ascii="Arial" w:eastAsia="Arial" w:hAnsi="Arial" w:cs="Arial"/>
+              </w:rPr>
+              <w:t xml:space="preserve">De igual manera el control de los extractores se realiza de manera manual a intervalos determinados de tiempo, lo que produce </w:t>
+            </w:r>
+            <w:r>
+              <w:rPr>
+                <w:rFonts w:ascii="Arial" w:eastAsia="Arial" w:hAnsi="Arial" w:cs="Arial"/>
+              </w:rPr>
+              <w:t>que,</w:t>
+            </w:r>
+            <w:r>
+              <w:rPr>
+                <w:rFonts w:ascii="Arial" w:eastAsia="Arial" w:hAnsi="Arial" w:cs="Arial"/>
+              </w:rPr>
+              <w:t xml:space="preserve"> en ciertos momentos</w:t>
+            </w:r>
+            <w:r>
+              <w:rPr>
+                <w:rFonts w:ascii="Arial" w:eastAsia="Arial" w:hAnsi="Arial" w:cs="Arial"/>
+              </w:rPr>
+              <w:t xml:space="preserve"> </w:t>
+            </w:r>
+            <w:r>
+              <w:rPr>
+                <w:rFonts w:ascii="Arial" w:eastAsia="Arial" w:hAnsi="Arial" w:cs="Arial"/>
+              </w:rPr>
+              <w:t>estos mismos puedan estar consumiendo energía eléctrica de manera innecesaria.</w:t>
+            </w:r>
           </w:p>
         </w:tc>
       </w:tr>
@@ -659,7 +689,25 @@
               <w:rPr>
                 <w:rFonts w:ascii="Arial" w:eastAsia="Arial" w:hAnsi="Arial" w:cs="Arial"/>
               </w:rPr>
-              <w:t xml:space="preserve">Actualmente en la empresa Agro Floresta </w:t>
+              <w:t>Para l</w:t>
+            </w:r>
+            <w:r>
+              <w:rPr>
+                <w:rFonts w:ascii="Arial" w:eastAsia="Arial" w:hAnsi="Arial" w:cs="Arial"/>
+              </w:rPr>
+              <w:t>a empresa Agro</w:t>
+            </w:r>
+            <w:r>
+              <w:rPr>
+                <w:rFonts w:ascii="Arial" w:eastAsia="Arial" w:hAnsi="Arial" w:cs="Arial"/>
+              </w:rPr>
+              <w:t>f</w:t>
+            </w:r>
+            <w:r>
+              <w:rPr>
+                <w:rFonts w:ascii="Arial" w:eastAsia="Arial" w:hAnsi="Arial" w:cs="Arial"/>
+              </w:rPr>
+              <w:t xml:space="preserve">loresta </w:t>
             </w:r>
             <w:r>
               <w:rPr>
@@ -671,31 +719,87 @@
               <w:rPr>
                 <w:rFonts w:ascii="Arial" w:eastAsia="Arial" w:hAnsi="Arial" w:cs="Arial"/>
               </w:rPr>
-              <w:t xml:space="preserve"> de Teapa, Tabasco se lleva </w:t>
-            </w:r>
-            <w:r>
-              <w:rPr>
-                <w:rFonts w:ascii="Arial" w:eastAsia="Arial" w:hAnsi="Arial" w:cs="Arial"/>
-              </w:rPr>
-              <w:t>a cabo</w:t>
-            </w:r>
-            <w:r>
-              <w:rPr>
-                <w:rFonts w:ascii="Arial" w:eastAsia="Arial" w:hAnsi="Arial" w:cs="Arial"/>
-              </w:rPr>
-              <w:t xml:space="preserve"> una actividad fundamental para el proceso de venta del cacao secado el cual se exporta diferentes países, ese procedimiento requiere de una calidad de secado muy </w:t>
-            </w:r>
-            <w:r>
-              <w:rPr>
-                <w:rFonts w:ascii="Arial" w:eastAsia="Arial" w:hAnsi="Arial" w:cs="Arial"/>
-              </w:rPr>
-              <w:t>específica</w:t>
-            </w:r>
-            <w:r>
-              <w:rPr>
-                <w:rFonts w:ascii="Arial" w:eastAsia="Arial" w:hAnsi="Arial" w:cs="Arial"/>
-              </w:rPr>
-              <w:t xml:space="preserve"> donde la temperatura en el proceso y humedad no exceda de un parámetro recomendado, como se sabe en Tabasco se tienen temperaturas altas en la mayoría de los meses, por ende en el proceso del secado se pueden llegar a tener inconvenientes en el cual se tienen que accionar unos extractores de aire para evitar alzas en la temperatura, este procedimiento hasta la fecha se hace manualmente, para ello nosotros queremos implementar una mejora a su proceso de cacao en el cual se pueda medir la temperatura dentro del proceso del secado y cuando esta suba se accionen automáticamente sus extractores sin necesidad de intervención humana y así evitando errores y bajar el índice de propagación de bacterias que se puedan llegar a formar. </w:t>
+              <w:t>, la cual lleva a cabo dentro de sus procesos, la</w:t>
+            </w:r>
+            <w:r>
+              <w:rPr>
+                <w:rFonts w:ascii="Arial" w:eastAsia="Arial" w:hAnsi="Arial" w:cs="Arial"/>
+              </w:rPr>
+              <w:t xml:space="preserve"> actividad </w:t>
+            </w:r>
+            <w:r>
+              <w:rPr>
+                <w:rFonts w:ascii="Arial" w:eastAsia="Arial" w:hAnsi="Arial" w:cs="Arial"/>
+              </w:rPr>
+              <w:t xml:space="preserve"> del secado de cacao, proceso durante el cual, el cacao alcanza la calidad necesaria para ser utilizado como materia prima en la fabricación de chocolates gourmet, dicho producto se </w:t>
+            </w:r>
+            <w:r>
+              <w:rPr>
+                <w:rFonts w:ascii="Arial" w:eastAsia="Arial" w:hAnsi="Arial" w:cs="Arial"/>
+              </w:rPr>
+              <w:t>exporta diferentes países,</w:t>
+            </w:r>
+            <w:r>
+              <w:rPr>
+                <w:rFonts w:ascii="Arial" w:eastAsia="Arial" w:hAnsi="Arial" w:cs="Arial"/>
+              </w:rPr>
+              <w:t xml:space="preserve"> por lo tanto el</w:t>
+            </w:r>
+            <w:r>
+              <w:rPr>
+                <w:rFonts w:ascii="Arial" w:eastAsia="Arial" w:hAnsi="Arial" w:cs="Arial"/>
+              </w:rPr>
+              <w:t xml:space="preserve"> procedimiento requiere de </w:t>
+            </w:r>
+            <w:r>
+              <w:rPr>
+                <w:rFonts w:ascii="Arial" w:eastAsia="Arial" w:hAnsi="Arial" w:cs="Arial"/>
+              </w:rPr>
+              <w:t xml:space="preserve">cierta homogeneidad que permita que los granos alcancen el mismo grado de secado, mediante el control preciso de los tiempos y la temperatura de secado, de igual manera uno de los parámetros importantes es vigilar la </w:t>
+            </w:r>
+            <w:r>
+              <w:rPr>
+                <w:rFonts w:ascii="Arial" w:eastAsia="Arial" w:hAnsi="Arial" w:cs="Arial"/>
+              </w:rPr>
+              <w:t xml:space="preserve">humedad </w:t>
+            </w:r>
+            <w:r>
+              <w:rPr>
+                <w:rFonts w:ascii="Arial" w:eastAsia="Arial" w:hAnsi="Arial" w:cs="Arial"/>
+              </w:rPr>
+              <w:t>relativa del aire, que puede influir en la calidad del proceso de secado.</w:t>
+            </w:r>
+          </w:p>
+          <w:p>
+            <w:pPr>
+              <w:rPr>
+                <w:rFonts w:ascii="Arial" w:eastAsia="Arial" w:hAnsi="Arial" w:cs="Arial"/>
+              </w:rPr>
+            </w:pPr>
+            <w:r>
+              <w:rPr>
+                <w:rFonts w:ascii="Arial" w:eastAsia="Arial" w:hAnsi="Arial" w:cs="Arial"/>
+              </w:rPr>
+              <w:t>Dichos procesos al ser automatizados pueden aumentar el rendimiento del uso de la energía eléctrica utilizada, de igual manera pueden ayudar a aumentar la calidad del producto, al mantener los parámetros de temperatura y tiempo de secado controlados de manera precisa.</w:t>
+            </w:r>
+          </w:p>
+          <w:p>
+            <w:pPr>
+              <w:rPr>
+                <w:rFonts w:ascii="Arial" w:eastAsia="Arial" w:hAnsi="Arial" w:cs="Arial"/>
+              </w:rPr>
+            </w:pPr>
+            <w:r>
+              <w:rPr>
+                <w:rFonts w:ascii="Arial" w:eastAsia="Arial" w:hAnsi="Arial" w:cs="Arial"/>
+              </w:rPr>
+              <w:t>Automatizar el proceso, también involucra una mejora en el desempeño de las actividades del personal de la empresa, ya que representa que el personal puede reducir la cantidad de veces que necesite entrar al túnel de secado, donde se presentan temperaturas elevadas.</w:t>
+            </w:r>
+            <w:r>
+              <w:rPr>
+                <w:rFonts w:ascii="Arial" w:eastAsia="Arial" w:hAnsi="Arial" w:cs="Arial"/>
+              </w:rPr>
+              <w:t xml:space="preserve"> </w:t>
             </w:r>
           </w:p>
         </w:tc>
@@ -792,32 +896,23 @@
                 <w:rFonts w:ascii="Arial" w:eastAsia="Arial" w:hAnsi="Arial" w:cs="Arial"/>
                 <w:bCs/>
               </w:rPr>
-              <w:t xml:space="preserve">Nuestra propuesta de basa en un artefacto tecnológico que se necesita implementar en la empresa autosuficiente que medirá la temperatura en todo momento, con termómetro que </w:t>
-            </w:r>
-            <w:proofErr w:type="spellStart"/>
-            <w:r>
+              <w:t>El proyecto tiene como propuesta general el desarrollo e implementación de un sistema completo de sensores y dispositivos de control electromecánicos, que permitan monitorear variables como la temperatura de los granos de secado en las camas dentro del túnel de secado, así como la humedad relativa del aire dentro del túnel, al mismo tiempo que se pueda controlar de manera automática el encendido y apagado de los extractores del túnel, para tener un control preciso de la temperatura dentro del túnel, y con ello el control de la temperatura de los granos de cacao.</w:t>
+            </w:r>
+          </w:p>
+          <w:p>
+            <w:pPr>
               <w:rPr>
                 <w:rFonts w:ascii="Arial" w:eastAsia="Arial" w:hAnsi="Arial" w:cs="Arial"/>
                 <w:bCs/>
               </w:rPr>
-              <w:t>esta</w:t>
-            </w:r>
-            <w:proofErr w:type="spellEnd"/>
+            </w:pPr>
             <w:r>
               <w:rPr>
                 <w:rFonts w:ascii="Arial" w:eastAsia="Arial" w:hAnsi="Arial" w:cs="Arial"/>
                 <w:bCs/>
               </w:rPr>
-              <w:t xml:space="preserve"> ya incluido en el artefacto y con una instalación de los dispositivos que se necesitan para monitorear el uso del artefacto y el encendido y apagado de los extractores. </w:t>
-            </w:r>
-          </w:p>
-          <w:p>
-            <w:pPr>
-              <w:rPr>
-                <w:rFonts w:ascii="Arial" w:eastAsia="Arial" w:hAnsi="Arial" w:cs="Arial"/>
-                <w:b/>
-              </w:rPr>
-            </w:pPr>
+              <w:t>De igual manera se pretende instalar un sistema fotovoltaico que permita, reducir el costo del consumo de energía eléctrica del sistema, evitando con ello el aumento en el costo de la factura de energía para la empresa.</w:t>
+            </w:r>
           </w:p>
         </w:tc>
       </w:tr>
@@ -910,10 +1005,9 @@
             </w:pPr>
             <w:r>
               <w:rPr>
-                <w:rFonts w:ascii="Arial" w:eastAsia="Arial" w:hAnsi="Arial" w:cs="Arial"/>
-                <w:bCs/>
-              </w:rPr>
-              <w:t xml:space="preserve">Hacer que la cantidad de energía requerida disminuya para el proceso del secado del cacao. </w:t>
+                <w:rFonts w:ascii="Arial" w:hAnsi="Arial" w:cs="Arial"/>
+              </w:rPr>
+              <w:t>Reducir la cantidad de energía consumida durante el proceso de secado de los granos de cacao en la empresa Agrofloresta Mesoamericana, a través de la implementación de tecnología especializada IoT.</w:t>
             </w:r>
           </w:p>
         </w:tc>
@@ -953,6 +1047,7 @@
           <w:b/>
           <w:color w:val="000000"/>
         </w:rPr>
+        <w:lastRenderedPageBreak/>
         <w:t xml:space="preserve">V </w:t>
       </w:r>
       <w:r>
@@ -1015,7 +1110,7 @@
                 <w:rFonts w:ascii="Arial" w:eastAsia="Arial" w:hAnsi="Arial" w:cs="Arial"/>
                 <w:bCs/>
               </w:rPr>
-              <w:t>Desarrollar el artefacto que se instalara en la empresa teniendo en cuenta que estará a altas temperaturas y en contacto con ácido propio del cacao.</w:t>
+              <w:t>Diseñar y desarrollar las dispositivos y software necesarios para automatizar la medición de temperatura de los granos de cacao durante el proceso de secado.</w:t>
             </w:r>
           </w:p>
           <w:p>
@@ -1035,7 +1130,7 @@
                 <w:rFonts w:ascii="Arial" w:eastAsia="Arial" w:hAnsi="Arial" w:cs="Arial"/>
                 <w:bCs/>
               </w:rPr>
-              <w:t xml:space="preserve">Desarrollo de una interfaz gráfica programada por los alumnos donde los trabajadores podrán ver el estado del artefacto. </w:t>
+              <w:t>Diseña, desarrollar e implementar dispositivos y software necesario para automatizar el proceso de control de los extractores encargados de regular la temperatura de los granos de cacao.</w:t>
             </w:r>
           </w:p>
           <w:p>
@@ -1055,7 +1150,7 @@
                 <w:rFonts w:ascii="Arial" w:eastAsia="Arial" w:hAnsi="Arial" w:cs="Arial"/>
                 <w:bCs/>
               </w:rPr>
-              <w:t xml:space="preserve">Desarrollo de la infraestructura que estará en la empresa la cual se encargará de soportar la temperatura de la empresa y la encargada de que el artefacto funcione. </w:t>
+              <w:t xml:space="preserve">Medir el consumo energético de los extractores una vez implementado el sistema automatizado, para generar datos que sirvan en futuros estudios relacionados con el proceso. </w:t>
             </w:r>
           </w:p>
           <w:p>
@@ -1075,8 +1170,7 @@
                 <w:rFonts w:ascii="Arial" w:eastAsia="Arial" w:hAnsi="Arial" w:cs="Arial"/>
                 <w:bCs/>
               </w:rPr>
-              <w:lastRenderedPageBreak/>
-              <w:t xml:space="preserve">Implementación y fabricación de circuitos eléctricos que estarán conectados a la infraestructura previamente hecha. </w:t>
+              <w:t xml:space="preserve">A partir de las mediciones del sistema de sensores, generar datos sobre el proceso e de secado de cacao, que puedan ser utilizados para futuros estudios sobre este mismo. </w:t>
             </w:r>
           </w:p>
           <w:p>
@@ -1096,58 +1190,57 @@
                 <w:rFonts w:ascii="Arial" w:eastAsia="Arial" w:hAnsi="Arial" w:cs="Arial"/>
                 <w:bCs/>
               </w:rPr>
-              <w:t xml:space="preserve">Pruebas del </w:t>
+              <w:t>Instalación</w:t>
             </w:r>
             <w:r>
               <w:rPr>
                 <w:rFonts w:ascii="Arial" w:eastAsia="Arial" w:hAnsi="Arial" w:cs="Arial"/>
                 <w:bCs/>
               </w:rPr>
-              <w:t>desarrollo tecnológico</w:t>
+              <w:t xml:space="preserve"> un sistema de paneles fotovoltaicos que permita reducir el consumo de energía del sistema de sensores y control de </w:t>
             </w:r>
             <w:r>
               <w:rPr>
                 <w:rFonts w:ascii="Arial" w:eastAsia="Arial" w:hAnsi="Arial" w:cs="Arial"/>
                 <w:bCs/>
               </w:rPr>
-              <w:t xml:space="preserve"> en línea y funcionando. </w:t>
-            </w:r>
-          </w:p>
-          <w:p>
-            <w:pPr>
-              <w:pBdr>
-                <w:top w:val="nil"/>
-                <w:left w:val="nil"/>
-                <w:bottom w:val="nil"/>
-                <w:right w:val="nil"/>
-                <w:between w:val="nil"/>
-              </w:pBdr>
-              <w:spacing w:after="160" w:line="259" w:lineRule="auto"/>
-              <w:rPr>
-                <w:rFonts w:ascii="Arial" w:hAnsi="Arial" w:cs="Arial"/>
-                <w:b/>
+              <w:t>los extractores</w:t>
+            </w:r>
+            <w:r>
+              <w:rPr>
+                <w:rFonts w:ascii="Arial" w:eastAsia="Arial" w:hAnsi="Arial" w:cs="Arial"/>
                 <w:bCs/>
               </w:rPr>
-            </w:pPr>
+              <w:t>.</w:t>
+            </w:r>
             <w:r>
               <w:rPr>
                 <w:rFonts w:ascii="Arial" w:eastAsia="Arial" w:hAnsi="Arial" w:cs="Arial"/>
                 <w:bCs/>
               </w:rPr>
-              <w:t xml:space="preserve">Puesta en marcha de la automatización </w:t>
-            </w:r>
-          </w:p>
-          <w:p>
-            <w:pPr>
-              <w:pBdr>
-                <w:top w:val="nil"/>
-                <w:left w:val="nil"/>
-                <w:bottom w:val="nil"/>
-                <w:right w:val="nil"/>
-                <w:between w:val="nil"/>
-              </w:pBdr>
-              <w:spacing w:after="160" w:line="259" w:lineRule="auto"/>
-            </w:pPr>
+              <w:t xml:space="preserve"> Esto con la finalidad de</w:t>
+            </w:r>
+            <w:r>
+              <w:rPr>
+                <w:rFonts w:ascii="Arial" w:eastAsia="Arial" w:hAnsi="Arial" w:cs="Arial"/>
+                <w:bCs/>
+              </w:rPr>
+              <w:t xml:space="preserve"> que el sistema pueda operar de manera autónoma, </w:t>
+            </w:r>
+            <w:r>
+              <w:rPr>
+                <w:rFonts w:ascii="Arial" w:eastAsia="Arial" w:hAnsi="Arial" w:cs="Arial"/>
+                <w:bCs/>
+              </w:rPr>
+              <w:t xml:space="preserve">haciendo posible su uso aun en el caso de </w:t>
+            </w:r>
+            <w:r>
+              <w:rPr>
+                <w:rFonts w:ascii="Arial" w:eastAsia="Arial" w:hAnsi="Arial" w:cs="Arial"/>
+                <w:bCs/>
+              </w:rPr>
+              <w:t>corte del suministro eléctrico (CFE).</w:t>
+            </w:r>
           </w:p>
         </w:tc>
       </w:tr>
@@ -1316,7 +1409,7 @@
                 <w:rFonts w:ascii="Arial" w:eastAsia="Arial" w:hAnsi="Arial" w:cs="Arial"/>
                 <w:bCs/>
               </w:rPr>
-              <w:t>Implementar la mejora al sistema de secado de cacao</w:t>
+              <w:t>Diseño y desarrollo de los dispositivos IoT a utilizarse para la medición de la temperatura de los granos de cacao.</w:t>
             </w:r>
           </w:p>
           <w:p>
@@ -1331,7 +1424,7 @@
                 <w:rFonts w:ascii="Arial" w:eastAsia="Arial" w:hAnsi="Arial" w:cs="Arial"/>
                 <w:bCs/>
               </w:rPr>
-              <w:t>Conseguir que la energía utilizada se reduzca en un mayor porcentaje reduciendo así la huella de carbón del proceso.</w:t>
+              <w:t>Diseño y desarrollo de los dispositivos IoT a utilizarse para el control de los extractores del túnel de secado del cacao.</w:t>
             </w:r>
           </w:p>
           <w:p>
@@ -1346,7 +1439,7 @@
                 <w:rFonts w:ascii="Arial" w:eastAsia="Arial" w:hAnsi="Arial" w:cs="Arial"/>
                 <w:bCs/>
               </w:rPr>
-              <w:t xml:space="preserve">Incentivar a las personas a utilizar nuevas tecnologías con impacto positivo en las empresas que lo necesiten. </w:t>
+              <w:t>Realización de pruebas en ambientes controlados, evaluar el correcto funcionamiento de los dispositivos desarrollados.</w:t>
             </w:r>
           </w:p>
           <w:p>
@@ -1361,29 +1454,73 @@
                 <w:rFonts w:ascii="Arial" w:eastAsia="Arial" w:hAnsi="Arial" w:cs="Arial"/>
                 <w:bCs/>
               </w:rPr>
-              <w:t xml:space="preserve">Reducir la entrada y propagación de bacterias que puedan afectar al proceso de secado del cacao. </w:t>
-            </w:r>
-          </w:p>
-          <w:p>
-            <w:pPr>
+              <w:t>Desarrollo del software de control y pruebas del funcionamiento del sistema de sensores y dispositivos de control electromecánicos</w:t>
+            </w:r>
+            <w:r>
               <w:rPr>
                 <w:rFonts w:ascii="Arial" w:eastAsia="Arial" w:hAnsi="Arial" w:cs="Arial"/>
                 <w:bCs/>
               </w:rPr>
-            </w:pPr>
-            <w:r>
+              <w:t xml:space="preserve">. </w:t>
+            </w:r>
+          </w:p>
+          <w:p>
+            <w:pPr>
               <w:rPr>
                 <w:rFonts w:ascii="Arial" w:eastAsia="Arial" w:hAnsi="Arial" w:cs="Arial"/>
                 <w:bCs/>
               </w:rPr>
-              <w:t>Reducir los errores humanos que se puedan llegar a ocasionar con el manejo de los ventiladores de manera manual.</w:t>
-            </w:r>
+            </w:pPr>
             <w:r>
               <w:rPr>
                 <w:rFonts w:ascii="Arial" w:eastAsia="Arial" w:hAnsi="Arial" w:cs="Arial"/>
                 <w:bCs/>
               </w:rPr>
-              <w:t xml:space="preserve"> </w:t>
+              <w:t>Instalación en la empresa del servidor y equipo de conectividad WiFi, y pruebas con el sistema de sensores en el túnel de secado</w:t>
+            </w:r>
+            <w:r>
+              <w:rPr>
+                <w:rFonts w:ascii="Arial" w:eastAsia="Arial" w:hAnsi="Arial" w:cs="Arial"/>
+                <w:bCs/>
+              </w:rPr>
+              <w:t xml:space="preserve">. </w:t>
+            </w:r>
+          </w:p>
+          <w:p>
+            <w:pPr>
+              <w:rPr>
+                <w:rFonts w:ascii="Arial" w:eastAsia="Arial" w:hAnsi="Arial" w:cs="Arial"/>
+                <w:bCs/>
+              </w:rPr>
+            </w:pPr>
+            <w:r>
+              <w:rPr>
+                <w:rFonts w:ascii="Arial" w:eastAsia="Arial" w:hAnsi="Arial" w:cs="Arial"/>
+                <w:bCs/>
+              </w:rPr>
+              <w:t>Instalación en la empresa de los dispositivos electromecánicos para el control de los extractores del túnel de secado</w:t>
+            </w:r>
+            <w:r>
+              <w:rPr>
+                <w:rFonts w:ascii="Arial" w:eastAsia="Arial" w:hAnsi="Arial" w:cs="Arial"/>
+                <w:bCs/>
+              </w:rPr>
+              <w:t>.</w:t>
+            </w:r>
+          </w:p>
+          <w:p>
+            <w:pPr>
+              <w:rPr>
+                <w:rFonts w:ascii="Arial" w:eastAsia="Arial" w:hAnsi="Arial" w:cs="Arial"/>
+                <w:bCs/>
+              </w:rPr>
+            </w:pPr>
+            <w:r>
+              <w:rPr>
+                <w:rFonts w:ascii="Arial" w:eastAsia="Arial" w:hAnsi="Arial" w:cs="Arial"/>
+                <w:bCs/>
+              </w:rPr>
+              <w:t>Instalación de paneles fotovoltaicos, para el suministro de energía de los dispositivos del sistema.</w:t>
             </w:r>
           </w:p>
         </w:tc>
@@ -1460,14 +1597,38 @@
                 <w:numId w:val="5"/>
               </w:numPr>
               <w:rPr>
-                <w:rFonts w:eastAsia="Arial"/>
-              </w:rPr>
-            </w:pPr>
-            <w:r>
-              <w:rPr>
-                <w:rFonts w:eastAsia="Arial"/>
-              </w:rPr>
-              <w:t xml:space="preserve">Disminución de la cantidad de energía requerida para trabajar con el sistema de secado del cacao </w:t>
+                <w:rFonts w:ascii="Arial" w:eastAsia="Arial" w:hAnsi="Arial" w:cs="Arial"/>
+              </w:rPr>
+            </w:pPr>
+            <w:r>
+              <w:rPr>
+                <w:rFonts w:ascii="Arial" w:eastAsia="Arial" w:hAnsi="Arial" w:cs="Arial"/>
+              </w:rPr>
+              <w:t>C</w:t>
+            </w:r>
+            <w:r>
+              <w:rPr>
+                <w:rFonts w:ascii="Arial" w:eastAsia="Arial" w:hAnsi="Arial" w:cs="Arial"/>
+              </w:rPr>
+              <w:t>antidad de energía requerida para</w:t>
+            </w:r>
+            <w:r>
+              <w:rPr>
+                <w:rFonts w:ascii="Arial" w:eastAsia="Arial" w:hAnsi="Arial" w:cs="Arial"/>
+              </w:rPr>
+              <w:t xml:space="preserve"> el proceso de secado </w:t>
+            </w:r>
+            <w:r>
+              <w:rPr>
+                <w:rFonts w:ascii="Arial" w:eastAsia="Arial" w:hAnsi="Arial" w:cs="Arial"/>
+              </w:rPr>
+              <w:t xml:space="preserve">con el sistema </w:t>
+            </w:r>
+            <w:r>
+              <w:rPr>
+                <w:rFonts w:ascii="Arial" w:eastAsia="Arial" w:hAnsi="Arial" w:cs="Arial"/>
+              </w:rPr>
+              <w:t>automatizado mediante la comparación de la factura eléctrica.</w:t>
             </w:r>
           </w:p>
           <w:p>
@@ -1478,14 +1639,14 @@
                 <w:numId w:val="5"/>
               </w:numPr>
               <w:rPr>
-                <w:rFonts w:eastAsia="Arial"/>
-              </w:rPr>
-            </w:pPr>
-            <w:r>
-              <w:rPr>
-                <w:rFonts w:eastAsia="Arial"/>
-              </w:rPr>
-              <w:t xml:space="preserve">Aumento en el rendimiento de la empresa y en sus trabajadores </w:t>
+                <w:rFonts w:ascii="Arial" w:eastAsia="Arial" w:hAnsi="Arial" w:cs="Arial"/>
+              </w:rPr>
+            </w:pPr>
+            <w:r>
+              <w:rPr>
+                <w:rFonts w:ascii="Arial" w:eastAsia="Arial" w:hAnsi="Arial" w:cs="Arial"/>
+              </w:rPr>
+              <w:t>Cantidad de días requeridos para el proceso de secado.</w:t>
             </w:r>
           </w:p>
           <w:p>
@@ -1496,18 +1657,18 @@
                 <w:numId w:val="5"/>
               </w:numPr>
               <w:rPr>
-                <w:rFonts w:eastAsia="Arial"/>
-              </w:rPr>
-            </w:pPr>
-            <w:r>
-              <w:rPr>
-                <w:rFonts w:eastAsia="Arial"/>
-              </w:rPr>
-              <w:t>Disminución de errores humanos al momento de llevar a cabo la ejecución del proceso</w:t>
-            </w:r>
-            <w:r>
-              <w:rPr>
-                <w:rFonts w:eastAsia="Arial"/>
+                <w:rFonts w:ascii="Arial" w:eastAsia="Arial" w:hAnsi="Arial" w:cs="Arial"/>
+              </w:rPr>
+            </w:pPr>
+            <w:r>
+              <w:rPr>
+                <w:rFonts w:ascii="Arial" w:eastAsia="Arial" w:hAnsi="Arial" w:cs="Arial"/>
+              </w:rPr>
+              <w:t>Registro de la temperatura de los granos de cacao a intervalos de tiempo más cortos</w:t>
+            </w:r>
+            <w:r>
+              <w:rPr>
+                <w:rFonts w:ascii="Arial" w:eastAsia="Arial" w:hAnsi="Arial" w:cs="Arial"/>
               </w:rPr>
               <w:t>.</w:t>
             </w:r>
@@ -1525,22 +1686,15 @@
             </w:pPr>
             <w:r>
               <w:rPr>
-                <w:rFonts w:eastAsia="Arial"/>
-              </w:rPr>
-              <w:t xml:space="preserve">Aumento en la producción de productos en la empresa. </w:t>
-            </w:r>
-          </w:p>
-          <w:p>
-            <w:pPr>
-              <w:rPr>
-                <w:rFonts w:eastAsia="Arial"/>
-              </w:rPr>
-            </w:pPr>
-            <w:r>
-              <w:rPr>
-                <w:rFonts w:eastAsia="Arial"/>
-              </w:rPr>
-              <w:t xml:space="preserve">Nota: en forma de lista vamos a medir los resultados obtenidos/medibles  </w:t>
+                <w:rFonts w:ascii="Arial" w:eastAsia="Arial" w:hAnsi="Arial" w:cs="Arial"/>
+              </w:rPr>
+              <w:t>Registro de la humedad relativa del aire dentro del túnel y su influencia en el proceso de secado</w:t>
+            </w:r>
+            <w:r>
+              <w:rPr>
+                <w:rFonts w:ascii="Arial" w:eastAsia="Arial" w:hAnsi="Arial" w:cs="Arial"/>
+              </w:rPr>
+              <w:t>.</w:t>
             </w:r>
           </w:p>
         </w:tc>
@@ -1612,36 +1766,80 @@
           <w:p>
             <w:pPr>
               <w:rPr>
-                <w:rFonts w:eastAsia="Arial"/>
+                <w:rFonts w:ascii="Arial" w:eastAsia="Arial" w:hAnsi="Arial" w:cs="Arial"/>
               </w:rPr>
             </w:pPr>
             <w:bookmarkStart w:id="0" w:name="_gjdgxs" w:colFirst="0" w:colLast="0"/>
             <w:bookmarkEnd w:id="0"/>
             <w:r>
               <w:rPr>
-                <w:rFonts w:eastAsia="Arial"/>
-              </w:rPr>
-              <w:t xml:space="preserve">Aumento en la producción del cacao en la empresa y disminución del consumo de energía por los extractores en la empresa. </w:t>
-            </w:r>
-          </w:p>
-          <w:p>
-            <w:pPr>
-              <w:rPr>
-                <w:rFonts w:eastAsia="Arial"/>
-              </w:rPr>
-            </w:pPr>
-          </w:p>
-          <w:p>
-            <w:pPr>
-              <w:rPr>
-                <w:rFonts w:eastAsia="Arial"/>
-              </w:rPr>
-            </w:pPr>
-            <w:r>
-              <w:rPr>
-                <w:rFonts w:eastAsia="Arial"/>
-              </w:rPr>
-              <w:t xml:space="preserve">Nota: Es lo que voy a obtener de los objetivos específicos </w:t>
+                <w:rFonts w:ascii="Arial" w:eastAsia="Arial" w:hAnsi="Arial" w:cs="Arial"/>
+              </w:rPr>
+              <w:t>Dispositivos IoT especializados para el monitoreo de la temperatura de los granos de cacao, en las camas del túnel de secado</w:t>
+            </w:r>
+            <w:r>
+              <w:rPr>
+                <w:rFonts w:ascii="Arial" w:eastAsia="Arial" w:hAnsi="Arial" w:cs="Arial"/>
+              </w:rPr>
+              <w:t>.</w:t>
+            </w:r>
+          </w:p>
+          <w:p>
+            <w:pPr>
+              <w:rPr>
+                <w:rFonts w:ascii="Arial" w:eastAsia="Arial" w:hAnsi="Arial" w:cs="Arial"/>
+              </w:rPr>
+            </w:pPr>
+            <w:r>
+              <w:rPr>
+                <w:rFonts w:ascii="Arial" w:eastAsia="Arial" w:hAnsi="Arial" w:cs="Arial"/>
+              </w:rPr>
+              <w:t>Dispositivos IoT especializados para el monitoreo de la humedad relativa en el aire dentro del túnel de secado.</w:t>
+            </w:r>
+          </w:p>
+          <w:p>
+            <w:pPr>
+              <w:rPr>
+                <w:rFonts w:ascii="Arial" w:eastAsia="Arial" w:hAnsi="Arial" w:cs="Arial"/>
+              </w:rPr>
+            </w:pPr>
+            <w:r>
+              <w:rPr>
+                <w:rFonts w:ascii="Arial" w:eastAsia="Arial" w:hAnsi="Arial" w:cs="Arial"/>
+              </w:rPr>
+              <w:t>Dispositivos IoT electromecánicos para el control de los extractores del túnel de secado.</w:t>
+            </w:r>
+          </w:p>
+          <w:p>
+            <w:pPr>
+              <w:rPr>
+                <w:rFonts w:ascii="Arial" w:eastAsia="Arial" w:hAnsi="Arial" w:cs="Arial"/>
+              </w:rPr>
+            </w:pPr>
+            <w:r>
+              <w:rPr>
+                <w:rFonts w:ascii="Arial" w:eastAsia="Arial" w:hAnsi="Arial" w:cs="Arial"/>
+              </w:rPr>
+              <w:t>Software de monitoreo y control</w:t>
+            </w:r>
+            <w:r>
+              <w:rPr>
+                <w:rFonts w:ascii="Arial" w:eastAsia="Arial" w:hAnsi="Arial" w:cs="Arial"/>
+              </w:rPr>
+              <w:t xml:space="preserve"> especializado para el proceso de secado dentro del túnel.</w:t>
+            </w:r>
+          </w:p>
+          <w:p>
+            <w:pPr>
+              <w:rPr>
+                <w:rFonts w:ascii="Arial" w:eastAsia="Arial" w:hAnsi="Arial" w:cs="Arial"/>
+              </w:rPr>
+            </w:pPr>
+            <w:r>
+              <w:rPr>
+                <w:rFonts w:ascii="Arial" w:eastAsia="Arial" w:hAnsi="Arial" w:cs="Arial"/>
+              </w:rPr>
+              <w:t>Base de datos, con la información necesaria para futuros análisis pertinentes al proceso de secado de cacao.</w:t>
             </w:r>
           </w:p>
         </w:tc>
@@ -1723,6 +1921,7 @@
                 <w:rFonts w:ascii="Arial" w:eastAsia="Arial" w:hAnsi="Arial" w:cs="Arial"/>
                 <w:b/>
               </w:rPr>
+              <w:lastRenderedPageBreak/>
               <w:t>Componente Ambiental</w:t>
             </w:r>
           </w:p>
@@ -1859,7 +2058,42 @@
                 <w:rFonts w:ascii="Arial" w:eastAsia="Arial" w:hAnsi="Arial" w:cs="Arial"/>
                 <w:b/>
               </w:rPr>
-              <w:t xml:space="preserve">En el aspecto de sustentabilidad creemos que nuestro proyecto tiene un impacto directo al medio ambiente debido a que con nuestra mejora, en la empresa se utilizara en menor grado la energía para monitorear el cacao o cualquier otro producto que la empresa tenga ahí, disminuirá la huella de carbono debido a que los extractores no estarán funcionando a menos que se necesiten y cuando terminen de ser utilizado estos se apagaran de manera automática. </w:t>
+              <w:t>El</w:t>
+            </w:r>
+            <w:r>
+              <w:rPr>
+                <w:rFonts w:ascii="Arial" w:eastAsia="Arial" w:hAnsi="Arial" w:cs="Arial"/>
+                <w:b/>
+              </w:rPr>
+              <w:t xml:space="preserve"> proyecto tiene un impacto directo al medio ambiente debido a que </w:t>
+            </w:r>
+            <w:r>
+              <w:rPr>
+                <w:rFonts w:ascii="Arial" w:eastAsia="Arial" w:hAnsi="Arial" w:cs="Arial"/>
+                <w:b/>
+              </w:rPr>
+              <w:t>las mejores que se presentarán al proceso</w:t>
+            </w:r>
+            <w:r>
+              <w:rPr>
+                <w:rFonts w:ascii="Arial" w:eastAsia="Arial" w:hAnsi="Arial" w:cs="Arial"/>
+                <w:b/>
+              </w:rPr>
+              <w:t xml:space="preserve">, en la empresa se utilizara </w:t>
+            </w:r>
+            <w:r>
+              <w:rPr>
+                <w:rFonts w:ascii="Arial" w:eastAsia="Arial" w:hAnsi="Arial" w:cs="Arial"/>
+                <w:b/>
+              </w:rPr>
+              <w:t>una cantidad menor de energía eléctrica para el controlar la temperatura de los granos dentro del túnel, esto ayuda a reducir la huella de carbono del producto final.</w:t>
+            </w:r>
+            <w:r>
+              <w:rPr>
+                <w:rFonts w:ascii="Arial" w:eastAsia="Arial" w:hAnsi="Arial" w:cs="Arial"/>
+                <w:b/>
+              </w:rPr>
+              <w:t xml:space="preserve"> </w:t>
             </w:r>
           </w:p>
           <w:p>
@@ -2006,46 +2240,13 @@
                 <w:b/>
               </w:rPr>
             </w:pPr>
-          </w:p>
-          <w:p>
-            <w:pPr>
-              <w:rPr>
-                <w:rFonts w:ascii="Arial" w:eastAsia="Arial" w:hAnsi="Arial" w:cs="Arial"/>
-                <w:b/>
-              </w:rPr>
-            </w:pPr>
-          </w:p>
-          <w:p>
-            <w:pPr>
-              <w:rPr>
-                <w:rFonts w:ascii="Arial" w:eastAsia="Arial" w:hAnsi="Arial" w:cs="Arial"/>
-                <w:b/>
-              </w:rPr>
-            </w:pPr>
-          </w:p>
-          <w:p>
-            <w:pPr>
-              <w:rPr>
-                <w:rFonts w:ascii="Arial" w:eastAsia="Arial" w:hAnsi="Arial" w:cs="Arial"/>
-                <w:b/>
-              </w:rPr>
-            </w:pPr>
-          </w:p>
-          <w:p>
-            <w:pPr>
-              <w:rPr>
-                <w:rFonts w:ascii="Arial" w:eastAsia="Arial" w:hAnsi="Arial" w:cs="Arial"/>
-                <w:b/>
-              </w:rPr>
-            </w:pPr>
-          </w:p>
-          <w:p>
-            <w:pPr>
-              <w:rPr>
-                <w:rFonts w:ascii="Arial" w:eastAsia="Arial" w:hAnsi="Arial" w:cs="Arial"/>
-                <w:b/>
-              </w:rPr>
-            </w:pPr>
+            <w:r>
+              <w:rPr>
+                <w:rFonts w:ascii="Arial" w:eastAsia="Arial" w:hAnsi="Arial" w:cs="Arial"/>
+                <w:b/>
+              </w:rPr>
+              <w:t>Debido a que el impacto es positivo, las medidas de protección al medio ambiente radican en la uso correcto de los dispositivos durante su tiempo útil, así como del pertinente reciclaje de los residuos al final de la vida útil de los dispositivos involucrados en el sistema automático.</w:t>
+            </w:r>
           </w:p>
         </w:tc>
       </w:tr>
@@ -2232,26 +2433,43 @@
                 <w:rFonts w:ascii="Arial" w:eastAsia="Arial" w:hAnsi="Arial" w:cs="Arial"/>
                 <w:b/>
               </w:rPr>
-              <w:t xml:space="preserve">Nuestro proyecto no afectará a la flora y fauna del ambiente debido a que nuestro proyecto va a ser implementado en un ambiente apartado de ese tipo de biología. </w:t>
-            </w:r>
-          </w:p>
-          <w:p>
-            <w:pPr>
-              <w:jc w:val="both"/>
-              <w:rPr>
-                <w:rFonts w:ascii="Arial" w:eastAsia="Arial" w:hAnsi="Arial" w:cs="Arial"/>
-                <w:b/>
-              </w:rPr>
-            </w:pPr>
-          </w:p>
-          <w:p>
-            <w:pPr>
-              <w:jc w:val="both"/>
-              <w:rPr>
-                <w:rFonts w:ascii="Arial" w:eastAsia="Arial" w:hAnsi="Arial" w:cs="Arial"/>
-                <w:b/>
-              </w:rPr>
-            </w:pPr>
+              <w:t>El</w:t>
+            </w:r>
+            <w:r>
+              <w:rPr>
+                <w:rFonts w:ascii="Arial" w:eastAsia="Arial" w:hAnsi="Arial" w:cs="Arial"/>
+                <w:b/>
+              </w:rPr>
+              <w:t xml:space="preserve"> proyecto no afectará a la flora y fauna del ambiente</w:t>
+            </w:r>
+            <w:r>
+              <w:rPr>
+                <w:rFonts w:ascii="Arial" w:eastAsia="Arial" w:hAnsi="Arial" w:cs="Arial"/>
+                <w:b/>
+              </w:rPr>
+              <w:t>,</w:t>
+            </w:r>
+            <w:r>
+              <w:rPr>
+                <w:rFonts w:ascii="Arial" w:eastAsia="Arial" w:hAnsi="Arial" w:cs="Arial"/>
+                <w:b/>
+              </w:rPr>
+              <w:t xml:space="preserve"> debido a que </w:t>
+            </w:r>
+            <w:r>
+              <w:rPr>
+                <w:rFonts w:ascii="Arial" w:eastAsia="Arial" w:hAnsi="Arial" w:cs="Arial"/>
+                <w:b/>
+              </w:rPr>
+              <w:t>la instalación del mismo será dentro las instalaciones de la empresa, lugar que es cerrado y se evita contacto con la flora y fauna silvestre.</w:t>
+            </w:r>
+            <w:r>
+              <w:rPr>
+                <w:rFonts w:ascii="Arial" w:eastAsia="Arial" w:hAnsi="Arial" w:cs="Arial"/>
+                <w:b/>
+              </w:rPr>
+              <w:t xml:space="preserve"> </w:t>
+            </w:r>
           </w:p>
         </w:tc>
       </w:tr>
@@ -2274,7 +2492,19 @@
               <w:rPr>
                 <w:rFonts w:ascii="Arial" w:eastAsia="Arial" w:hAnsi="Arial" w:cs="Arial"/>
               </w:rPr>
-              <w:t>¿Si la respuesta a la pregunta anterior fue “Si”, ha previsto las medidas de protección y mitigación necesarias así como la autorización correspondiente?</w:t>
+              <w:t xml:space="preserve">¿Si la respuesta a la pregunta anterior fue “Si”, ha previsto las medidas de protección y mitigación </w:t>
+            </w:r>
+            <w:r>
+              <w:rPr>
+                <w:rFonts w:ascii="Arial" w:eastAsia="Arial" w:hAnsi="Arial" w:cs="Arial"/>
+              </w:rPr>
+              <w:t>necesarias,</w:t>
+            </w:r>
+            <w:r>
+              <w:rPr>
+                <w:rFonts w:ascii="Arial" w:eastAsia="Arial" w:hAnsi="Arial" w:cs="Arial"/>
+              </w:rPr>
+              <w:t xml:space="preserve"> así como la autorización correspondiente?</w:t>
             </w:r>
           </w:p>
         </w:tc>
@@ -2556,24 +2786,13 @@
                 <w:b/>
               </w:rPr>
             </w:pPr>
-          </w:p>
-          <w:p>
-            <w:pPr>
-              <w:jc w:val="both"/>
-              <w:rPr>
-                <w:rFonts w:ascii="Arial" w:eastAsia="Arial" w:hAnsi="Arial" w:cs="Arial"/>
-                <w:b/>
-              </w:rPr>
-            </w:pPr>
-          </w:p>
-          <w:p>
-            <w:pPr>
-              <w:jc w:val="both"/>
-              <w:rPr>
-                <w:rFonts w:ascii="Arial" w:eastAsia="Arial" w:hAnsi="Arial" w:cs="Arial"/>
-                <w:b/>
-              </w:rPr>
-            </w:pPr>
+            <w:r>
+              <w:rPr>
+                <w:rFonts w:ascii="Arial" w:eastAsia="Arial" w:hAnsi="Arial" w:cs="Arial"/>
+                <w:b/>
+              </w:rPr>
+              <w:t>La optimización de un proceso de este tipo en una zona poco industrializada puede permitir el crecimiento de la empresa, tanto en su cadena de valor, como en su proceso. Esto permite que demostrar que una zona poco industrializada puede albergas proyectos tecnológicos de esta índole.</w:t>
+            </w:r>
           </w:p>
         </w:tc>
       </w:tr>
@@ -2617,7 +2836,21 @@
                 <w:rFonts w:ascii="Arial" w:eastAsia="Arial" w:hAnsi="Arial" w:cs="Arial"/>
                 <w:b/>
               </w:rPr>
-              <w:t>Si ( )</w:t>
+              <w:t>Si (</w:t>
+            </w:r>
+            <w:r>
+              <w:rPr>
+                <w:rFonts w:ascii="Arial" w:eastAsia="Arial" w:hAnsi="Arial" w:cs="Arial"/>
+                <w:b/>
+              </w:rPr>
+              <w:t>x</w:t>
+            </w:r>
+            <w:r>
+              <w:rPr>
+                <w:rFonts w:ascii="Arial" w:eastAsia="Arial" w:hAnsi="Arial" w:cs="Arial"/>
+                <w:b/>
+              </w:rPr>
+              <w:t>)</w:t>
             </w:r>
           </w:p>
           <w:p>
@@ -2676,24 +2909,13 @@
                 <w:b/>
               </w:rPr>
             </w:pPr>
-          </w:p>
-          <w:p>
-            <w:pPr>
-              <w:jc w:val="both"/>
-              <w:rPr>
-                <w:rFonts w:ascii="Arial" w:eastAsia="Arial" w:hAnsi="Arial" w:cs="Arial"/>
-                <w:b/>
-              </w:rPr>
-            </w:pPr>
-          </w:p>
-          <w:p>
-            <w:pPr>
-              <w:jc w:val="both"/>
-              <w:rPr>
-                <w:rFonts w:ascii="Arial" w:eastAsia="Arial" w:hAnsi="Arial" w:cs="Arial"/>
-                <w:b/>
-              </w:rPr>
-            </w:pPr>
+            <w:r>
+              <w:rPr>
+                <w:rFonts w:ascii="Arial" w:eastAsia="Arial" w:hAnsi="Arial" w:cs="Arial"/>
+                <w:b/>
+              </w:rPr>
+              <w:t>Debido a que se trata de una empresa privada los mecanismos de participación, correrán a cargo de la empresa, ya que es a través de sus políticas que se permitirá el acceso a la comunidad a los beneficios de la actividad productiva.</w:t>
+            </w:r>
           </w:p>
         </w:tc>
       </w:tr>
@@ -2878,24 +3100,13 @@
                 <w:b/>
               </w:rPr>
             </w:pPr>
-          </w:p>
-          <w:p>
-            <w:pPr>
-              <w:jc w:val="both"/>
-              <w:rPr>
-                <w:rFonts w:ascii="Arial" w:eastAsia="Arial" w:hAnsi="Arial" w:cs="Arial"/>
-                <w:b/>
-              </w:rPr>
-            </w:pPr>
-          </w:p>
-          <w:p>
-            <w:pPr>
-              <w:jc w:val="both"/>
-              <w:rPr>
-                <w:rFonts w:ascii="Arial" w:eastAsia="Arial" w:hAnsi="Arial" w:cs="Arial"/>
-                <w:b/>
-              </w:rPr>
-            </w:pPr>
+            <w:r>
+              <w:rPr>
+                <w:rFonts w:ascii="Arial" w:eastAsia="Arial" w:hAnsi="Arial" w:cs="Arial"/>
+                <w:b/>
+              </w:rPr>
+              <w:t>La empresa se encuentra en una comunidad donde no existen, áreas naturales o culturales protegidas.</w:t>
+            </w:r>
           </w:p>
         </w:tc>
       </w:tr>
@@ -2918,7 +3129,20 @@
               <w:rPr>
                 <w:rFonts w:ascii="Arial" w:eastAsia="Arial" w:hAnsi="Arial" w:cs="Arial"/>
               </w:rPr>
-              <w:t>¿Si la respuesta a la pregunta anterior fue “Si”, ha previsto las medidas de protección y mitigación necesarias así como la autorización correspondiente?</w:t>
+              <w:lastRenderedPageBreak/>
+              <w:t xml:space="preserve">¿Si la respuesta a la pregunta anterior fue “Si”, ha previsto las medidas de protección y mitigación </w:t>
+            </w:r>
+            <w:r>
+              <w:rPr>
+                <w:rFonts w:ascii="Arial" w:eastAsia="Arial" w:hAnsi="Arial" w:cs="Arial"/>
+              </w:rPr>
+              <w:t>necesarias,</w:t>
+            </w:r>
+            <w:r>
+              <w:rPr>
+                <w:rFonts w:ascii="Arial" w:eastAsia="Arial" w:hAnsi="Arial" w:cs="Arial"/>
+              </w:rPr>
+              <w:t xml:space="preserve"> así como la autorización correspondiente?</w:t>
             </w:r>
           </w:p>
         </w:tc>
@@ -3169,22 +3393,6 @@
               </w:rPr>
               <w:t>Seleccione el (los) Objetivos que apliquen:</w:t>
             </w:r>
-            <w:r>
-              <w:rPr>
-                <w:rFonts w:ascii="Arial" w:eastAsia="Arial" w:hAnsi="Arial" w:cs="Arial"/>
-                <w:b/>
-              </w:rPr>
-              <w:t xml:space="preserve"> </w:t>
-            </w:r>
-            <w:r>
-              <w:rPr>
-                <w:rFonts w:ascii="Arial" w:eastAsia="Arial" w:hAnsi="Arial" w:cs="Arial"/>
-                <w:bCs/>
-                <w:sz w:val="18"/>
-                <w:szCs w:val="18"/>
-              </w:rPr>
-              <w:t>Objetivo 9 y Objetivo 13</w:t>
-            </w:r>
           </w:p>
         </w:tc>
         <w:tc>
@@ -3246,7 +3454,6 @@
               <w:rPr>
                 <w:rFonts w:ascii="Arial" w:eastAsia="Arial" w:hAnsi="Arial" w:cs="Arial"/>
               </w:rPr>
-              <w:lastRenderedPageBreak/>
               <w:t>Objetivo 2: Hambre Cero</w:t>
             </w:r>
           </w:p>
@@ -3357,7 +3564,6 @@
               <w:rPr>
                 <w:rFonts w:ascii="Arial" w:eastAsia="Arial" w:hAnsi="Arial" w:cs="Arial"/>
               </w:rPr>
-              <w:lastRenderedPageBreak/>
               <w:t>Objetivo 10: Reducción de las Desigualdades</w:t>
             </w:r>
           </w:p>
@@ -3371,7 +3577,6 @@
               <w:rPr>
                 <w:rFonts w:ascii="Arial" w:eastAsia="Arial" w:hAnsi="Arial" w:cs="Arial"/>
               </w:rPr>
-              <w:lastRenderedPageBreak/>
               <w:t xml:space="preserve">Objetivo 11: Ciudades y Comunidades Sostenibles </w:t>
             </w:r>
           </w:p>
@@ -3473,7 +3678,6 @@
                 <w:rFonts w:ascii="Arial" w:eastAsia="Arial" w:hAnsi="Arial" w:cs="Arial"/>
                 <w:b/>
               </w:rPr>
-              <w:lastRenderedPageBreak/>
               <w:t>Justifique su respuesta</w:t>
             </w:r>
           </w:p>
@@ -3489,32 +3693,44 @@
             <w:pPr>
               <w:rPr>
                 <w:rFonts w:ascii="Arial" w:eastAsia="Arial" w:hAnsi="Arial" w:cs="Arial"/>
+                <w:b/>
+              </w:rPr>
+            </w:pPr>
+            <w:r>
+              <w:rPr>
+                <w:rFonts w:ascii="Arial" w:eastAsia="Arial" w:hAnsi="Arial" w:cs="Arial"/>
                 <w:bCs/>
               </w:rPr>
-            </w:pPr>
+              <w:t>La</w:t>
+            </w:r>
             <w:r>
               <w:rPr>
                 <w:rFonts w:ascii="Arial" w:eastAsia="Arial" w:hAnsi="Arial" w:cs="Arial"/>
                 <w:bCs/>
               </w:rPr>
-              <w:t xml:space="preserve">En el aspecto del objetivo 9, nuestra propuesta genera una innovación a la empresa y una infraestructura de los instrumentos que se utilizan actualmente, y es una acción por el clima debido a que como sabemos si se gaste menos energía en una empresa por pequeña o grande que sea se puede ayudar a reducir la huella de carbono en la entidad, en este caso en Tabasco. </w:t>
-            </w:r>
-          </w:p>
-          <w:p>
-            <w:pPr>
-              <w:rPr>
-                <w:rFonts w:ascii="Arial" w:eastAsia="Arial" w:hAnsi="Arial" w:cs="Arial"/>
-                <w:b/>
-              </w:rPr>
-            </w:pPr>
-          </w:p>
-          <w:p>
-            <w:pPr>
-              <w:rPr>
-                <w:rFonts w:ascii="Arial" w:eastAsia="Arial" w:hAnsi="Arial" w:cs="Arial"/>
-                <w:b/>
-              </w:rPr>
-            </w:pPr>
+              <w:t xml:space="preserve"> propuesta genera innovación </w:t>
+            </w:r>
+            <w:r>
+              <w:rPr>
+                <w:rFonts w:ascii="Arial" w:eastAsia="Arial" w:hAnsi="Arial" w:cs="Arial"/>
+                <w:bCs/>
+              </w:rPr>
+              <w:t xml:space="preserve">a uno de los procesos clave dentro de la </w:t>
+            </w:r>
+            <w:r>
+              <w:rPr>
+                <w:rFonts w:ascii="Arial" w:eastAsia="Arial" w:hAnsi="Arial" w:cs="Arial"/>
+                <w:bCs/>
+              </w:rPr>
+              <w:t xml:space="preserve">empresa </w:t>
+            </w:r>
+            <w:r>
+              <w:rPr>
+                <w:rFonts w:ascii="Arial" w:eastAsia="Arial" w:hAnsi="Arial" w:cs="Arial"/>
+                <w:bCs/>
+              </w:rPr>
+              <w:t>mencionada, así como la mejora de la infraestructura de esta para que el proceso se desarrolle de mejor manera. Todo lo anterior ayudando a reducir la huella de carbón del producto final mediante la reducción de consumo de energía eléctrica, lo cual implica un impacto directo positivo al medio ambiente, aunado a un aumento en la cadena de valor de la actividad productiva de la empresa.</w:t>
+            </w:r>
           </w:p>
         </w:tc>
       </w:tr>
@@ -3656,7 +3872,15 @@
                 <w:b/>
                 <w:u w:val="single"/>
               </w:rPr>
-              <w:t xml:space="preserve">Mal tiempo del clima por el cual no se pueda llegar hasta la empresa. </w:t>
+              <w:t>Estado del tiempo, razón por cual puede ser inaccesible el camino hacia las instalaciones de la empresa.</w:t>
+            </w:r>
+            <w:r>
+              <w:rPr>
+                <w:rFonts w:ascii="Arial" w:eastAsia="Arial" w:hAnsi="Arial" w:cs="Arial"/>
+                <w:b/>
+                <w:u w:val="single"/>
+              </w:rPr>
+              <w:t xml:space="preserve"> </w:t>
             </w:r>
           </w:p>
           <w:p>
@@ -3706,16 +3930,8 @@
               <w:rPr>
                 <w:rFonts w:ascii="Arial" w:eastAsia="Arial" w:hAnsi="Arial" w:cs="Arial"/>
               </w:rPr>
-              <w:t xml:space="preserve">Ser consistente en llegar a la empresa en la temporada de sol donde el camino para llegar a la empresa sea el </w:t>
-            </w:r>
-            <w:proofErr w:type="spellStart"/>
-            <w:r>
-              <w:rPr>
-                <w:rFonts w:ascii="Arial" w:eastAsia="Arial" w:hAnsi="Arial" w:cs="Arial"/>
-              </w:rPr>
-              <w:t>optimo</w:t>
-            </w:r>
-            <w:proofErr w:type="spellEnd"/>
+              <w:t>Reducir la cantidad de visitas al sitio, mediante el desarrollo y pruebas de puesta en marcha de los sistemas en las instalaciones del TecNM Campus de la Región Sierra</w:t>
+            </w:r>
             <w:r>
               <w:rPr>
                 <w:rFonts w:ascii="Arial" w:eastAsia="Arial" w:hAnsi="Arial" w:cs="Arial"/>
@@ -4209,21 +4425,7 @@
               <w:rPr>
                 <w:rFonts w:ascii="Arial" w:eastAsia="Arial" w:hAnsi="Arial" w:cs="Arial"/>
               </w:rPr>
-              <w:t xml:space="preserve">Diseño de la </w:t>
-            </w:r>
-            <w:proofErr w:type="spellStart"/>
-            <w:r>
-              <w:rPr>
-                <w:rFonts w:ascii="Arial" w:eastAsia="Arial" w:hAnsi="Arial" w:cs="Arial"/>
-              </w:rPr>
-              <w:t>pagina</w:t>
-            </w:r>
-            <w:proofErr w:type="spellEnd"/>
-            <w:r>
-              <w:rPr>
-                <w:rFonts w:ascii="Arial" w:eastAsia="Arial" w:hAnsi="Arial" w:cs="Arial"/>
-              </w:rPr>
-              <w:t xml:space="preserve"> web</w:t>
+              <w:t>Desarrollo de prototipos</w:t>
             </w:r>
           </w:p>
         </w:tc>
@@ -4382,22 +4584,16 @@
             <w:r>
               <w:rPr>
                 <w:rFonts w:ascii="Arial" w:eastAsia="Arial" w:hAnsi="Arial" w:cs="Arial"/>
-              </w:rPr>
-              <w:t xml:space="preserve">Diseño de una </w:t>
-            </w:r>
-            <w:proofErr w:type="spellStart"/>
-            <w:r>
-              <w:rPr>
-                <w:rFonts w:ascii="Arial" w:eastAsia="Arial" w:hAnsi="Arial" w:cs="Arial"/>
-              </w:rPr>
-              <w:t>pagina</w:t>
-            </w:r>
-            <w:proofErr w:type="spellEnd"/>
-            <w:r>
-              <w:rPr>
-                <w:rFonts w:ascii="Arial" w:eastAsia="Arial" w:hAnsi="Arial" w:cs="Arial"/>
-              </w:rPr>
-              <w:t xml:space="preserve"> web para adecuarla en la empresa </w:t>
+                <w:bCs/>
+              </w:rPr>
+              <w:t xml:space="preserve">Apoyo en </w:t>
+            </w:r>
+            <w:r>
+              <w:rPr>
+                <w:rFonts w:ascii="Arial" w:eastAsia="Arial" w:hAnsi="Arial" w:cs="Arial"/>
+                <w:bCs/>
+              </w:rPr>
+              <w:t>el desarrollo de los dispositivos IoT de medición de temperatura</w:t>
             </w:r>
           </w:p>
         </w:tc>
@@ -4419,7 +4615,6 @@
                 <w:rFonts w:ascii="Arial" w:eastAsia="Arial" w:hAnsi="Arial" w:cs="Arial"/>
                 <w:b/>
               </w:rPr>
-              <w:lastRenderedPageBreak/>
               <w:t>Producto esperado en el que colaborará:</w:t>
             </w:r>
           </w:p>
@@ -4434,34 +4629,27 @@
                 <w:rFonts w:ascii="Arial" w:eastAsia="Arial" w:hAnsi="Arial" w:cs="Arial"/>
               </w:rPr>
             </w:pPr>
-            <w:proofErr w:type="spellStart"/>
-            <w:r>
-              <w:rPr>
-                <w:rFonts w:ascii="Arial" w:eastAsia="Arial" w:hAnsi="Arial" w:cs="Arial"/>
-              </w:rPr>
-              <w:t>Pagina</w:t>
-            </w:r>
-            <w:proofErr w:type="spellEnd"/>
-            <w:r>
-              <w:rPr>
-                <w:rFonts w:ascii="Arial" w:eastAsia="Arial" w:hAnsi="Arial" w:cs="Arial"/>
-              </w:rPr>
-              <w:t xml:space="preserve"> web para la empresa</w:t>
-            </w:r>
-          </w:p>
-          <w:p>
-            <w:pPr>
-              <w:rPr>
-                <w:rFonts w:ascii="Arial" w:eastAsia="Arial" w:hAnsi="Arial" w:cs="Arial"/>
-              </w:rPr>
-            </w:pPr>
-          </w:p>
-          <w:p>
-            <w:pPr>
-              <w:rPr>
-                <w:rFonts w:ascii="Arial" w:eastAsia="Arial" w:hAnsi="Arial" w:cs="Arial"/>
-              </w:rPr>
-            </w:pPr>
+            <w:r>
+              <w:rPr>
+                <w:rFonts w:ascii="Arial" w:eastAsia="Arial" w:hAnsi="Arial" w:cs="Arial"/>
+                <w:bCs/>
+              </w:rPr>
+              <w:t>Dispositivos IoT de medición de temperatura</w:t>
+            </w:r>
+            <w:r>
+              <w:rPr>
+                <w:rFonts w:ascii="Arial" w:eastAsia="Arial" w:hAnsi="Arial" w:cs="Arial"/>
+                <w:bCs/>
+              </w:rPr>
+              <w:t xml:space="preserve"> </w:t>
+            </w:r>
+            <w:r>
+              <w:rPr>
+                <w:rFonts w:ascii="Arial" w:eastAsia="Arial" w:hAnsi="Arial" w:cs="Arial"/>
+                <w:bCs/>
+              </w:rPr>
+              <w:t>y humedad relativa en el aire.</w:t>
+            </w:r>
           </w:p>
         </w:tc>
       </w:tr>
@@ -4648,7 +4836,7 @@
               <w:rPr>
                 <w:rFonts w:ascii="Arial" w:eastAsia="Arial" w:hAnsi="Arial" w:cs="Arial"/>
               </w:rPr>
-              <w:t>Pruebas del prototipo</w:t>
+              <w:t>Desarrollo de prototipos</w:t>
             </w:r>
           </w:p>
         </w:tc>
@@ -4807,8 +4995,16 @@
             <w:r>
               <w:rPr>
                 <w:rFonts w:ascii="Arial" w:eastAsia="Arial" w:hAnsi="Arial" w:cs="Arial"/>
-              </w:rPr>
-              <w:t xml:space="preserve">Testeo de las pruebas y corrección de errores </w:t>
+                <w:bCs/>
+              </w:rPr>
+              <w:t xml:space="preserve">Apoyo en </w:t>
+            </w:r>
+            <w:r>
+              <w:rPr>
+                <w:rFonts w:ascii="Arial" w:eastAsia="Arial" w:hAnsi="Arial" w:cs="Arial"/>
+                <w:bCs/>
+              </w:rPr>
+              <w:t>el desarrollo de los dispositivos IoT electromecánicos de control de los extractores.</w:t>
             </w:r>
           </w:p>
         </w:tc>
@@ -4850,12 +5046,41 @@
             <w:r>
               <w:rPr>
                 <w:rFonts w:ascii="Arial" w:eastAsia="Arial" w:hAnsi="Arial" w:cs="Arial"/>
-              </w:rPr>
-              <w:t xml:space="preserve">Producto final </w:t>
-            </w:r>
-          </w:p>
-        </w:tc>
-      </w:tr>
+                <w:bCs/>
+              </w:rPr>
+              <w:t>Dispositivos IoT electromecánico de control de los extractores.</w:t>
+            </w:r>
+          </w:p>
+        </w:tc>
+      </w:tr>
+    </w:tbl>
+    <w:p>
+      <w:pPr>
+        <w:rPr>
+          <w:rFonts w:ascii="Arial" w:eastAsia="Arial" w:hAnsi="Arial" w:cs="Arial"/>
+          <w:b/>
+        </w:rPr>
+      </w:pPr>
+    </w:p>
+    <w:tbl>
+      <w:tblPr>
+        <w:tblStyle w:val="af0"/>
+        <w:tblW w:w="5000" w:type="pct"/>
+        <w:tblInd w:w="0" w:type="dxa"/>
+        <w:tblBorders>
+          <w:top w:val="single" w:sz="4" w:space="0" w:color="000000"/>
+          <w:left w:val="single" w:sz="4" w:space="0" w:color="000000"/>
+          <w:bottom w:val="single" w:sz="4" w:space="0" w:color="000000"/>
+          <w:right w:val="single" w:sz="4" w:space="0" w:color="000000"/>
+          <w:insideH w:val="single" w:sz="4" w:space="0" w:color="000000"/>
+          <w:insideV w:val="single" w:sz="4" w:space="0" w:color="000000"/>
+        </w:tblBorders>
+        <w:tblLook w:val="0400" w:firstRow="0" w:lastRow="0" w:firstColumn="0" w:lastColumn="0" w:noHBand="0" w:noVBand="1"/>
+      </w:tblPr>
+      <w:tblGrid>
+        <w:gridCol w:w="3465"/>
+        <w:gridCol w:w="5929"/>
+      </w:tblGrid>
       <w:tr>
         <w:tc>
           <w:tcPr>
@@ -5011,7 +5236,7 @@
               <w:rPr>
                 <w:rFonts w:ascii="Arial" w:eastAsia="Arial" w:hAnsi="Arial" w:cs="Arial"/>
               </w:rPr>
-              <w:t>Pruebas del prototipo</w:t>
+              <w:t>Desarrollo</w:t>
             </w:r>
           </w:p>
         </w:tc>
@@ -5171,7 +5396,7 @@
               <w:rPr>
                 <w:rFonts w:ascii="Arial" w:eastAsia="Arial" w:hAnsi="Arial" w:cs="Arial"/>
               </w:rPr>
-              <w:t xml:space="preserve">Testeo de las pruebas y corrección de errores </w:t>
+              <w:t>Desarrollo de software de monitoreo y control.</w:t>
             </w:r>
           </w:p>
         </w:tc>
@@ -5211,7 +5436,841 @@
               <w:rPr>
                 <w:rFonts w:ascii="Arial" w:eastAsia="Arial" w:hAnsi="Arial" w:cs="Arial"/>
               </w:rPr>
-              <w:t xml:space="preserve">Producto final </w:t>
+              <w:t>Software de monitoreo y control.</w:t>
+            </w:r>
+          </w:p>
+        </w:tc>
+      </w:tr>
+    </w:tbl>
+    <w:p>
+      <w:pPr>
+        <w:rPr>
+          <w:rFonts w:ascii="Arial" w:eastAsia="Arial" w:hAnsi="Arial" w:cs="Arial"/>
+          <w:b/>
+        </w:rPr>
+      </w:pPr>
+    </w:p>
+    <w:p>
+      <w:pPr>
+        <w:rPr>
+          <w:rFonts w:ascii="Arial" w:eastAsia="Arial" w:hAnsi="Arial" w:cs="Arial"/>
+          <w:b/>
+        </w:rPr>
+      </w:pPr>
+    </w:p>
+    <w:tbl>
+      <w:tblPr>
+        <w:tblStyle w:val="af0"/>
+        <w:tblW w:w="5000" w:type="pct"/>
+        <w:tblInd w:w="0" w:type="dxa"/>
+        <w:tblBorders>
+          <w:top w:val="single" w:sz="4" w:space="0" w:color="000000"/>
+          <w:left w:val="single" w:sz="4" w:space="0" w:color="000000"/>
+          <w:bottom w:val="single" w:sz="4" w:space="0" w:color="000000"/>
+          <w:right w:val="single" w:sz="4" w:space="0" w:color="000000"/>
+          <w:insideH w:val="single" w:sz="4" w:space="0" w:color="000000"/>
+          <w:insideV w:val="single" w:sz="4" w:space="0" w:color="000000"/>
+        </w:tblBorders>
+        <w:tblLook w:val="0400" w:firstRow="0" w:lastRow="0" w:firstColumn="0" w:lastColumn="0" w:noHBand="0" w:noVBand="1"/>
+      </w:tblPr>
+      <w:tblGrid>
+        <w:gridCol w:w="3465"/>
+        <w:gridCol w:w="5929"/>
+      </w:tblGrid>
+      <w:tr>
+        <w:tc>
+          <w:tcPr>
+            <w:tcW w:w="1844" w:type="pct"/>
+          </w:tcPr>
+          <w:p>
+            <w:pPr>
+              <w:rPr>
+                <w:rFonts w:ascii="Arial" w:eastAsia="Arial" w:hAnsi="Arial" w:cs="Arial"/>
+                <w:b/>
+              </w:rPr>
+            </w:pPr>
+            <w:r>
+              <w:rPr>
+                <w:rFonts w:ascii="Arial" w:eastAsia="Arial" w:hAnsi="Arial" w:cs="Arial"/>
+                <w:b/>
+              </w:rPr>
+              <w:t>Nombre completo:</w:t>
+            </w:r>
+          </w:p>
+        </w:tc>
+        <w:tc>
+          <w:tcPr>
+            <w:tcW w:w="3156" w:type="pct"/>
+          </w:tcPr>
+          <w:p>
+            <w:pPr>
+              <w:rPr>
+                <w:rFonts w:ascii="Arial" w:eastAsia="Arial" w:hAnsi="Arial" w:cs="Arial"/>
+              </w:rPr>
+            </w:pPr>
+            <w:r>
+              <w:rPr>
+                <w:rFonts w:ascii="Arial" w:eastAsia="Arial" w:hAnsi="Arial" w:cs="Arial"/>
+              </w:rPr>
+              <w:t>Félix Soberano</w:t>
+            </w:r>
+            <w:r>
+              <w:rPr>
+                <w:rFonts w:ascii="Arial" w:eastAsia="Arial" w:hAnsi="Arial" w:cs="Arial"/>
+              </w:rPr>
+              <w:t xml:space="preserve"> </w:t>
+            </w:r>
+          </w:p>
+        </w:tc>
+      </w:tr>
+      <w:tr>
+        <w:tc>
+          <w:tcPr>
+            <w:tcW w:w="1844" w:type="pct"/>
+          </w:tcPr>
+          <w:p>
+            <w:pPr>
+              <w:rPr>
+                <w:rFonts w:ascii="Arial" w:eastAsia="Arial" w:hAnsi="Arial" w:cs="Arial"/>
+                <w:b/>
+              </w:rPr>
+            </w:pPr>
+            <w:r>
+              <w:rPr>
+                <w:rFonts w:ascii="Arial" w:eastAsia="Arial" w:hAnsi="Arial" w:cs="Arial"/>
+                <w:b/>
+              </w:rPr>
+              <w:t>Institución de adscripción:</w:t>
+            </w:r>
+          </w:p>
+        </w:tc>
+        <w:tc>
+          <w:tcPr>
+            <w:tcW w:w="3156" w:type="pct"/>
+          </w:tcPr>
+          <w:p>
+            <w:pPr>
+              <w:rPr>
+                <w:rFonts w:ascii="Arial" w:eastAsia="Arial" w:hAnsi="Arial" w:cs="Arial"/>
+              </w:rPr>
+            </w:pPr>
+            <w:r>
+              <w:rPr>
+                <w:rFonts w:ascii="Arial" w:eastAsia="Arial" w:hAnsi="Arial" w:cs="Arial"/>
+              </w:rPr>
+              <w:t xml:space="preserve">Instituto Tecnológico Superior de la Región Sierra </w:t>
+            </w:r>
+          </w:p>
+        </w:tc>
+      </w:tr>
+      <w:tr>
+        <w:tc>
+          <w:tcPr>
+            <w:tcW w:w="1844" w:type="pct"/>
+          </w:tcPr>
+          <w:p>
+            <w:pPr>
+              <w:rPr>
+                <w:rFonts w:ascii="Arial" w:eastAsia="Arial" w:hAnsi="Arial" w:cs="Arial"/>
+                <w:b/>
+              </w:rPr>
+            </w:pPr>
+            <w:r>
+              <w:rPr>
+                <w:rFonts w:ascii="Arial" w:eastAsia="Arial" w:hAnsi="Arial" w:cs="Arial"/>
+                <w:b/>
+              </w:rPr>
+              <w:t>Nivel académico:</w:t>
+            </w:r>
+          </w:p>
+        </w:tc>
+        <w:tc>
+          <w:tcPr>
+            <w:tcW w:w="3156" w:type="pct"/>
+          </w:tcPr>
+          <w:p>
+            <w:pPr>
+              <w:rPr>
+                <w:rFonts w:ascii="Arial" w:eastAsia="Arial" w:hAnsi="Arial" w:cs="Arial"/>
+              </w:rPr>
+            </w:pPr>
+            <w:r>
+              <w:rPr>
+                <w:rFonts w:ascii="Arial" w:eastAsia="Arial" w:hAnsi="Arial" w:cs="Arial"/>
+              </w:rPr>
+              <w:t>Universidad</w:t>
+            </w:r>
+          </w:p>
+        </w:tc>
+      </w:tr>
+      <w:tr>
+        <w:tc>
+          <w:tcPr>
+            <w:tcW w:w="1844" w:type="pct"/>
+          </w:tcPr>
+          <w:p>
+            <w:pPr>
+              <w:rPr>
+                <w:rFonts w:ascii="Arial" w:eastAsia="Arial" w:hAnsi="Arial" w:cs="Arial"/>
+                <w:b/>
+              </w:rPr>
+            </w:pPr>
+            <w:r>
+              <w:rPr>
+                <w:rFonts w:ascii="Arial" w:eastAsia="Arial" w:hAnsi="Arial" w:cs="Arial"/>
+                <w:b/>
+              </w:rPr>
+              <w:t>Campo del conocimiento:</w:t>
+            </w:r>
+          </w:p>
+        </w:tc>
+        <w:tc>
+          <w:tcPr>
+            <w:tcW w:w="3156" w:type="pct"/>
+          </w:tcPr>
+          <w:p>
+            <w:pPr>
+              <w:rPr>
+                <w:rFonts w:ascii="Arial" w:eastAsia="Arial" w:hAnsi="Arial" w:cs="Arial"/>
+              </w:rPr>
+            </w:pPr>
+            <w:r>
+              <w:rPr>
+                <w:rFonts w:ascii="Arial" w:eastAsia="Arial" w:hAnsi="Arial" w:cs="Arial"/>
+              </w:rPr>
+              <w:t>Pruebas sobre software informático</w:t>
+            </w:r>
+          </w:p>
+        </w:tc>
+      </w:tr>
+      <w:tr>
+        <w:tc>
+          <w:tcPr>
+            <w:tcW w:w="1844" w:type="pct"/>
+          </w:tcPr>
+          <w:p>
+            <w:pPr>
+              <w:rPr>
+                <w:rFonts w:ascii="Arial" w:eastAsia="Arial" w:hAnsi="Arial" w:cs="Arial"/>
+                <w:b/>
+              </w:rPr>
+            </w:pPr>
+            <w:r>
+              <w:rPr>
+                <w:rFonts w:ascii="Arial" w:eastAsia="Arial" w:hAnsi="Arial" w:cs="Arial"/>
+                <w:b/>
+              </w:rPr>
+              <w:t>SNI (Si/No)</w:t>
+            </w:r>
+          </w:p>
+        </w:tc>
+        <w:tc>
+          <w:tcPr>
+            <w:tcW w:w="3156" w:type="pct"/>
+          </w:tcPr>
+          <w:p>
+            <w:pPr>
+              <w:rPr>
+                <w:rFonts w:ascii="Arial" w:eastAsia="Arial" w:hAnsi="Arial" w:cs="Arial"/>
+              </w:rPr>
+            </w:pPr>
+            <w:r>
+              <w:rPr>
+                <w:rFonts w:ascii="Arial" w:eastAsia="Arial" w:hAnsi="Arial" w:cs="Arial"/>
+              </w:rPr>
+              <w:t>No</w:t>
+            </w:r>
+          </w:p>
+        </w:tc>
+      </w:tr>
+      <w:tr>
+        <w:tc>
+          <w:tcPr>
+            <w:tcW w:w="1844" w:type="pct"/>
+          </w:tcPr>
+          <w:p>
+            <w:pPr>
+              <w:rPr>
+                <w:rFonts w:ascii="Arial" w:eastAsia="Arial" w:hAnsi="Arial" w:cs="Arial"/>
+                <w:b/>
+              </w:rPr>
+            </w:pPr>
+            <w:r>
+              <w:rPr>
+                <w:rFonts w:ascii="Arial" w:eastAsia="Arial" w:hAnsi="Arial" w:cs="Arial"/>
+                <w:b/>
+              </w:rPr>
+              <w:t>SEI (Si/No)</w:t>
+            </w:r>
+          </w:p>
+        </w:tc>
+        <w:tc>
+          <w:tcPr>
+            <w:tcW w:w="3156" w:type="pct"/>
+          </w:tcPr>
+          <w:p>
+            <w:pPr>
+              <w:rPr>
+                <w:rFonts w:ascii="Arial" w:eastAsia="Arial" w:hAnsi="Arial" w:cs="Arial"/>
+              </w:rPr>
+            </w:pPr>
+            <w:r>
+              <w:rPr>
+                <w:rFonts w:ascii="Arial" w:eastAsia="Arial" w:hAnsi="Arial" w:cs="Arial"/>
+              </w:rPr>
+              <w:t>No</w:t>
+            </w:r>
+          </w:p>
+        </w:tc>
+      </w:tr>
+      <w:tr>
+        <w:tc>
+          <w:tcPr>
+            <w:tcW w:w="1844" w:type="pct"/>
+          </w:tcPr>
+          <w:p>
+            <w:pPr>
+              <w:rPr>
+                <w:rFonts w:ascii="Arial" w:eastAsia="Arial" w:hAnsi="Arial" w:cs="Arial"/>
+                <w:b/>
+              </w:rPr>
+            </w:pPr>
+            <w:r>
+              <w:rPr>
+                <w:rFonts w:ascii="Arial" w:eastAsia="Arial" w:hAnsi="Arial" w:cs="Arial"/>
+                <w:b/>
+              </w:rPr>
+              <w:t>Periodo de participación:</w:t>
+            </w:r>
+          </w:p>
+        </w:tc>
+        <w:tc>
+          <w:tcPr>
+            <w:tcW w:w="3156" w:type="pct"/>
+          </w:tcPr>
+          <w:p>
+            <w:pPr>
+              <w:rPr>
+                <w:rFonts w:ascii="Arial" w:eastAsia="Arial" w:hAnsi="Arial" w:cs="Arial"/>
+              </w:rPr>
+            </w:pPr>
+            <w:r>
+              <w:rPr>
+                <w:rFonts w:ascii="Arial" w:eastAsia="Arial" w:hAnsi="Arial" w:cs="Arial"/>
+              </w:rPr>
+              <w:t>Desde el inicio hasta el final</w:t>
+            </w:r>
+          </w:p>
+        </w:tc>
+      </w:tr>
+      <w:tr>
+        <w:tc>
+          <w:tcPr>
+            <w:tcW w:w="1844" w:type="pct"/>
+          </w:tcPr>
+          <w:p>
+            <w:pPr>
+              <w:rPr>
+                <w:rFonts w:ascii="Arial" w:eastAsia="Arial" w:hAnsi="Arial" w:cs="Arial"/>
+                <w:b/>
+              </w:rPr>
+            </w:pPr>
+            <w:r>
+              <w:rPr>
+                <w:rFonts w:ascii="Arial" w:eastAsia="Arial" w:hAnsi="Arial" w:cs="Arial"/>
+                <w:b/>
+              </w:rPr>
+              <w:t>Actividades por desarrollar:</w:t>
+            </w:r>
+          </w:p>
+        </w:tc>
+        <w:tc>
+          <w:tcPr>
+            <w:tcW w:w="3156" w:type="pct"/>
+          </w:tcPr>
+          <w:p>
+            <w:pPr>
+              <w:rPr>
+                <w:rFonts w:ascii="Arial" w:eastAsia="Arial" w:hAnsi="Arial" w:cs="Arial"/>
+              </w:rPr>
+            </w:pPr>
+            <w:r>
+              <w:rPr>
+                <w:rFonts w:ascii="Arial" w:eastAsia="Arial" w:hAnsi="Arial" w:cs="Arial"/>
+                <w:bCs/>
+              </w:rPr>
+              <w:t xml:space="preserve">Apoyo en </w:t>
+            </w:r>
+            <w:r>
+              <w:rPr>
+                <w:rFonts w:ascii="Arial" w:eastAsia="Arial" w:hAnsi="Arial" w:cs="Arial"/>
+                <w:bCs/>
+              </w:rPr>
+              <w:t>las pruebas de funcionamiento de los sistemas de sensores y dispositivos electromecánicos.</w:t>
+            </w:r>
+          </w:p>
+        </w:tc>
+      </w:tr>
+      <w:tr>
+        <w:tc>
+          <w:tcPr>
+            <w:tcW w:w="1844" w:type="pct"/>
+          </w:tcPr>
+          <w:p>
+            <w:pPr>
+              <w:rPr>
+                <w:rFonts w:ascii="Arial" w:eastAsia="Arial" w:hAnsi="Arial" w:cs="Arial"/>
+                <w:b/>
+              </w:rPr>
+            </w:pPr>
+            <w:r>
+              <w:rPr>
+                <w:rFonts w:ascii="Arial" w:eastAsia="Arial" w:hAnsi="Arial" w:cs="Arial"/>
+                <w:b/>
+              </w:rPr>
+              <w:t>Producto esperado en el que</w:t>
+            </w:r>
+            <w:r>
+              <w:rPr>
+                <w:rFonts w:ascii="Arial" w:eastAsia="Arial" w:hAnsi="Arial" w:cs="Arial"/>
+                <w:b/>
+              </w:rPr>
+              <w:t xml:space="preserve"> c</w:t>
+            </w:r>
+            <w:r>
+              <w:rPr>
+                <w:rFonts w:ascii="Arial" w:eastAsia="Arial" w:hAnsi="Arial" w:cs="Arial"/>
+                <w:b/>
+              </w:rPr>
+              <w:t>olaborará:</w:t>
+            </w:r>
+          </w:p>
+        </w:tc>
+        <w:tc>
+          <w:tcPr>
+            <w:tcW w:w="3156" w:type="pct"/>
+          </w:tcPr>
+          <w:p>
+            <w:pPr>
+              <w:rPr>
+                <w:rFonts w:ascii="Arial" w:eastAsia="Arial" w:hAnsi="Arial" w:cs="Arial"/>
+              </w:rPr>
+            </w:pPr>
+            <w:r>
+              <w:rPr>
+                <w:rFonts w:ascii="Arial" w:eastAsia="Arial" w:hAnsi="Arial" w:cs="Arial"/>
+              </w:rPr>
+              <w:t>Software de monitoreo y control.</w:t>
+            </w:r>
+          </w:p>
+        </w:tc>
+      </w:tr>
+    </w:tbl>
+    <w:p>
+      <w:pPr>
+        <w:rPr>
+          <w:rFonts w:ascii="Arial" w:eastAsia="Arial" w:hAnsi="Arial" w:cs="Arial"/>
+          <w:b/>
+        </w:rPr>
+      </w:pPr>
+    </w:p>
+    <w:tbl>
+      <w:tblPr>
+        <w:tblStyle w:val="af0"/>
+        <w:tblW w:w="5000" w:type="pct"/>
+        <w:tblInd w:w="0" w:type="dxa"/>
+        <w:tblBorders>
+          <w:top w:val="single" w:sz="4" w:space="0" w:color="000000"/>
+          <w:left w:val="single" w:sz="4" w:space="0" w:color="000000"/>
+          <w:bottom w:val="single" w:sz="4" w:space="0" w:color="000000"/>
+          <w:right w:val="single" w:sz="4" w:space="0" w:color="000000"/>
+          <w:insideH w:val="single" w:sz="4" w:space="0" w:color="000000"/>
+          <w:insideV w:val="single" w:sz="4" w:space="0" w:color="000000"/>
+        </w:tblBorders>
+        <w:tblLook w:val="0400" w:firstRow="0" w:lastRow="0" w:firstColumn="0" w:lastColumn="0" w:noHBand="0" w:noVBand="1"/>
+      </w:tblPr>
+      <w:tblGrid>
+        <w:gridCol w:w="3465"/>
+        <w:gridCol w:w="5929"/>
+      </w:tblGrid>
+      <w:tr>
+        <w:tc>
+          <w:tcPr>
+            <w:tcW w:w="1844" w:type="pct"/>
+          </w:tcPr>
+          <w:p>
+            <w:pPr>
+              <w:rPr>
+                <w:rFonts w:ascii="Arial" w:eastAsia="Arial" w:hAnsi="Arial" w:cs="Arial"/>
+                <w:b/>
+              </w:rPr>
+            </w:pPr>
+            <w:r>
+              <w:rPr>
+                <w:rFonts w:ascii="Arial" w:eastAsia="Arial" w:hAnsi="Arial" w:cs="Arial"/>
+                <w:b/>
+              </w:rPr>
+              <w:lastRenderedPageBreak/>
+              <w:t>Nombre completo:</w:t>
+            </w:r>
+          </w:p>
+        </w:tc>
+        <w:tc>
+          <w:tcPr>
+            <w:tcW w:w="3156" w:type="pct"/>
+          </w:tcPr>
+          <w:p>
+            <w:pPr>
+              <w:rPr>
+                <w:rFonts w:ascii="Arial" w:eastAsia="Arial" w:hAnsi="Arial" w:cs="Arial"/>
+              </w:rPr>
+            </w:pPr>
+            <w:r>
+              <w:rPr>
+                <w:rFonts w:ascii="Arial" w:eastAsia="Arial" w:hAnsi="Arial" w:cs="Arial"/>
+              </w:rPr>
+              <w:t>Edgardo Arias</w:t>
+            </w:r>
+          </w:p>
+        </w:tc>
+      </w:tr>
+      <w:tr>
+        <w:tc>
+          <w:tcPr>
+            <w:tcW w:w="1844" w:type="pct"/>
+          </w:tcPr>
+          <w:p>
+            <w:pPr>
+              <w:rPr>
+                <w:rFonts w:ascii="Arial" w:eastAsia="Arial" w:hAnsi="Arial" w:cs="Arial"/>
+                <w:b/>
+              </w:rPr>
+            </w:pPr>
+            <w:r>
+              <w:rPr>
+                <w:rFonts w:ascii="Arial" w:eastAsia="Arial" w:hAnsi="Arial" w:cs="Arial"/>
+                <w:b/>
+              </w:rPr>
+              <w:t>Institución de adscripción:</w:t>
+            </w:r>
+          </w:p>
+        </w:tc>
+        <w:tc>
+          <w:tcPr>
+            <w:tcW w:w="3156" w:type="pct"/>
+          </w:tcPr>
+          <w:p>
+            <w:pPr>
+              <w:rPr>
+                <w:rFonts w:ascii="Arial" w:eastAsia="Arial" w:hAnsi="Arial" w:cs="Arial"/>
+              </w:rPr>
+            </w:pPr>
+            <w:r>
+              <w:rPr>
+                <w:rFonts w:ascii="Arial" w:eastAsia="Arial" w:hAnsi="Arial" w:cs="Arial"/>
+              </w:rPr>
+              <w:t xml:space="preserve">Instituto Tecnológico Superior de la Región Sierra </w:t>
+            </w:r>
+          </w:p>
+        </w:tc>
+      </w:tr>
+      <w:tr>
+        <w:tc>
+          <w:tcPr>
+            <w:tcW w:w="1844" w:type="pct"/>
+          </w:tcPr>
+          <w:p>
+            <w:pPr>
+              <w:rPr>
+                <w:rFonts w:ascii="Arial" w:eastAsia="Arial" w:hAnsi="Arial" w:cs="Arial"/>
+                <w:b/>
+              </w:rPr>
+            </w:pPr>
+            <w:r>
+              <w:rPr>
+                <w:rFonts w:ascii="Arial" w:eastAsia="Arial" w:hAnsi="Arial" w:cs="Arial"/>
+                <w:b/>
+              </w:rPr>
+              <w:t>Nivel académico:</w:t>
+            </w:r>
+          </w:p>
+        </w:tc>
+        <w:tc>
+          <w:tcPr>
+            <w:tcW w:w="3156" w:type="pct"/>
+          </w:tcPr>
+          <w:p>
+            <w:pPr>
+              <w:rPr>
+                <w:rFonts w:ascii="Arial" w:eastAsia="Arial" w:hAnsi="Arial" w:cs="Arial"/>
+              </w:rPr>
+            </w:pPr>
+            <w:r>
+              <w:rPr>
+                <w:rFonts w:ascii="Arial" w:eastAsia="Arial" w:hAnsi="Arial" w:cs="Arial"/>
+              </w:rPr>
+              <w:t>Universidad</w:t>
+            </w:r>
+          </w:p>
+        </w:tc>
+      </w:tr>
+      <w:tr>
+        <w:tc>
+          <w:tcPr>
+            <w:tcW w:w="1844" w:type="pct"/>
+          </w:tcPr>
+          <w:p>
+            <w:pPr>
+              <w:rPr>
+                <w:rFonts w:ascii="Arial" w:eastAsia="Arial" w:hAnsi="Arial" w:cs="Arial"/>
+                <w:b/>
+              </w:rPr>
+            </w:pPr>
+            <w:r>
+              <w:rPr>
+                <w:rFonts w:ascii="Arial" w:eastAsia="Arial" w:hAnsi="Arial" w:cs="Arial"/>
+                <w:b/>
+              </w:rPr>
+              <w:t>Campo del conocimiento:</w:t>
+            </w:r>
+          </w:p>
+        </w:tc>
+        <w:tc>
+          <w:tcPr>
+            <w:tcW w:w="3156" w:type="pct"/>
+          </w:tcPr>
+          <w:p>
+            <w:pPr>
+              <w:rPr>
+                <w:rFonts w:ascii="Arial" w:eastAsia="Arial" w:hAnsi="Arial" w:cs="Arial"/>
+              </w:rPr>
+            </w:pPr>
+            <w:r>
+              <w:rPr>
+                <w:rFonts w:ascii="Arial" w:eastAsia="Arial" w:hAnsi="Arial" w:cs="Arial"/>
+              </w:rPr>
+              <w:t>Diseño e impresión 3D</w:t>
+            </w:r>
+          </w:p>
+        </w:tc>
+      </w:tr>
+      <w:tr>
+        <w:tc>
+          <w:tcPr>
+            <w:tcW w:w="1844" w:type="pct"/>
+          </w:tcPr>
+          <w:p>
+            <w:pPr>
+              <w:rPr>
+                <w:rFonts w:ascii="Arial" w:eastAsia="Arial" w:hAnsi="Arial" w:cs="Arial"/>
+                <w:b/>
+              </w:rPr>
+            </w:pPr>
+            <w:r>
+              <w:rPr>
+                <w:rFonts w:ascii="Arial" w:eastAsia="Arial" w:hAnsi="Arial" w:cs="Arial"/>
+                <w:b/>
+              </w:rPr>
+              <w:t>SNI (Si/No)</w:t>
+            </w:r>
+          </w:p>
+        </w:tc>
+        <w:tc>
+          <w:tcPr>
+            <w:tcW w:w="3156" w:type="pct"/>
+          </w:tcPr>
+          <w:p>
+            <w:pPr>
+              <w:rPr>
+                <w:rFonts w:ascii="Arial" w:eastAsia="Arial" w:hAnsi="Arial" w:cs="Arial"/>
+              </w:rPr>
+            </w:pPr>
+            <w:r>
+              <w:rPr>
+                <w:rFonts w:ascii="Arial" w:eastAsia="Arial" w:hAnsi="Arial" w:cs="Arial"/>
+              </w:rPr>
+              <w:t>No</w:t>
+            </w:r>
+          </w:p>
+        </w:tc>
+      </w:tr>
+      <w:tr>
+        <w:tc>
+          <w:tcPr>
+            <w:tcW w:w="1844" w:type="pct"/>
+          </w:tcPr>
+          <w:p>
+            <w:pPr>
+              <w:rPr>
+                <w:rFonts w:ascii="Arial" w:eastAsia="Arial" w:hAnsi="Arial" w:cs="Arial"/>
+                <w:b/>
+              </w:rPr>
+            </w:pPr>
+            <w:r>
+              <w:rPr>
+                <w:rFonts w:ascii="Arial" w:eastAsia="Arial" w:hAnsi="Arial" w:cs="Arial"/>
+                <w:b/>
+              </w:rPr>
+              <w:t>SEI (Si/No)</w:t>
+            </w:r>
+          </w:p>
+        </w:tc>
+        <w:tc>
+          <w:tcPr>
+            <w:tcW w:w="3156" w:type="pct"/>
+          </w:tcPr>
+          <w:p>
+            <w:pPr>
+              <w:rPr>
+                <w:rFonts w:ascii="Arial" w:eastAsia="Arial" w:hAnsi="Arial" w:cs="Arial"/>
+              </w:rPr>
+            </w:pPr>
+            <w:r>
+              <w:rPr>
+                <w:rFonts w:ascii="Arial" w:eastAsia="Arial" w:hAnsi="Arial" w:cs="Arial"/>
+              </w:rPr>
+              <w:t>No</w:t>
+            </w:r>
+          </w:p>
+        </w:tc>
+      </w:tr>
+      <w:tr>
+        <w:tc>
+          <w:tcPr>
+            <w:tcW w:w="1844" w:type="pct"/>
+          </w:tcPr>
+          <w:p>
+            <w:pPr>
+              <w:rPr>
+                <w:rFonts w:ascii="Arial" w:eastAsia="Arial" w:hAnsi="Arial" w:cs="Arial"/>
+                <w:b/>
+              </w:rPr>
+            </w:pPr>
+            <w:r>
+              <w:rPr>
+                <w:rFonts w:ascii="Arial" w:eastAsia="Arial" w:hAnsi="Arial" w:cs="Arial"/>
+                <w:b/>
+              </w:rPr>
+              <w:t>Periodo de participación:</w:t>
+            </w:r>
+          </w:p>
+        </w:tc>
+        <w:tc>
+          <w:tcPr>
+            <w:tcW w:w="3156" w:type="pct"/>
+          </w:tcPr>
+          <w:p>
+            <w:pPr>
+              <w:rPr>
+                <w:rFonts w:ascii="Arial" w:eastAsia="Arial" w:hAnsi="Arial" w:cs="Arial"/>
+              </w:rPr>
+            </w:pPr>
+            <w:r>
+              <w:rPr>
+                <w:rFonts w:ascii="Arial" w:eastAsia="Arial" w:hAnsi="Arial" w:cs="Arial"/>
+              </w:rPr>
+              <w:t>Desde el inicio hasta el final</w:t>
+            </w:r>
+          </w:p>
+        </w:tc>
+      </w:tr>
+      <w:tr>
+        <w:tc>
+          <w:tcPr>
+            <w:tcW w:w="1844" w:type="pct"/>
+          </w:tcPr>
+          <w:p>
+            <w:pPr>
+              <w:rPr>
+                <w:rFonts w:ascii="Arial" w:eastAsia="Arial" w:hAnsi="Arial" w:cs="Arial"/>
+                <w:b/>
+              </w:rPr>
+            </w:pPr>
+            <w:r>
+              <w:rPr>
+                <w:rFonts w:ascii="Arial" w:eastAsia="Arial" w:hAnsi="Arial" w:cs="Arial"/>
+                <w:b/>
+              </w:rPr>
+              <w:t>Actividades por desarrollar:</w:t>
+            </w:r>
+          </w:p>
+        </w:tc>
+        <w:tc>
+          <w:tcPr>
+            <w:tcW w:w="3156" w:type="pct"/>
+          </w:tcPr>
+          <w:p>
+            <w:pPr>
+              <w:rPr>
+                <w:rFonts w:ascii="Arial" w:eastAsia="Arial" w:hAnsi="Arial" w:cs="Arial"/>
+              </w:rPr>
+            </w:pPr>
+            <w:r>
+              <w:rPr>
+                <w:rFonts w:ascii="Arial" w:eastAsia="Arial" w:hAnsi="Arial" w:cs="Arial"/>
+                <w:bCs/>
+              </w:rPr>
+              <w:t xml:space="preserve">Apoyo en </w:t>
+            </w:r>
+            <w:r>
+              <w:rPr>
+                <w:rFonts w:ascii="Arial" w:eastAsia="Arial" w:hAnsi="Arial" w:cs="Arial"/>
+                <w:bCs/>
+              </w:rPr>
+              <w:t>el diseño y fabricación de las estructuras de protección para los dispositivos</w:t>
+            </w:r>
+            <w:r>
+              <w:rPr>
+                <w:rFonts w:ascii="Arial" w:eastAsia="Arial" w:hAnsi="Arial" w:cs="Arial"/>
+                <w:bCs/>
+              </w:rPr>
+              <w:t>.</w:t>
+            </w:r>
+          </w:p>
+        </w:tc>
+      </w:tr>
+      <w:tr>
+        <w:tc>
+          <w:tcPr>
+            <w:tcW w:w="1844" w:type="pct"/>
+          </w:tcPr>
+          <w:p>
+            <w:pPr>
+              <w:rPr>
+                <w:rFonts w:ascii="Arial" w:eastAsia="Arial" w:hAnsi="Arial" w:cs="Arial"/>
+                <w:b/>
+              </w:rPr>
+            </w:pPr>
+            <w:r>
+              <w:rPr>
+                <w:rFonts w:ascii="Arial" w:eastAsia="Arial" w:hAnsi="Arial" w:cs="Arial"/>
+                <w:b/>
+              </w:rPr>
+              <w:t>Producto esperado en el que colaborará:</w:t>
+            </w:r>
+          </w:p>
+        </w:tc>
+        <w:tc>
+          <w:tcPr>
+            <w:tcW w:w="3156" w:type="pct"/>
+          </w:tcPr>
+          <w:p>
+            <w:pPr>
+              <w:rPr>
+                <w:rFonts w:ascii="Arial" w:eastAsia="Arial" w:hAnsi="Arial" w:cs="Arial"/>
+              </w:rPr>
+            </w:pPr>
+            <w:r>
+              <w:rPr>
+                <w:rFonts w:ascii="Arial" w:eastAsia="Arial" w:hAnsi="Arial" w:cs="Arial"/>
+              </w:rPr>
+              <w:t>Estructuras impresas en 3D para los dispositivos de sensores y control electromecánico</w:t>
+            </w:r>
+            <w:r>
+              <w:rPr>
+                <w:rFonts w:ascii="Arial" w:eastAsia="Arial" w:hAnsi="Arial" w:cs="Arial"/>
+              </w:rPr>
+              <w:t>.</w:t>
             </w:r>
           </w:p>
         </w:tc>
@@ -5430,7 +6489,14 @@
                 <w:rFonts w:ascii="Arial" w:eastAsia="Arial" w:hAnsi="Arial" w:cs="Arial"/>
                 <w:bCs/>
               </w:rPr>
-              <w:t xml:space="preserve">Apoyo en la instalación de la infraestructura </w:t>
+              <w:t xml:space="preserve">Apoyo en </w:t>
+            </w:r>
+            <w:r>
+              <w:rPr>
+                <w:rFonts w:ascii="Arial" w:eastAsia="Arial" w:hAnsi="Arial" w:cs="Arial"/>
+                <w:bCs/>
+              </w:rPr>
+              <w:t>el desarrollo de los dispositivos IoT de medición de temperatura</w:t>
             </w:r>
           </w:p>
         </w:tc>
@@ -5488,7 +6554,21 @@
                 <w:rFonts w:ascii="Arial" w:eastAsia="Arial" w:hAnsi="Arial" w:cs="Arial"/>
                 <w:bCs/>
               </w:rPr>
-              <w:t xml:space="preserve">Instalación de la infraestructura </w:t>
+              <w:t>Dispositivos IoT de medición de temperatura</w:t>
+            </w:r>
+            <w:r>
+              <w:rPr>
+                <w:rFonts w:ascii="Arial" w:eastAsia="Arial" w:hAnsi="Arial" w:cs="Arial"/>
+                <w:bCs/>
+              </w:rPr>
+              <w:t xml:space="preserve"> </w:t>
+            </w:r>
+            <w:r>
+              <w:rPr>
+                <w:rFonts w:ascii="Arial" w:eastAsia="Arial" w:hAnsi="Arial" w:cs="Arial"/>
+                <w:bCs/>
+              </w:rPr>
+              <w:t>y humedad relativa en el aire.</w:t>
             </w:r>
           </w:p>
         </w:tc>
@@ -5658,7 +6738,21 @@
                 <w:rFonts w:ascii="Arial" w:eastAsia="Arial" w:hAnsi="Arial" w:cs="Arial"/>
                 <w:bCs/>
               </w:rPr>
-              <w:t xml:space="preserve">Desarrollo de las redes en la infraestructura </w:t>
+              <w:t xml:space="preserve">Apoyo en </w:t>
+            </w:r>
+            <w:r>
+              <w:rPr>
+                <w:rFonts w:ascii="Arial" w:eastAsia="Arial" w:hAnsi="Arial" w:cs="Arial"/>
+                <w:bCs/>
+              </w:rPr>
+              <w:t xml:space="preserve">el desarrollo de los dispositivos IoT </w:t>
+            </w:r>
+            <w:r>
+              <w:rPr>
+                <w:rFonts w:ascii="Arial" w:eastAsia="Arial" w:hAnsi="Arial" w:cs="Arial"/>
+                <w:bCs/>
+              </w:rPr>
+              <w:t>electromecánicos de control de los extractores.</w:t>
             </w:r>
           </w:p>
         </w:tc>
@@ -5716,7 +6810,14 @@
                 <w:rFonts w:ascii="Arial" w:eastAsia="Arial" w:hAnsi="Arial" w:cs="Arial"/>
                 <w:bCs/>
               </w:rPr>
-              <w:t xml:space="preserve">Redes del sistema terminado y funcionando </w:t>
+              <w:t xml:space="preserve">Dispositivos IoT </w:t>
+            </w:r>
+            <w:r>
+              <w:rPr>
+                <w:rFonts w:ascii="Arial" w:eastAsia="Arial" w:hAnsi="Arial" w:cs="Arial"/>
+                <w:bCs/>
+              </w:rPr>
+              <w:t>electromecánico de control de los extractores.</w:t>
             </w:r>
           </w:p>
         </w:tc>
@@ -5865,21 +6966,33 @@
                 <w:b/>
               </w:rPr>
             </w:pPr>
-            <w:proofErr w:type="spellStart"/>
-            <w:r>
-              <w:rPr>
-                <w:rFonts w:ascii="Arial" w:eastAsia="Arial" w:hAnsi="Arial" w:cs="Arial"/>
-                <w:b/>
-              </w:rPr>
-              <w:t>Mipymes</w:t>
-            </w:r>
-            <w:proofErr w:type="spellEnd"/>
-            <w:r>
-              <w:rPr>
-                <w:rFonts w:ascii="Arial" w:eastAsia="Arial" w:hAnsi="Arial" w:cs="Arial"/>
-                <w:b/>
-              </w:rPr>
-              <w:t xml:space="preserve"> ( )</w:t>
+            <w:r>
+              <w:rPr>
+                <w:rFonts w:ascii="Arial" w:eastAsia="Arial" w:hAnsi="Arial" w:cs="Arial"/>
+                <w:b/>
+              </w:rPr>
+              <w:t>MIPYMES</w:t>
+            </w:r>
+            <w:r>
+              <w:rPr>
+                <w:rFonts w:ascii="Arial" w:eastAsia="Arial" w:hAnsi="Arial" w:cs="Arial"/>
+                <w:b/>
+              </w:rPr>
+              <w:t xml:space="preserve"> (</w:t>
+            </w:r>
+            <w:r>
+              <w:rPr>
+                <w:rFonts w:ascii="Arial" w:eastAsia="Arial" w:hAnsi="Arial" w:cs="Arial"/>
+                <w:b/>
+              </w:rPr>
+              <w:t>X</w:t>
+            </w:r>
+            <w:r>
+              <w:rPr>
+                <w:rFonts w:ascii="Arial" w:eastAsia="Arial" w:hAnsi="Arial" w:cs="Arial"/>
+                <w:b/>
+              </w:rPr>
+              <w:t>)</w:t>
             </w:r>
           </w:p>
           <w:p>
@@ -5995,22 +7108,79 @@
                 <w:b/>
               </w:rPr>
             </w:pPr>
-          </w:p>
-          <w:p>
-            <w:pPr>
-              <w:rPr>
-                <w:rFonts w:ascii="Arial" w:eastAsia="Arial" w:hAnsi="Arial" w:cs="Arial"/>
-                <w:b/>
-              </w:rPr>
-            </w:pPr>
-          </w:p>
-          <w:p>
-            <w:pPr>
-              <w:rPr>
-                <w:rFonts w:ascii="Arial" w:eastAsia="Arial" w:hAnsi="Arial" w:cs="Arial"/>
-                <w:b/>
-              </w:rPr>
-            </w:pPr>
+            <w:r>
+              <w:rPr>
+                <w:rFonts w:ascii="Arial" w:eastAsia="Arial" w:hAnsi="Arial" w:cs="Arial"/>
+                <w:b/>
+              </w:rPr>
+              <w:t xml:space="preserve">Facilitar el acceso a la información necesaria para el desarrollo de los </w:t>
+            </w:r>
+            <w:r>
+              <w:rPr>
+                <w:rFonts w:ascii="Arial" w:eastAsia="Arial" w:hAnsi="Arial" w:cs="Arial"/>
+                <w:b/>
+              </w:rPr>
+              <w:t>dispositivos,</w:t>
+            </w:r>
+            <w:r>
+              <w:rPr>
+                <w:rFonts w:ascii="Arial" w:eastAsia="Arial" w:hAnsi="Arial" w:cs="Arial"/>
+                <w:b/>
+              </w:rPr>
+              <w:t xml:space="preserve"> así como del software.</w:t>
+            </w:r>
+          </w:p>
+          <w:p>
+            <w:pPr>
+              <w:rPr>
+                <w:rFonts w:ascii="Arial" w:eastAsia="Arial" w:hAnsi="Arial" w:cs="Arial"/>
+                <w:b/>
+              </w:rPr>
+            </w:pPr>
+            <w:r>
+              <w:rPr>
+                <w:rFonts w:ascii="Arial" w:eastAsia="Arial" w:hAnsi="Arial" w:cs="Arial"/>
+                <w:b/>
+              </w:rPr>
+              <w:t>La empresa validará la funcionalidad del software desarrollado, esto buscando que dicho software se adapte a los casos de uso que la empresa tiene.</w:t>
+            </w:r>
+          </w:p>
+          <w:p>
+            <w:pPr>
+              <w:rPr>
+                <w:rFonts w:ascii="Arial" w:eastAsia="Arial" w:hAnsi="Arial" w:cs="Arial"/>
+                <w:b/>
+              </w:rPr>
+            </w:pPr>
+            <w:r>
+              <w:rPr>
+                <w:rFonts w:ascii="Arial" w:eastAsia="Arial" w:hAnsi="Arial" w:cs="Arial"/>
+                <w:b/>
+              </w:rPr>
+              <w:t xml:space="preserve">Acceso a las instalaciones para pruebas, así como </w:t>
+            </w:r>
+            <w:r>
+              <w:rPr>
+                <w:rFonts w:ascii="Arial" w:eastAsia="Arial" w:hAnsi="Arial" w:cs="Arial"/>
+                <w:b/>
+              </w:rPr>
+              <w:t>ayuda en el proceso de instalación.</w:t>
+            </w:r>
+          </w:p>
+          <w:p>
+            <w:pPr>
+              <w:rPr>
+                <w:rFonts w:ascii="Arial" w:eastAsia="Arial" w:hAnsi="Arial" w:cs="Arial"/>
+                <w:b/>
+              </w:rPr>
+            </w:pPr>
+            <w:r>
+              <w:rPr>
+                <w:rFonts w:ascii="Arial" w:eastAsia="Arial" w:hAnsi="Arial" w:cs="Arial"/>
+                <w:b/>
+              </w:rPr>
+              <w:t>Acceso a los datos recolectados por el sistema, para su almacenamiento en servidores del TecNM Campus de la Región Sierra, para futuros trabajos de investigación.</w:t>
+            </w:r>
           </w:p>
           <w:p>
             <w:pPr>
@@ -6040,7 +7210,6 @@
                 <w:rFonts w:ascii="Arial" w:eastAsia="Arial" w:hAnsi="Arial" w:cs="Arial"/>
                 <w:b/>
               </w:rPr>
-              <w:lastRenderedPageBreak/>
               <w:t>De considerarlo necesario, colocar la dirección web de la instancia:</w:t>
             </w:r>
           </w:p>

</xml_diff>

<commit_message>
Cambios en la etapa de duracion
</commit_message>
<xml_diff>
--- a/Anexo_tecnico_proyecto.docx
+++ b/Anexo_tecnico_proyecto.docx
@@ -278,7 +278,7 @@
                 <w:b/>
                 <w:color w:val="000000"/>
               </w:rPr>
-              <w:t xml:space="preserve">Etapa 1: Fabricación de los prototipos </w:t>
+              <w:t>Etapa 1: Diseño y desarrollo de dispositivos de sensores IoT</w:t>
             </w:r>
           </w:p>
           <w:p>
@@ -300,30 +300,6 @@
                 <w:color w:val="000000"/>
               </w:rPr>
             </w:pPr>
-            <w:r>
-              <w:rPr>
-                <w:rFonts w:ascii="Arial" w:eastAsia="Arial" w:hAnsi="Arial" w:cs="Arial"/>
-                <w:b/>
-                <w:color w:val="000000"/>
-              </w:rPr>
-              <w:t xml:space="preserve">Duración: </w:t>
-            </w:r>
-            <w:r>
-              <w:rPr>
-                <w:rFonts w:ascii="Arial" w:eastAsia="Arial" w:hAnsi="Arial" w:cs="Arial"/>
-                <w:b/>
-                <w:color w:val="000000"/>
-              </w:rPr>
-              <w:t>4</w:t>
-            </w:r>
-            <w:r>
-              <w:rPr>
-                <w:rFonts w:ascii="Arial" w:eastAsia="Arial" w:hAnsi="Arial" w:cs="Arial"/>
-                <w:b/>
-                <w:color w:val="000000"/>
-              </w:rPr>
-              <w:t xml:space="preserve"> Meses </w:t>
-            </w:r>
           </w:p>
           <w:p>
             <w:pPr>
@@ -344,6 +320,14 @@
                 <w:color w:val="000000"/>
               </w:rPr>
             </w:pPr>
+            <w:r>
+              <w:rPr>
+                <w:rFonts w:ascii="Arial" w:eastAsia="Arial" w:hAnsi="Arial" w:cs="Arial"/>
+                <w:b/>
+                <w:color w:val="000000"/>
+              </w:rPr>
+              <w:t>Etapa 2: Desarrollo y fabricación de dispositivos electromecánicos IoT</w:t>
+            </w:r>
           </w:p>
           <w:p>
             <w:pPr>
@@ -364,14 +348,6 @@
                 <w:color w:val="000000"/>
               </w:rPr>
             </w:pPr>
-            <w:r>
-              <w:rPr>
-                <w:rFonts w:ascii="Arial" w:eastAsia="Arial" w:hAnsi="Arial" w:cs="Arial"/>
-                <w:b/>
-                <w:color w:val="000000"/>
-              </w:rPr>
-              <w:t xml:space="preserve">Etapa 2: Instalación del prototipo </w:t>
-            </w:r>
           </w:p>
           <w:p>
             <w:pPr>
@@ -398,15 +374,7 @@
                 <w:b/>
                 <w:color w:val="000000"/>
               </w:rPr>
-              <w:t xml:space="preserve">Duración: </w:t>
-            </w:r>
-            <w:r>
-              <w:rPr>
-                <w:rFonts w:ascii="Arial" w:eastAsia="Arial" w:hAnsi="Arial" w:cs="Arial"/>
-                <w:b/>
-                <w:color w:val="000000"/>
-              </w:rPr>
-              <w:t>2 meses</w:t>
+              <w:t>Etapa 3: Pruebas en ambiente controlado (Laboratorio)</w:t>
             </w:r>
           </w:p>
           <w:p>
@@ -454,7 +422,7 @@
                 <w:b/>
                 <w:color w:val="000000"/>
               </w:rPr>
-              <w:t xml:space="preserve">Etapa 3: Instalación de servidores y aparatos tecnológicos </w:t>
+              <w:t xml:space="preserve">Etapa 4: Instalación de la infra estructura de red y servidores </w:t>
             </w:r>
           </w:p>
           <w:p>
@@ -476,22 +444,6 @@
                 <w:color w:val="000000"/>
               </w:rPr>
             </w:pPr>
-            <w:r>
-              <w:rPr>
-                <w:rFonts w:ascii="Arial" w:eastAsia="Arial" w:hAnsi="Arial" w:cs="Arial"/>
-                <w:b/>
-                <w:color w:val="000000"/>
-              </w:rPr>
-              <w:t xml:space="preserve">Duración: </w:t>
-            </w:r>
-            <w:r>
-              <w:rPr>
-                <w:rFonts w:ascii="Arial" w:eastAsia="Arial" w:hAnsi="Arial" w:cs="Arial"/>
-                <w:b/>
-                <w:color w:val="000000"/>
-              </w:rPr>
-              <w:t xml:space="preserve">1 mes </w:t>
-            </w:r>
           </w:p>
           <w:p>
             <w:pPr>
@@ -512,6 +464,14 @@
                 <w:color w:val="000000"/>
               </w:rPr>
             </w:pPr>
+            <w:r>
+              <w:rPr>
+                <w:rFonts w:ascii="Arial" w:eastAsia="Arial" w:hAnsi="Arial" w:cs="Arial"/>
+                <w:b/>
+                <w:color w:val="000000"/>
+              </w:rPr>
+              <w:t xml:space="preserve">Etapa 5: Instalación de dispositivos con sensores  </w:t>
+            </w:r>
           </w:p>
           <w:p>
             <w:pPr>
@@ -532,14 +492,6 @@
                 <w:color w:val="000000"/>
               </w:rPr>
             </w:pPr>
-            <w:r>
-              <w:rPr>
-                <w:rFonts w:ascii="Arial" w:eastAsia="Arial" w:hAnsi="Arial" w:cs="Arial"/>
-                <w:b/>
-                <w:color w:val="000000"/>
-              </w:rPr>
-              <w:t xml:space="preserve">Etapa 4: Testeo del aparato funcionando </w:t>
-            </w:r>
           </w:p>
           <w:p>
             <w:pPr>
@@ -566,15 +518,7 @@
                 <w:b/>
                 <w:color w:val="000000"/>
               </w:rPr>
-              <w:t xml:space="preserve">Duración: </w:t>
-            </w:r>
-            <w:r>
-              <w:rPr>
-                <w:rFonts w:ascii="Arial" w:eastAsia="Arial" w:hAnsi="Arial" w:cs="Arial"/>
-                <w:b/>
-                <w:color w:val="000000"/>
-              </w:rPr>
-              <w:t xml:space="preserve">2 meses </w:t>
+              <w:t>Etapa 6: Instalación de dispositivos electromecánicos IoT</w:t>
             </w:r>
           </w:p>
           <w:p>
@@ -622,7 +566,65 @@
                 <w:b/>
                 <w:color w:val="000000"/>
               </w:rPr>
-              <w:t xml:space="preserve">Total de duración: </w:t>
+              <w:t xml:space="preserve">Etapa 7: Prueba del funcionamiento del sistema </w:t>
+            </w:r>
+          </w:p>
+          <w:p>
+            <w:pPr>
+              <w:pBdr>
+                <w:top w:val="nil"/>
+                <w:left w:val="nil"/>
+                <w:bottom w:val="nil"/>
+                <w:right w:val="nil"/>
+                <w:between w:val="nil"/>
+              </w:pBdr>
+              <w:tabs>
+                <w:tab w:val="center" w:pos="4419"/>
+                <w:tab w:val="right" w:pos="8838"/>
+              </w:tabs>
+              <w:rPr>
+                <w:rFonts w:ascii="Arial" w:eastAsia="Arial" w:hAnsi="Arial" w:cs="Arial"/>
+                <w:b/>
+                <w:color w:val="000000"/>
+              </w:rPr>
+            </w:pPr>
+          </w:p>
+          <w:p>
+            <w:pPr>
+              <w:pBdr>
+                <w:top w:val="nil"/>
+                <w:left w:val="nil"/>
+                <w:bottom w:val="nil"/>
+                <w:right w:val="nil"/>
+                <w:between w:val="nil"/>
+              </w:pBdr>
+              <w:tabs>
+                <w:tab w:val="center" w:pos="4419"/>
+                <w:tab w:val="right" w:pos="8838"/>
+              </w:tabs>
+              <w:rPr>
+                <w:rFonts w:ascii="Arial" w:eastAsia="Arial" w:hAnsi="Arial" w:cs="Arial"/>
+                <w:b/>
+                <w:color w:val="000000"/>
+              </w:rPr>
+            </w:pPr>
+            <w:proofErr w:type="gramStart"/>
+            <w:r>
+              <w:rPr>
+                <w:rFonts w:ascii="Arial" w:eastAsia="Arial" w:hAnsi="Arial" w:cs="Arial"/>
+                <w:b/>
+                <w:color w:val="000000"/>
+              </w:rPr>
+              <w:t>Total</w:t>
+            </w:r>
+            <w:proofErr w:type="gramEnd"/>
+            <w:r>
+              <w:rPr>
+                <w:rFonts w:ascii="Arial" w:eastAsia="Arial" w:hAnsi="Arial" w:cs="Arial"/>
+                <w:b/>
+                <w:color w:val="000000"/>
+              </w:rPr>
+              <w:t xml:space="preserve"> de duración: </w:t>
             </w:r>
             <w:r>
               <w:rPr>
@@ -1256,15 +1258,8 @@
                 <w:rFonts w:ascii="Arial" w:eastAsia="Arial" w:hAnsi="Arial" w:cs="Arial"/>
                 <w:bCs/>
               </w:rPr>
-              <w:t xml:space="preserve">El proyecto tiene como propuesta general el desarrollo e implementación de un sistema completo de sensores y dispositivos de control electromecánicos, que permitan monitorear variables como la temperatura de los granos de secado en las camas dentro del túnel de secado, así como la humedad relativa del aire dentro del túnel, al mismo tiempo que se pueda controlar de manera automática el </w:t>
-            </w:r>
-            <w:r>
-              <w:rPr>
-                <w:rFonts w:ascii="Arial" w:eastAsia="Arial" w:hAnsi="Arial" w:cs="Arial"/>
-                <w:bCs/>
-              </w:rPr>
               <w:lastRenderedPageBreak/>
-              <w:t>encendido y apagado de los extractores del túnel, para tener un control preciso de la temperatura dentro del túnel, y con ello el control de la temperatura de los granos de cacao.</w:t>
+              <w:t>El proyecto tiene como propuesta general el desarrollo e implementación de un sistema completo de sensores y dispositivos de control electromecánicos, que permitan monitorear variables como la temperatura de los granos de secado en las camas dentro del túnel de secado, así como la humedad relativa del aire dentro del túnel, al mismo tiempo que se pueda controlar de manera automática el encendido y apagado de los extractores del túnel, para tener un control preciso de la temperatura dentro del túnel, y con ello el control de la temperatura de los granos de cacao.</w:t>
             </w:r>
           </w:p>
           <w:p>
@@ -1788,6 +1783,7 @@
                 <w:rFonts w:ascii="Arial" w:eastAsia="Arial" w:hAnsi="Arial" w:cs="Arial"/>
                 <w:b/>
               </w:rPr>
+              <w:lastRenderedPageBreak/>
               <w:t xml:space="preserve">No se encontró algo similar </w:t>
             </w:r>
           </w:p>
@@ -1843,7 +1839,6 @@
               </w:rPr>
             </w:pPr>
             <w:r>
-              <w:lastRenderedPageBreak/>
               <w:t>El secado de cacao en la región de la Chontalpa, Tabasco, México realizado por los campesinos se realiza principalmente al aire libre en patio de cemento o bien, en secadores construidos con madera. Con este tipo de secado puede haber contaminación con polvo, hongos y animales que afectan la inocuidad del grano seco. Las beneficiadoras de la región emplean gas como insumo para el secado artificial, lo cual incrementa el costo y la huella ecológica de producto obtenido. Durante la temporada seca el proceso de secado requiere hasta 3.5 días y en temporada de lluvias pocos productores la llevan a cabo. El presente trabajo tuvo como objetivo conocer la eficacia del tiempo de secado de grano de cacao con un secador solar tipo túnel de policarbonato, durante el periodo canicular y la satisfacción por parte del productor participante, en la región de la Chontalpa, Tabasco. Se realizó una prueba en agosto de 2017, con medición de las variables atmosféricas: temperatura y humedad relativa, en una finca ubicada entre las coordenadas 18° 0’ 36’’ latitud norte y 93° 18’ 18’’ longitud oeste. Los resultados obtenidos indican que en 24 h se logra cumplir con el porcentaje de humedad en el grano requerido por la norma NMX-F-352-S-1980 y la satisfacción del productor participante relacionada con las características de color interno y externo, olor, sonido, peso final, separación de la cascarilla y presencia de hongos del grano seco de cacao.</w:t>
             </w:r>
           </w:p>
@@ -2466,6 +2461,7 @@
                 <w:rFonts w:ascii="Arial" w:eastAsia="Arial" w:hAnsi="Arial" w:cs="Arial"/>
                 <w:b/>
               </w:rPr>
+              <w:lastRenderedPageBreak/>
               <w:t>Componente Ambiental</w:t>
             </w:r>
           </w:p>
@@ -2554,8 +2550,17 @@
                 <w:rFonts w:ascii="Arial" w:eastAsia="Arial" w:hAnsi="Arial" w:cs="Arial"/>
                 <w:b/>
               </w:rPr>
-              <w:t>No ( )</w:t>
-            </w:r>
+              <w:t xml:space="preserve">No </w:t>
+            </w:r>
+            <w:proofErr w:type="gramStart"/>
+            <w:r>
+              <w:rPr>
+                <w:rFonts w:ascii="Arial" w:eastAsia="Arial" w:hAnsi="Arial" w:cs="Arial"/>
+                <w:b/>
+              </w:rPr>
+              <w:t>( )</w:t>
+            </w:r>
+            <w:proofErr w:type="gramEnd"/>
           </w:p>
         </w:tc>
       </w:tr>
@@ -2602,7 +2607,6 @@
                 <w:rFonts w:ascii="Arial" w:eastAsia="Arial" w:hAnsi="Arial" w:cs="Arial"/>
                 <w:b/>
               </w:rPr>
-              <w:lastRenderedPageBreak/>
               <w:t>El</w:t>
             </w:r>
             <w:r>
@@ -2680,7 +2684,14 @@
               <w:rPr>
                 <w:rFonts w:ascii="Arial" w:eastAsia="Arial" w:hAnsi="Arial" w:cs="Arial"/>
               </w:rPr>
-              <w:t xml:space="preserve">¿Si la respuesta a la pregunta anterior fue “Si”, ha previsto las medidas de protección y mitigación </w:t>
+              <w:t>¿Si la respuesta a la pregunta anterior fue “</w:t>
+            </w:r>
+            <w:proofErr w:type="gramStart"/>
+            <w:r>
+              <w:rPr>
+                <w:rFonts w:ascii="Arial" w:eastAsia="Arial" w:hAnsi="Arial" w:cs="Arial"/>
+              </w:rPr>
+              <w:t xml:space="preserve">Si”, ha previsto las medidas de protección y mitigación </w:t>
             </w:r>
             <w:r>
               <w:rPr>
@@ -2694,6 +2705,7 @@
               </w:rPr>
               <w:t xml:space="preserve"> así como la autorización correspondiente?</w:t>
             </w:r>
+            <w:proofErr w:type="gramEnd"/>
           </w:p>
         </w:tc>
         <w:tc>
@@ -2713,8 +2725,17 @@
                 <w:rFonts w:ascii="Arial" w:eastAsia="Arial" w:hAnsi="Arial" w:cs="Arial"/>
                 <w:b/>
               </w:rPr>
-              <w:t>Si ( )</w:t>
-            </w:r>
+              <w:t xml:space="preserve">Si </w:t>
+            </w:r>
+            <w:proofErr w:type="gramStart"/>
+            <w:r>
+              <w:rPr>
+                <w:rFonts w:ascii="Arial" w:eastAsia="Arial" w:hAnsi="Arial" w:cs="Arial"/>
+                <w:b/>
+              </w:rPr>
+              <w:t>( )</w:t>
+            </w:r>
+            <w:proofErr w:type="gramEnd"/>
           </w:p>
           <w:p>
             <w:pPr>
@@ -2900,8 +2921,17 @@
                 <w:rFonts w:ascii="Arial" w:eastAsia="Arial" w:hAnsi="Arial" w:cs="Arial"/>
                 <w:b/>
               </w:rPr>
-              <w:t>Si ( )</w:t>
-            </w:r>
+              <w:t xml:space="preserve">Si </w:t>
+            </w:r>
+            <w:proofErr w:type="gramStart"/>
+            <w:r>
+              <w:rPr>
+                <w:rFonts w:ascii="Arial" w:eastAsia="Arial" w:hAnsi="Arial" w:cs="Arial"/>
+                <w:b/>
+              </w:rPr>
+              <w:t>( )</w:t>
+            </w:r>
+            <w:proofErr w:type="gramEnd"/>
           </w:p>
           <w:p>
             <w:pPr>
@@ -3006,7 +3036,23 @@
                 <w:rFonts w:ascii="Arial" w:eastAsia="Arial" w:hAnsi="Arial" w:cs="Arial"/>
                 <w:b/>
               </w:rPr>
-              <w:t>la instalación del mismo será dentro las instalaciones de la empresa, lugar que es cerrado y se evita contacto con la flora y fauna silvestre.</w:t>
+              <w:t xml:space="preserve">la instalación </w:t>
+            </w:r>
+            <w:proofErr w:type="gramStart"/>
+            <w:r>
+              <w:rPr>
+                <w:rFonts w:ascii="Arial" w:eastAsia="Arial" w:hAnsi="Arial" w:cs="Arial"/>
+                <w:b/>
+              </w:rPr>
+              <w:t>del mismo</w:t>
+            </w:r>
+            <w:proofErr w:type="gramEnd"/>
+            <w:r>
+              <w:rPr>
+                <w:rFonts w:ascii="Arial" w:eastAsia="Arial" w:hAnsi="Arial" w:cs="Arial"/>
+                <w:b/>
+              </w:rPr>
+              <w:t xml:space="preserve"> será dentro las instalaciones de la empresa, lugar que es cerrado y se evita contacto con la flora y fauna silvestre.</w:t>
             </w:r>
             <w:r>
               <w:rPr>
@@ -3037,7 +3083,14 @@
               <w:rPr>
                 <w:rFonts w:ascii="Arial" w:eastAsia="Arial" w:hAnsi="Arial" w:cs="Arial"/>
               </w:rPr>
-              <w:t xml:space="preserve">¿Si la respuesta a la pregunta anterior fue “Si”, ha previsto las medidas de protección y mitigación </w:t>
+              <w:t>¿Si la respuesta a la pregunta anterior fue “</w:t>
+            </w:r>
+            <w:proofErr w:type="gramStart"/>
+            <w:r>
+              <w:rPr>
+                <w:rFonts w:ascii="Arial" w:eastAsia="Arial" w:hAnsi="Arial" w:cs="Arial"/>
+              </w:rPr>
+              <w:t xml:space="preserve">Si”, ha previsto las medidas de protección y mitigación </w:t>
             </w:r>
             <w:r>
               <w:rPr>
@@ -3051,6 +3104,7 @@
               </w:rPr>
               <w:t xml:space="preserve"> así como la autorización correspondiente?</w:t>
             </w:r>
+            <w:proofErr w:type="gramEnd"/>
           </w:p>
         </w:tc>
         <w:tc>
@@ -3070,8 +3124,17 @@
                 <w:rFonts w:ascii="Arial" w:eastAsia="Arial" w:hAnsi="Arial" w:cs="Arial"/>
                 <w:b/>
               </w:rPr>
-              <w:t>Si ( )</w:t>
-            </w:r>
+              <w:t xml:space="preserve">Si </w:t>
+            </w:r>
+            <w:proofErr w:type="gramStart"/>
+            <w:r>
+              <w:rPr>
+                <w:rFonts w:ascii="Arial" w:eastAsia="Arial" w:hAnsi="Arial" w:cs="Arial"/>
+                <w:b/>
+              </w:rPr>
+              <w:t>( )</w:t>
+            </w:r>
+            <w:proofErr w:type="gramEnd"/>
           </w:p>
           <w:p>
             <w:pPr>
@@ -3086,8 +3149,17 @@
                 <w:rFonts w:ascii="Arial" w:eastAsia="Arial" w:hAnsi="Arial" w:cs="Arial"/>
                 <w:b/>
               </w:rPr>
-              <w:t>No ( )</w:t>
-            </w:r>
+              <w:t xml:space="preserve">No </w:t>
+            </w:r>
+            <w:proofErr w:type="gramStart"/>
+            <w:r>
+              <w:rPr>
+                <w:rFonts w:ascii="Arial" w:eastAsia="Arial" w:hAnsi="Arial" w:cs="Arial"/>
+                <w:b/>
+              </w:rPr>
+              <w:t>( )</w:t>
+            </w:r>
+            <w:proofErr w:type="gramEnd"/>
           </w:p>
         </w:tc>
       </w:tr>
@@ -3288,8 +3360,17 @@
                 <w:rFonts w:ascii="Arial" w:eastAsia="Arial" w:hAnsi="Arial" w:cs="Arial"/>
                 <w:b/>
               </w:rPr>
-              <w:t>No ( )</w:t>
-            </w:r>
+              <w:t xml:space="preserve">No </w:t>
+            </w:r>
+            <w:proofErr w:type="gramStart"/>
+            <w:r>
+              <w:rPr>
+                <w:rFonts w:ascii="Arial" w:eastAsia="Arial" w:hAnsi="Arial" w:cs="Arial"/>
+                <w:b/>
+              </w:rPr>
+              <w:t>( )</w:t>
+            </w:r>
+            <w:proofErr w:type="gramEnd"/>
           </w:p>
         </w:tc>
       </w:tr>
@@ -3411,8 +3492,17 @@
                 <w:rFonts w:ascii="Arial" w:eastAsia="Arial" w:hAnsi="Arial" w:cs="Arial"/>
                 <w:b/>
               </w:rPr>
-              <w:t>No ( )</w:t>
-            </w:r>
+              <w:t xml:space="preserve">No </w:t>
+            </w:r>
+            <w:proofErr w:type="gramStart"/>
+            <w:r>
+              <w:rPr>
+                <w:rFonts w:ascii="Arial" w:eastAsia="Arial" w:hAnsi="Arial" w:cs="Arial"/>
+                <w:b/>
+              </w:rPr>
+              <w:t>( )</w:t>
+            </w:r>
+            <w:proofErr w:type="gramEnd"/>
           </w:p>
         </w:tc>
       </w:tr>
@@ -3572,8 +3662,17 @@
                 <w:rFonts w:ascii="Arial" w:eastAsia="Arial" w:hAnsi="Arial" w:cs="Arial"/>
                 <w:b/>
               </w:rPr>
-              <w:t>Si ( )</w:t>
-            </w:r>
+              <w:t xml:space="preserve">Si </w:t>
+            </w:r>
+            <w:proofErr w:type="gramStart"/>
+            <w:r>
+              <w:rPr>
+                <w:rFonts w:ascii="Arial" w:eastAsia="Arial" w:hAnsi="Arial" w:cs="Arial"/>
+                <w:b/>
+              </w:rPr>
+              <w:t>( )</w:t>
+            </w:r>
+            <w:proofErr w:type="gramEnd"/>
           </w:p>
           <w:p>
             <w:pPr>
@@ -3674,7 +3773,15 @@
               <w:rPr>
                 <w:rFonts w:ascii="Arial" w:eastAsia="Arial" w:hAnsi="Arial" w:cs="Arial"/>
               </w:rPr>
-              <w:t xml:space="preserve">¿Si la respuesta a la pregunta anterior fue “Si”, ha previsto las medidas de protección y mitigación </w:t>
+              <w:lastRenderedPageBreak/>
+              <w:t>¿Si la respuesta a la pregunta anterior fue “</w:t>
+            </w:r>
+            <w:proofErr w:type="gramStart"/>
+            <w:r>
+              <w:rPr>
+                <w:rFonts w:ascii="Arial" w:eastAsia="Arial" w:hAnsi="Arial" w:cs="Arial"/>
+              </w:rPr>
+              <w:t xml:space="preserve">Si”, ha previsto las medidas de protección y mitigación </w:t>
             </w:r>
             <w:r>
               <w:rPr>
@@ -3688,6 +3795,7 @@
               </w:rPr>
               <w:t xml:space="preserve"> así como la autorización correspondiente?</w:t>
             </w:r>
+            <w:proofErr w:type="gramEnd"/>
           </w:p>
         </w:tc>
         <w:tc>
@@ -3707,8 +3815,17 @@
                 <w:rFonts w:ascii="Arial" w:eastAsia="Arial" w:hAnsi="Arial" w:cs="Arial"/>
                 <w:b/>
               </w:rPr>
-              <w:t>Si ( )</w:t>
-            </w:r>
+              <w:t xml:space="preserve">Si </w:t>
+            </w:r>
+            <w:proofErr w:type="gramStart"/>
+            <w:r>
+              <w:rPr>
+                <w:rFonts w:ascii="Arial" w:eastAsia="Arial" w:hAnsi="Arial" w:cs="Arial"/>
+                <w:b/>
+              </w:rPr>
+              <w:t>( )</w:t>
+            </w:r>
+            <w:proofErr w:type="gramEnd"/>
           </w:p>
           <w:p>
             <w:pPr>
@@ -3723,8 +3840,17 @@
                 <w:rFonts w:ascii="Arial" w:eastAsia="Arial" w:hAnsi="Arial" w:cs="Arial"/>
                 <w:b/>
               </w:rPr>
-              <w:t>No ( )</w:t>
-            </w:r>
+              <w:t xml:space="preserve">No </w:t>
+            </w:r>
+            <w:proofErr w:type="gramStart"/>
+            <w:r>
+              <w:rPr>
+                <w:rFonts w:ascii="Arial" w:eastAsia="Arial" w:hAnsi="Arial" w:cs="Arial"/>
+                <w:b/>
+              </w:rPr>
+              <w:t>( )</w:t>
+            </w:r>
+            <w:proofErr w:type="gramEnd"/>
           </w:p>
         </w:tc>
       </w:tr>
@@ -3909,8 +4035,17 @@
                 <w:rFonts w:ascii="Arial" w:eastAsia="Arial" w:hAnsi="Arial" w:cs="Arial"/>
                 <w:b/>
               </w:rPr>
-              <w:t>No ( )</w:t>
-            </w:r>
+              <w:t xml:space="preserve">No </w:t>
+            </w:r>
+            <w:proofErr w:type="gramStart"/>
+            <w:r>
+              <w:rPr>
+                <w:rFonts w:ascii="Arial" w:eastAsia="Arial" w:hAnsi="Arial" w:cs="Arial"/>
+                <w:b/>
+              </w:rPr>
+              <w:t>( )</w:t>
+            </w:r>
+            <w:proofErr w:type="gramEnd"/>
           </w:p>
         </w:tc>
       </w:tr>
@@ -4454,7 +4589,23 @@
                 <w:rFonts w:ascii="Arial" w:eastAsia="Arial" w:hAnsi="Arial" w:cs="Arial"/>
                 <w:b/>
               </w:rPr>
-              <w:t>Acciones de prevención y/o mitigación previstas para enfrentar adecuadamente la ocurrencia del riesgo identificado (describir)</w:t>
+              <w:t xml:space="preserve">Acciones de prevención y/o </w:t>
+            </w:r>
+            <w:proofErr w:type="gramStart"/>
+            <w:r>
+              <w:rPr>
+                <w:rFonts w:ascii="Arial" w:eastAsia="Arial" w:hAnsi="Arial" w:cs="Arial"/>
+                <w:b/>
+              </w:rPr>
+              <w:t>mitigación previstas</w:t>
+            </w:r>
+            <w:proofErr w:type="gramEnd"/>
+            <w:r>
+              <w:rPr>
+                <w:rFonts w:ascii="Arial" w:eastAsia="Arial" w:hAnsi="Arial" w:cs="Arial"/>
+                <w:b/>
+              </w:rPr>
+              <w:t xml:space="preserve"> para enfrentar adecuadamente la ocurrencia del riesgo identificado (describir)</w:t>
             </w:r>
           </w:p>
         </w:tc>
@@ -4561,7 +4712,23 @@
                 <w:rFonts w:ascii="Arial" w:eastAsia="Arial" w:hAnsi="Arial" w:cs="Arial"/>
                 <w:b/>
               </w:rPr>
-              <w:t>Acciones de prevención y/o mitigación previstas para enfrentar adecuadamente la ocurrencia del riesgo identificado (describir)</w:t>
+              <w:t xml:space="preserve">Acciones de prevención y/o </w:t>
+            </w:r>
+            <w:proofErr w:type="gramStart"/>
+            <w:r>
+              <w:rPr>
+                <w:rFonts w:ascii="Arial" w:eastAsia="Arial" w:hAnsi="Arial" w:cs="Arial"/>
+                <w:b/>
+              </w:rPr>
+              <w:t>mitigación previstas</w:t>
+            </w:r>
+            <w:proofErr w:type="gramEnd"/>
+            <w:r>
+              <w:rPr>
+                <w:rFonts w:ascii="Arial" w:eastAsia="Arial" w:hAnsi="Arial" w:cs="Arial"/>
+                <w:b/>
+              </w:rPr>
+              <w:t xml:space="preserve"> para enfrentar adecuadamente la ocurrencia del riesgo identificado (describir)</w:t>
             </w:r>
           </w:p>
         </w:tc>
@@ -4659,7 +4826,23 @@
                 <w:rFonts w:ascii="Arial" w:eastAsia="Arial" w:hAnsi="Arial" w:cs="Arial"/>
                 <w:b/>
               </w:rPr>
-              <w:t>Acciones de prevención y/o mitigación previstas para enfrentar adecuadamente la ocurrencia del riesgo identificado (describir)</w:t>
+              <w:t xml:space="preserve">Acciones de prevención y/o </w:t>
+            </w:r>
+            <w:proofErr w:type="gramStart"/>
+            <w:r>
+              <w:rPr>
+                <w:rFonts w:ascii="Arial" w:eastAsia="Arial" w:hAnsi="Arial" w:cs="Arial"/>
+                <w:b/>
+              </w:rPr>
+              <w:t>mitigación previstas</w:t>
+            </w:r>
+            <w:proofErr w:type="gramEnd"/>
+            <w:r>
+              <w:rPr>
+                <w:rFonts w:ascii="Arial" w:eastAsia="Arial" w:hAnsi="Arial" w:cs="Arial"/>
+                <w:b/>
+              </w:rPr>
+              <w:t xml:space="preserve"> para enfrentar adecuadamente la ocurrencia del riesgo identificado (describir)</w:t>
             </w:r>
           </w:p>
         </w:tc>
@@ -4859,7 +5042,6 @@
                 <w:rFonts w:ascii="Arial" w:eastAsia="Arial" w:hAnsi="Arial" w:cs="Arial"/>
                 <w:b/>
               </w:rPr>
-              <w:lastRenderedPageBreak/>
               <w:t>Institución de adscripción:</w:t>
             </w:r>
           </w:p>
@@ -6435,6 +6617,7 @@
                 <w:rFonts w:ascii="Arial" w:eastAsia="Arial" w:hAnsi="Arial" w:cs="Arial"/>
                 <w:b/>
               </w:rPr>
+              <w:lastRenderedPageBreak/>
               <w:t>Nombre completo:</w:t>
             </w:r>
           </w:p>
@@ -6641,7 +6824,6 @@
                 <w:rFonts w:ascii="Arial" w:eastAsia="Arial" w:hAnsi="Arial" w:cs="Arial"/>
                 <w:b/>
               </w:rPr>
-              <w:lastRenderedPageBreak/>
               <w:t>SEI (Si/No)</w:t>
             </w:r>
           </w:p>
@@ -7802,68 +7984,113 @@
                 <w:rFonts w:ascii="Arial" w:eastAsia="Arial" w:hAnsi="Arial" w:cs="Arial"/>
                 <w:b/>
               </w:rPr>
-              <w:t>Empresa grande ( )</w:t>
-            </w:r>
-          </w:p>
-          <w:p>
-            <w:pPr>
-              <w:rPr>
-                <w:rFonts w:ascii="Arial" w:eastAsia="Arial" w:hAnsi="Arial" w:cs="Arial"/>
-                <w:b/>
-              </w:rPr>
-            </w:pPr>
-            <w:r>
-              <w:rPr>
-                <w:rFonts w:ascii="Arial" w:eastAsia="Arial" w:hAnsi="Arial" w:cs="Arial"/>
-                <w:b/>
-              </w:rPr>
-              <w:t>Organización Gremial ( )</w:t>
-            </w:r>
-          </w:p>
-          <w:p>
-            <w:pPr>
-              <w:rPr>
-                <w:rFonts w:ascii="Arial" w:eastAsia="Arial" w:hAnsi="Arial" w:cs="Arial"/>
-                <w:b/>
-              </w:rPr>
-            </w:pPr>
-            <w:r>
-              <w:rPr>
-                <w:rFonts w:ascii="Arial" w:eastAsia="Arial" w:hAnsi="Arial" w:cs="Arial"/>
-                <w:b/>
-              </w:rPr>
-              <w:t>ONG ( )</w:t>
-            </w:r>
-          </w:p>
-          <w:p>
-            <w:pPr>
-              <w:rPr>
-                <w:rFonts w:ascii="Arial" w:eastAsia="Arial" w:hAnsi="Arial" w:cs="Arial"/>
-                <w:b/>
-              </w:rPr>
-            </w:pPr>
-            <w:r>
-              <w:rPr>
-                <w:rFonts w:ascii="Arial" w:eastAsia="Arial" w:hAnsi="Arial" w:cs="Arial"/>
-                <w:b/>
-              </w:rPr>
-              <w:t>Grupos o comunidades ( )</w:t>
-            </w:r>
-          </w:p>
-          <w:p>
-            <w:pPr>
-              <w:rPr>
-                <w:rFonts w:ascii="Arial" w:eastAsia="Arial" w:hAnsi="Arial" w:cs="Arial"/>
-                <w:b/>
-              </w:rPr>
-            </w:pPr>
-            <w:r>
-              <w:rPr>
-                <w:rFonts w:ascii="Arial" w:eastAsia="Arial" w:hAnsi="Arial" w:cs="Arial"/>
-                <w:b/>
-              </w:rPr>
-              <w:t>Instancia gubernamental ( )</w:t>
-            </w:r>
+              <w:t xml:space="preserve">Empresa grande </w:t>
+            </w:r>
+            <w:proofErr w:type="gramStart"/>
+            <w:r>
+              <w:rPr>
+                <w:rFonts w:ascii="Arial" w:eastAsia="Arial" w:hAnsi="Arial" w:cs="Arial"/>
+                <w:b/>
+              </w:rPr>
+              <w:t>( )</w:t>
+            </w:r>
+            <w:proofErr w:type="gramEnd"/>
+          </w:p>
+          <w:p>
+            <w:pPr>
+              <w:rPr>
+                <w:rFonts w:ascii="Arial" w:eastAsia="Arial" w:hAnsi="Arial" w:cs="Arial"/>
+                <w:b/>
+              </w:rPr>
+            </w:pPr>
+            <w:r>
+              <w:rPr>
+                <w:rFonts w:ascii="Arial" w:eastAsia="Arial" w:hAnsi="Arial" w:cs="Arial"/>
+                <w:b/>
+              </w:rPr>
+              <w:t xml:space="preserve">Organización Gremial </w:t>
+            </w:r>
+            <w:proofErr w:type="gramStart"/>
+            <w:r>
+              <w:rPr>
+                <w:rFonts w:ascii="Arial" w:eastAsia="Arial" w:hAnsi="Arial" w:cs="Arial"/>
+                <w:b/>
+              </w:rPr>
+              <w:t>( )</w:t>
+            </w:r>
+            <w:proofErr w:type="gramEnd"/>
+          </w:p>
+          <w:p>
+            <w:pPr>
+              <w:rPr>
+                <w:rFonts w:ascii="Arial" w:eastAsia="Arial" w:hAnsi="Arial" w:cs="Arial"/>
+                <w:b/>
+              </w:rPr>
+            </w:pPr>
+            <w:r>
+              <w:rPr>
+                <w:rFonts w:ascii="Arial" w:eastAsia="Arial" w:hAnsi="Arial" w:cs="Arial"/>
+                <w:b/>
+              </w:rPr>
+              <w:t xml:space="preserve">ONG </w:t>
+            </w:r>
+            <w:proofErr w:type="gramStart"/>
+            <w:r>
+              <w:rPr>
+                <w:rFonts w:ascii="Arial" w:eastAsia="Arial" w:hAnsi="Arial" w:cs="Arial"/>
+                <w:b/>
+              </w:rPr>
+              <w:t>( )</w:t>
+            </w:r>
+            <w:proofErr w:type="gramEnd"/>
+          </w:p>
+          <w:p>
+            <w:pPr>
+              <w:rPr>
+                <w:rFonts w:ascii="Arial" w:eastAsia="Arial" w:hAnsi="Arial" w:cs="Arial"/>
+                <w:b/>
+              </w:rPr>
+            </w:pPr>
+            <w:r>
+              <w:rPr>
+                <w:rFonts w:ascii="Arial" w:eastAsia="Arial" w:hAnsi="Arial" w:cs="Arial"/>
+                <w:b/>
+              </w:rPr>
+              <w:t xml:space="preserve">Grupos o comunidades </w:t>
+            </w:r>
+            <w:proofErr w:type="gramStart"/>
+            <w:r>
+              <w:rPr>
+                <w:rFonts w:ascii="Arial" w:eastAsia="Arial" w:hAnsi="Arial" w:cs="Arial"/>
+                <w:b/>
+              </w:rPr>
+              <w:t>( )</w:t>
+            </w:r>
+            <w:proofErr w:type="gramEnd"/>
+          </w:p>
+          <w:p>
+            <w:pPr>
+              <w:rPr>
+                <w:rFonts w:ascii="Arial" w:eastAsia="Arial" w:hAnsi="Arial" w:cs="Arial"/>
+                <w:b/>
+              </w:rPr>
+            </w:pPr>
+            <w:r>
+              <w:rPr>
+                <w:rFonts w:ascii="Arial" w:eastAsia="Arial" w:hAnsi="Arial" w:cs="Arial"/>
+                <w:b/>
+              </w:rPr>
+              <w:t xml:space="preserve">Instancia gubernamental </w:t>
+            </w:r>
+            <w:proofErr w:type="gramStart"/>
+            <w:r>
+              <w:rPr>
+                <w:rFonts w:ascii="Arial" w:eastAsia="Arial" w:hAnsi="Arial" w:cs="Arial"/>
+                <w:b/>
+              </w:rPr>
+              <w:t>( )</w:t>
+            </w:r>
+            <w:proofErr w:type="gramEnd"/>
           </w:p>
         </w:tc>
       </w:tr>
@@ -7974,6 +8201,7 @@
                 <w:rFonts w:ascii="Arial" w:eastAsia="Arial" w:hAnsi="Arial" w:cs="Arial"/>
                 <w:b/>
               </w:rPr>
+              <w:lastRenderedPageBreak/>
               <w:t>Acceso a los datos recolectados por el sistema, para su almacenamiento en servidores del TecNM Campus de la Región Sierra, para futuros trabajos de investigación.</w:t>
             </w:r>
           </w:p>
@@ -8005,6 +8233,7 @@
                 <w:rFonts w:ascii="Arial" w:eastAsia="Arial" w:hAnsi="Arial" w:cs="Arial"/>
                 <w:b/>
               </w:rPr>
+              <w:lastRenderedPageBreak/>
               <w:t>De considerarlo necesario, colocar la dirección web de la instancia:</w:t>
             </w:r>
           </w:p>

</xml_diff>

<commit_message>
cambios en el doc de word y excel
</commit_message>
<xml_diff>
--- a/Anexo_tecnico_proyecto.docx
+++ b/Anexo_tecnico_proyecto.docx
@@ -1,6 +1,6 @@
 
 <file path=word/document.xml><?xml version="1.0" encoding="utf-8"?>
-<w:document xmlns:wpc="http://schemas.microsoft.com/office/word/2010/wordprocessingCanvas" xmlns:cx="http://schemas.microsoft.com/office/drawing/2014/chartex" xmlns:cx1="http://schemas.microsoft.com/office/drawing/2015/9/8/chartex" xmlns:cx2="http://schemas.microsoft.com/office/drawing/2015/10/21/chartex" xmlns:cx3="http://schemas.microsoft.com/office/drawing/2016/5/9/chartex" xmlns:cx4="http://schemas.microsoft.com/office/drawing/2016/5/10/chartex" xmlns:cx5="http://schemas.microsoft.com/office/drawing/2016/5/11/chartex" xmlns:cx6="http://schemas.microsoft.com/office/drawing/2016/5/12/chartex" xmlns:cx7="http://schemas.microsoft.com/office/drawing/2016/5/13/chartex" xmlns:cx8="http://schemas.microsoft.com/office/drawing/2016/5/14/chartex" xmlns:mc="http://schemas.openxmlformats.org/markup-compatibility/2006" xmlns:aink="http://schemas.microsoft.com/office/drawing/2016/ink" xmlns:am3d="http://schemas.microsoft.com/office/drawing/2017/model3d" xmlns:o="urn:schemas-microsoft-com:office:office" xmlns:oel="http://schemas.microsoft.com/office/2019/extlst" xmlns:r="http://schemas.openxmlformats.org/officeDocument/2006/relationships" xmlns:m="http://schemas.openxmlformats.org/officeDocument/2006/math" xmlns:v="urn:schemas-microsoft-com:vml" xmlns:wp14="http://schemas.microsoft.com/office/word/2010/wordprocessingDrawing" xmlns:wp="http://schemas.openxmlformats.org/drawingml/2006/wordprocessingDrawing" xmlns:w10="urn:schemas-microsoft-com:office:word" xmlns:w="http://schemas.openxmlformats.org/wordprocessingml/2006/main" xmlns:w14="http://schemas.microsoft.com/office/word/2010/wordml" xmlns:w15="http://schemas.microsoft.com/office/word/2012/wordml" xmlns:w16cex="http://schemas.microsoft.com/office/word/2018/wordml/cex" xmlns:w16cid="http://schemas.microsoft.com/office/word/2016/wordml/cid" xmlns:w16="http://schemas.microsoft.com/office/word/2018/wordml" xmlns:w16sdtdh="http://schemas.microsoft.com/office/word/2020/wordml/sdtdatahash" xmlns:w16se="http://schemas.microsoft.com/office/word/2015/wordml/symex" xmlns:wpg="http://schemas.microsoft.com/office/word/2010/wordprocessingGroup" xmlns:wpi="http://schemas.microsoft.com/office/word/2010/wordprocessingInk" xmlns:wne="http://schemas.microsoft.com/office/word/2006/wordml" xmlns:wps="http://schemas.microsoft.com/office/word/2010/wordprocessingShape" mc:Ignorable="w14 w15 w16se w16cid w16 w16cex w16sdtdh wp14">
+<w:document xmlns:wpc="http://schemas.microsoft.com/office/word/2010/wordprocessingCanvas" xmlns:cx="http://schemas.microsoft.com/office/drawing/2014/chartex" xmlns:cx1="http://schemas.microsoft.com/office/drawing/2015/9/8/chartex" xmlns:cx2="http://schemas.microsoft.com/office/drawing/2015/10/21/chartex" xmlns:cx3="http://schemas.microsoft.com/office/drawing/2016/5/9/chartex" xmlns:cx4="http://schemas.microsoft.com/office/drawing/2016/5/10/chartex" xmlns:cx5="http://schemas.microsoft.com/office/drawing/2016/5/11/chartex" xmlns:cx6="http://schemas.microsoft.com/office/drawing/2016/5/12/chartex" xmlns:cx7="http://schemas.microsoft.com/office/drawing/2016/5/13/chartex" xmlns:cx8="http://schemas.microsoft.com/office/drawing/2016/5/14/chartex" xmlns:mc="http://schemas.openxmlformats.org/markup-compatibility/2006" xmlns:aink="http://schemas.microsoft.com/office/drawing/2016/ink" xmlns:am3d="http://schemas.microsoft.com/office/drawing/2017/model3d" xmlns:o="urn:schemas-microsoft-com:office:office" xmlns:oel="http://schemas.microsoft.com/office/2019/extlst" xmlns:r="http://schemas.openxmlformats.org/officeDocument/2006/relationships" xmlns:m="http://schemas.openxmlformats.org/officeDocument/2006/math" xmlns:v="urn:schemas-microsoft-com:vml" xmlns:wp14="http://schemas.microsoft.com/office/word/2010/wordprocessingDrawing" xmlns:wp="http://schemas.openxmlformats.org/drawingml/2006/wordprocessingDrawing" xmlns:w10="urn:schemas-microsoft-com:office:word" xmlns:w="http://schemas.openxmlformats.org/wordprocessingml/2006/main" xmlns:w14="http://schemas.microsoft.com/office/word/2010/wordml" xmlns:w15="http://schemas.microsoft.com/office/word/2012/wordml" xmlns:w16cex="http://schemas.microsoft.com/office/word/2018/wordml/cex" xmlns:w16cid="http://schemas.microsoft.com/office/word/2016/wordml/cid" xmlns:w16="http://schemas.microsoft.com/office/word/2018/wordml" xmlns:w16du="http://schemas.microsoft.com/office/word/2023/wordml/word16du" xmlns:w16sdtdh="http://schemas.microsoft.com/office/word/2020/wordml/sdtdatahash" xmlns:w16se="http://schemas.microsoft.com/office/word/2015/wordml/symex" xmlns:wpg="http://schemas.microsoft.com/office/word/2010/wordprocessingGroup" xmlns:wpi="http://schemas.microsoft.com/office/word/2010/wordprocessingInk" xmlns:wne="http://schemas.microsoft.com/office/word/2006/wordml" xmlns:wps="http://schemas.microsoft.com/office/word/2010/wordprocessingShape" mc:Ignorable="w14 w15 w16se w16cid w16 w16cex w16sdtdh wp14">
   <w:body>
     <w:p>
       <w:pPr>
@@ -278,7 +278,15 @@
                 <w:b/>
                 <w:color w:val="000000"/>
               </w:rPr>
-              <w:t>Etapa 1: Diseño y desarrollo de dispositivos de sensores IoT</w:t>
+              <w:t xml:space="preserve">Etapa 1: </w:t>
+            </w:r>
+            <w:r>
+              <w:rPr>
+                <w:rFonts w:ascii="Arial" w:eastAsia="Arial" w:hAnsi="Arial" w:cs="Arial"/>
+                <w:b/>
+                <w:color w:val="000000"/>
+              </w:rPr>
+              <w:t>Diseño y fabricación de PCBs</w:t>
             </w:r>
           </w:p>
           <w:p>
@@ -326,7 +334,15 @@
                 <w:b/>
                 <w:color w:val="000000"/>
               </w:rPr>
-              <w:t>Etapa 2: Desarrollo y fabricación de dispositivos electromecánicos IoT</w:t>
+              <w:t xml:space="preserve">Etapa 2: </w:t>
+            </w:r>
+            <w:r>
+              <w:rPr>
+                <w:rFonts w:ascii="Arial" w:eastAsia="Arial" w:hAnsi="Arial" w:cs="Arial"/>
+                <w:b/>
+                <w:color w:val="000000"/>
+              </w:rPr>
+              <w:t xml:space="preserve">Ensamble de dispositivos </w:t>
             </w:r>
           </w:p>
           <w:p>
@@ -374,7 +390,15 @@
                 <w:b/>
                 <w:color w:val="000000"/>
               </w:rPr>
-              <w:t>Etapa 3: Pruebas en ambiente controlado (Laboratorio)</w:t>
+              <w:t xml:space="preserve">Etapa 3: </w:t>
+            </w:r>
+            <w:r>
+              <w:rPr>
+                <w:rFonts w:ascii="Arial" w:eastAsia="Arial" w:hAnsi="Arial" w:cs="Arial"/>
+                <w:b/>
+                <w:color w:val="000000"/>
+              </w:rPr>
+              <w:t xml:space="preserve">Desarrollo firmware prototipos </w:t>
             </w:r>
           </w:p>
           <w:p>
@@ -422,7 +446,15 @@
                 <w:b/>
                 <w:color w:val="000000"/>
               </w:rPr>
-              <w:t xml:space="preserve">Etapa 4: Instalación de la infra estructura de red y servidores </w:t>
+              <w:t xml:space="preserve">Etapa 4: </w:t>
+            </w:r>
+            <w:r>
+              <w:rPr>
+                <w:rFonts w:ascii="Arial" w:eastAsia="Arial" w:hAnsi="Arial" w:cs="Arial"/>
+                <w:b/>
+                <w:color w:val="000000"/>
+              </w:rPr>
+              <w:t xml:space="preserve">Integración del sistema de servidores en laboratorio </w:t>
             </w:r>
           </w:p>
           <w:p>
@@ -470,7 +502,15 @@
                 <w:b/>
                 <w:color w:val="000000"/>
               </w:rPr>
-              <w:t xml:space="preserve">Etapa 5: Instalación de dispositivos con sensores  </w:t>
+              <w:t xml:space="preserve">Etapa 5: </w:t>
+            </w:r>
+            <w:r>
+              <w:rPr>
+                <w:rFonts w:ascii="Arial" w:eastAsia="Arial" w:hAnsi="Arial" w:cs="Arial"/>
+                <w:b/>
+                <w:color w:val="000000"/>
+              </w:rPr>
+              <w:t>Prueba en laboratorio de sistema</w:t>
             </w:r>
           </w:p>
           <w:p>
@@ -518,7 +558,15 @@
                 <w:b/>
                 <w:color w:val="000000"/>
               </w:rPr>
-              <w:t>Etapa 6: Instalación de dispositivos electromecánicos IoT</w:t>
+              <w:t xml:space="preserve">Etapa 6: </w:t>
+            </w:r>
+            <w:r>
+              <w:rPr>
+                <w:rFonts w:ascii="Arial" w:eastAsia="Arial" w:hAnsi="Arial" w:cs="Arial"/>
+                <w:b/>
+                <w:color w:val="000000"/>
+              </w:rPr>
+              <w:t xml:space="preserve">Prueba en campo del sistema </w:t>
             </w:r>
           </w:p>
           <w:p>
@@ -566,7 +614,15 @@
                 <w:b/>
                 <w:color w:val="000000"/>
               </w:rPr>
-              <w:t xml:space="preserve">Etapa 7: Prueba del funcionamiento del sistema </w:t>
+              <w:t xml:space="preserve">Etapa 7: </w:t>
+            </w:r>
+            <w:r>
+              <w:rPr>
+                <w:rFonts w:ascii="Arial" w:eastAsia="Arial" w:hAnsi="Arial" w:cs="Arial"/>
+                <w:b/>
+                <w:color w:val="000000"/>
+              </w:rPr>
+              <w:t xml:space="preserve">Instalación de los servidores </w:t>
             </w:r>
           </w:p>
           <w:p>
@@ -608,31 +664,133 @@
                 <w:color w:val="000000"/>
               </w:rPr>
             </w:pPr>
-            <w:proofErr w:type="gramStart"/>
             <w:r>
               <w:rPr>
                 <w:rFonts w:ascii="Arial" w:eastAsia="Arial" w:hAnsi="Arial" w:cs="Arial"/>
                 <w:b/>
                 <w:color w:val="000000"/>
               </w:rPr>
-              <w:t>Total</w:t>
-            </w:r>
-            <w:proofErr w:type="gramEnd"/>
-            <w:r>
+              <w:t xml:space="preserve">Etapa 8: Instalación de los dispositivos </w:t>
+            </w:r>
+          </w:p>
+          <w:p>
+            <w:pPr>
+              <w:pBdr>
+                <w:top w:val="nil"/>
+                <w:left w:val="nil"/>
+                <w:bottom w:val="nil"/>
+                <w:right w:val="nil"/>
+                <w:between w:val="nil"/>
+              </w:pBdr>
+              <w:tabs>
+                <w:tab w:val="center" w:pos="4419"/>
+                <w:tab w:val="right" w:pos="8838"/>
+              </w:tabs>
               <w:rPr>
                 <w:rFonts w:ascii="Arial" w:eastAsia="Arial" w:hAnsi="Arial" w:cs="Arial"/>
                 <w:b/>
                 <w:color w:val="000000"/>
               </w:rPr>
-              <w:t xml:space="preserve"> de duración: </w:t>
-            </w:r>
-            <w:r>
+            </w:pPr>
+          </w:p>
+          <w:p>
+            <w:pPr>
+              <w:pBdr>
+                <w:top w:val="nil"/>
+                <w:left w:val="nil"/>
+                <w:bottom w:val="nil"/>
+                <w:right w:val="nil"/>
+                <w:between w:val="nil"/>
+              </w:pBdr>
+              <w:tabs>
+                <w:tab w:val="center" w:pos="4419"/>
+                <w:tab w:val="right" w:pos="8838"/>
+              </w:tabs>
               <w:rPr>
                 <w:rFonts w:ascii="Arial" w:eastAsia="Arial" w:hAnsi="Arial" w:cs="Arial"/>
                 <w:b/>
                 <w:color w:val="000000"/>
               </w:rPr>
-              <w:t xml:space="preserve">9 meses </w:t>
+            </w:pPr>
+            <w:r>
+              <w:rPr>
+                <w:rFonts w:ascii="Arial" w:eastAsia="Arial" w:hAnsi="Arial" w:cs="Arial"/>
+                <w:b/>
+                <w:color w:val="000000"/>
+              </w:rPr>
+              <w:t>Etapa 9: Pruebas del sistema instalado en el campo</w:t>
+            </w:r>
+            <w:r>
+              <w:rPr>
+                <w:rFonts w:ascii="Arial" w:eastAsia="Arial" w:hAnsi="Arial" w:cs="Arial"/>
+                <w:b/>
+                <w:color w:val="000000"/>
+              </w:rPr>
+              <w:t xml:space="preserve"> </w:t>
+            </w:r>
+          </w:p>
+          <w:p>
+            <w:pPr>
+              <w:pBdr>
+                <w:top w:val="nil"/>
+                <w:left w:val="nil"/>
+                <w:bottom w:val="nil"/>
+                <w:right w:val="nil"/>
+                <w:between w:val="nil"/>
+              </w:pBdr>
+              <w:tabs>
+                <w:tab w:val="center" w:pos="4419"/>
+                <w:tab w:val="right" w:pos="8838"/>
+              </w:tabs>
+              <w:rPr>
+                <w:rFonts w:ascii="Arial" w:eastAsia="Arial" w:hAnsi="Arial" w:cs="Arial"/>
+                <w:b/>
+                <w:color w:val="000000"/>
+              </w:rPr>
+            </w:pPr>
+          </w:p>
+          <w:p>
+            <w:pPr>
+              <w:pBdr>
+                <w:top w:val="nil"/>
+                <w:left w:val="nil"/>
+                <w:bottom w:val="nil"/>
+                <w:right w:val="nil"/>
+                <w:between w:val="nil"/>
+              </w:pBdr>
+              <w:tabs>
+                <w:tab w:val="center" w:pos="4419"/>
+                <w:tab w:val="right" w:pos="8838"/>
+              </w:tabs>
+              <w:rPr>
+                <w:rFonts w:ascii="Arial" w:eastAsia="Arial" w:hAnsi="Arial" w:cs="Arial"/>
+                <w:b/>
+                <w:color w:val="000000"/>
+              </w:rPr>
+            </w:pPr>
+            <w:r>
+              <w:rPr>
+                <w:rFonts w:ascii="Arial" w:eastAsia="Arial" w:hAnsi="Arial" w:cs="Arial"/>
+                <w:b/>
+                <w:color w:val="000000"/>
+              </w:rPr>
+              <w:t xml:space="preserve">Total de duración: </w:t>
+            </w:r>
+            <w:r>
+              <w:rPr>
+                <w:rFonts w:ascii="Arial" w:eastAsia="Arial" w:hAnsi="Arial" w:cs="Arial"/>
+                <w:b/>
+                <w:color w:val="000000"/>
+              </w:rPr>
+              <w:t>5</w:t>
+            </w:r>
+            <w:r>
+              <w:rPr>
+                <w:rFonts w:ascii="Arial" w:eastAsia="Arial" w:hAnsi="Arial" w:cs="Arial"/>
+                <w:b/>
+                <w:color w:val="000000"/>
+              </w:rPr>
+              <w:t xml:space="preserve"> meses </w:t>
             </w:r>
           </w:p>
         </w:tc>
@@ -1258,7 +1416,6 @@
                 <w:rFonts w:ascii="Arial" w:eastAsia="Arial" w:hAnsi="Arial" w:cs="Arial"/>
                 <w:bCs/>
               </w:rPr>
-              <w:lastRenderedPageBreak/>
               <w:t>El proyecto tiene como propuesta general el desarrollo e implementación de un sistema completo de sensores y dispositivos de control electromecánicos, que permitan monitorear variables como la temperatura de los granos de secado en las camas dentro del túnel de secado, así como la humedad relativa del aire dentro del túnel, al mismo tiempo que se pueda controlar de manera automática el encendido y apagado de los extractores del túnel, para tener un control preciso de la temperatura dentro del túnel, y con ello el control de la temperatura de los granos de cacao.</w:t>
             </w:r>
           </w:p>
@@ -1783,7 +1940,6 @@
                 <w:rFonts w:ascii="Arial" w:eastAsia="Arial" w:hAnsi="Arial" w:cs="Arial"/>
                 <w:b/>
               </w:rPr>
-              <w:lastRenderedPageBreak/>
               <w:t xml:space="preserve">No se encontró algo similar </w:t>
             </w:r>
           </w:p>
@@ -2461,7 +2617,6 @@
                 <w:rFonts w:ascii="Arial" w:eastAsia="Arial" w:hAnsi="Arial" w:cs="Arial"/>
                 <w:b/>
               </w:rPr>
-              <w:lastRenderedPageBreak/>
               <w:t>Componente Ambiental</w:t>
             </w:r>
           </w:p>
@@ -2550,17 +2705,8 @@
                 <w:rFonts w:ascii="Arial" w:eastAsia="Arial" w:hAnsi="Arial" w:cs="Arial"/>
                 <w:b/>
               </w:rPr>
-              <w:t xml:space="preserve">No </w:t>
-            </w:r>
-            <w:proofErr w:type="gramStart"/>
-            <w:r>
-              <w:rPr>
-                <w:rFonts w:ascii="Arial" w:eastAsia="Arial" w:hAnsi="Arial" w:cs="Arial"/>
-                <w:b/>
-              </w:rPr>
-              <w:t>( )</w:t>
-            </w:r>
-            <w:proofErr w:type="gramEnd"/>
+              <w:t>No ( )</w:t>
+            </w:r>
           </w:p>
         </w:tc>
       </w:tr>
@@ -2684,14 +2830,7 @@
               <w:rPr>
                 <w:rFonts w:ascii="Arial" w:eastAsia="Arial" w:hAnsi="Arial" w:cs="Arial"/>
               </w:rPr>
-              <w:t>¿Si la respuesta a la pregunta anterior fue “</w:t>
-            </w:r>
-            <w:proofErr w:type="gramStart"/>
-            <w:r>
-              <w:rPr>
-                <w:rFonts w:ascii="Arial" w:eastAsia="Arial" w:hAnsi="Arial" w:cs="Arial"/>
-              </w:rPr>
-              <w:t xml:space="preserve">Si”, ha previsto las medidas de protección y mitigación </w:t>
+              <w:t xml:space="preserve">¿Si la respuesta a la pregunta anterior fue “Si”, ha previsto las medidas de protección y mitigación </w:t>
             </w:r>
             <w:r>
               <w:rPr>
@@ -2705,7 +2844,6 @@
               </w:rPr>
               <w:t xml:space="preserve"> así como la autorización correspondiente?</w:t>
             </w:r>
-            <w:proofErr w:type="gramEnd"/>
           </w:p>
         </w:tc>
         <w:tc>
@@ -2725,17 +2863,8 @@
                 <w:rFonts w:ascii="Arial" w:eastAsia="Arial" w:hAnsi="Arial" w:cs="Arial"/>
                 <w:b/>
               </w:rPr>
-              <w:t xml:space="preserve">Si </w:t>
-            </w:r>
-            <w:proofErr w:type="gramStart"/>
-            <w:r>
-              <w:rPr>
-                <w:rFonts w:ascii="Arial" w:eastAsia="Arial" w:hAnsi="Arial" w:cs="Arial"/>
-                <w:b/>
-              </w:rPr>
-              <w:t>( )</w:t>
-            </w:r>
-            <w:proofErr w:type="gramEnd"/>
+              <w:t>Si ( )</w:t>
+            </w:r>
           </w:p>
           <w:p>
             <w:pPr>
@@ -2921,17 +3050,8 @@
                 <w:rFonts w:ascii="Arial" w:eastAsia="Arial" w:hAnsi="Arial" w:cs="Arial"/>
                 <w:b/>
               </w:rPr>
-              <w:t xml:space="preserve">Si </w:t>
-            </w:r>
-            <w:proofErr w:type="gramStart"/>
-            <w:r>
-              <w:rPr>
-                <w:rFonts w:ascii="Arial" w:eastAsia="Arial" w:hAnsi="Arial" w:cs="Arial"/>
-                <w:b/>
-              </w:rPr>
-              <w:t>( )</w:t>
-            </w:r>
-            <w:proofErr w:type="gramEnd"/>
+              <w:t>Si ( )</w:t>
+            </w:r>
           </w:p>
           <w:p>
             <w:pPr>
@@ -3036,23 +3156,7 @@
                 <w:rFonts w:ascii="Arial" w:eastAsia="Arial" w:hAnsi="Arial" w:cs="Arial"/>
                 <w:b/>
               </w:rPr>
-              <w:t xml:space="preserve">la instalación </w:t>
-            </w:r>
-            <w:proofErr w:type="gramStart"/>
-            <w:r>
-              <w:rPr>
-                <w:rFonts w:ascii="Arial" w:eastAsia="Arial" w:hAnsi="Arial" w:cs="Arial"/>
-                <w:b/>
-              </w:rPr>
-              <w:t>del mismo</w:t>
-            </w:r>
-            <w:proofErr w:type="gramEnd"/>
-            <w:r>
-              <w:rPr>
-                <w:rFonts w:ascii="Arial" w:eastAsia="Arial" w:hAnsi="Arial" w:cs="Arial"/>
-                <w:b/>
-              </w:rPr>
-              <w:t xml:space="preserve"> será dentro las instalaciones de la empresa, lugar que es cerrado y se evita contacto con la flora y fauna silvestre.</w:t>
+              <w:t>la instalación del mismo será dentro las instalaciones de la empresa, lugar que es cerrado y se evita contacto con la flora y fauna silvestre.</w:t>
             </w:r>
             <w:r>
               <w:rPr>
@@ -3083,14 +3187,7 @@
               <w:rPr>
                 <w:rFonts w:ascii="Arial" w:eastAsia="Arial" w:hAnsi="Arial" w:cs="Arial"/>
               </w:rPr>
-              <w:t>¿Si la respuesta a la pregunta anterior fue “</w:t>
-            </w:r>
-            <w:proofErr w:type="gramStart"/>
-            <w:r>
-              <w:rPr>
-                <w:rFonts w:ascii="Arial" w:eastAsia="Arial" w:hAnsi="Arial" w:cs="Arial"/>
-              </w:rPr>
-              <w:t xml:space="preserve">Si”, ha previsto las medidas de protección y mitigación </w:t>
+              <w:t xml:space="preserve">¿Si la respuesta a la pregunta anterior fue “Si”, ha previsto las medidas de protección y mitigación </w:t>
             </w:r>
             <w:r>
               <w:rPr>
@@ -3104,7 +3201,6 @@
               </w:rPr>
               <w:t xml:space="preserve"> así como la autorización correspondiente?</w:t>
             </w:r>
-            <w:proofErr w:type="gramEnd"/>
           </w:p>
         </w:tc>
         <w:tc>
@@ -3124,17 +3220,8 @@
                 <w:rFonts w:ascii="Arial" w:eastAsia="Arial" w:hAnsi="Arial" w:cs="Arial"/>
                 <w:b/>
               </w:rPr>
-              <w:t xml:space="preserve">Si </w:t>
-            </w:r>
-            <w:proofErr w:type="gramStart"/>
-            <w:r>
-              <w:rPr>
-                <w:rFonts w:ascii="Arial" w:eastAsia="Arial" w:hAnsi="Arial" w:cs="Arial"/>
-                <w:b/>
-              </w:rPr>
-              <w:t>( )</w:t>
-            </w:r>
-            <w:proofErr w:type="gramEnd"/>
+              <w:t>Si ( )</w:t>
+            </w:r>
           </w:p>
           <w:p>
             <w:pPr>
@@ -3149,17 +3236,8 @@
                 <w:rFonts w:ascii="Arial" w:eastAsia="Arial" w:hAnsi="Arial" w:cs="Arial"/>
                 <w:b/>
               </w:rPr>
-              <w:t xml:space="preserve">No </w:t>
-            </w:r>
-            <w:proofErr w:type="gramStart"/>
-            <w:r>
-              <w:rPr>
-                <w:rFonts w:ascii="Arial" w:eastAsia="Arial" w:hAnsi="Arial" w:cs="Arial"/>
-                <w:b/>
-              </w:rPr>
-              <w:t>( )</w:t>
-            </w:r>
-            <w:proofErr w:type="gramEnd"/>
+              <w:t>No ( )</w:t>
+            </w:r>
           </w:p>
         </w:tc>
       </w:tr>
@@ -3360,17 +3438,8 @@
                 <w:rFonts w:ascii="Arial" w:eastAsia="Arial" w:hAnsi="Arial" w:cs="Arial"/>
                 <w:b/>
               </w:rPr>
-              <w:t xml:space="preserve">No </w:t>
-            </w:r>
-            <w:proofErr w:type="gramStart"/>
-            <w:r>
-              <w:rPr>
-                <w:rFonts w:ascii="Arial" w:eastAsia="Arial" w:hAnsi="Arial" w:cs="Arial"/>
-                <w:b/>
-              </w:rPr>
-              <w:t>( )</w:t>
-            </w:r>
-            <w:proofErr w:type="gramEnd"/>
+              <w:t>No ( )</w:t>
+            </w:r>
           </w:p>
         </w:tc>
       </w:tr>
@@ -3492,17 +3561,8 @@
                 <w:rFonts w:ascii="Arial" w:eastAsia="Arial" w:hAnsi="Arial" w:cs="Arial"/>
                 <w:b/>
               </w:rPr>
-              <w:t xml:space="preserve">No </w:t>
-            </w:r>
-            <w:proofErr w:type="gramStart"/>
-            <w:r>
-              <w:rPr>
-                <w:rFonts w:ascii="Arial" w:eastAsia="Arial" w:hAnsi="Arial" w:cs="Arial"/>
-                <w:b/>
-              </w:rPr>
-              <w:t>( )</w:t>
-            </w:r>
-            <w:proofErr w:type="gramEnd"/>
+              <w:t>No ( )</w:t>
+            </w:r>
           </w:p>
         </w:tc>
       </w:tr>
@@ -3662,17 +3722,8 @@
                 <w:rFonts w:ascii="Arial" w:eastAsia="Arial" w:hAnsi="Arial" w:cs="Arial"/>
                 <w:b/>
               </w:rPr>
-              <w:t xml:space="preserve">Si </w:t>
-            </w:r>
-            <w:proofErr w:type="gramStart"/>
-            <w:r>
-              <w:rPr>
-                <w:rFonts w:ascii="Arial" w:eastAsia="Arial" w:hAnsi="Arial" w:cs="Arial"/>
-                <w:b/>
-              </w:rPr>
-              <w:t>( )</w:t>
-            </w:r>
-            <w:proofErr w:type="gramEnd"/>
+              <w:t>Si ( )</w:t>
+            </w:r>
           </w:p>
           <w:p>
             <w:pPr>
@@ -3749,6 +3800,7 @@
                 <w:rFonts w:ascii="Arial" w:eastAsia="Arial" w:hAnsi="Arial" w:cs="Arial"/>
                 <w:b/>
               </w:rPr>
+              <w:lastRenderedPageBreak/>
               <w:t>La empresa se encuentra en una comunidad donde no existen, áreas naturales o culturales protegidas.</w:t>
             </w:r>
           </w:p>
@@ -3773,15 +3825,7 @@
               <w:rPr>
                 <w:rFonts w:ascii="Arial" w:eastAsia="Arial" w:hAnsi="Arial" w:cs="Arial"/>
               </w:rPr>
-              <w:lastRenderedPageBreak/>
-              <w:t>¿Si la respuesta a la pregunta anterior fue “</w:t>
-            </w:r>
-            <w:proofErr w:type="gramStart"/>
-            <w:r>
-              <w:rPr>
-                <w:rFonts w:ascii="Arial" w:eastAsia="Arial" w:hAnsi="Arial" w:cs="Arial"/>
-              </w:rPr>
-              <w:t xml:space="preserve">Si”, ha previsto las medidas de protección y mitigación </w:t>
+              <w:t xml:space="preserve">¿Si la respuesta a la pregunta anterior fue “Si”, ha previsto las medidas de protección y mitigación </w:t>
             </w:r>
             <w:r>
               <w:rPr>
@@ -3795,7 +3839,6 @@
               </w:rPr>
               <w:t xml:space="preserve"> así como la autorización correspondiente?</w:t>
             </w:r>
-            <w:proofErr w:type="gramEnd"/>
           </w:p>
         </w:tc>
         <w:tc>
@@ -3815,17 +3858,8 @@
                 <w:rFonts w:ascii="Arial" w:eastAsia="Arial" w:hAnsi="Arial" w:cs="Arial"/>
                 <w:b/>
               </w:rPr>
-              <w:t xml:space="preserve">Si </w:t>
-            </w:r>
-            <w:proofErr w:type="gramStart"/>
-            <w:r>
-              <w:rPr>
-                <w:rFonts w:ascii="Arial" w:eastAsia="Arial" w:hAnsi="Arial" w:cs="Arial"/>
-                <w:b/>
-              </w:rPr>
-              <w:t>( )</w:t>
-            </w:r>
-            <w:proofErr w:type="gramEnd"/>
+              <w:t>Si ( )</w:t>
+            </w:r>
           </w:p>
           <w:p>
             <w:pPr>
@@ -3840,17 +3874,8 @@
                 <w:rFonts w:ascii="Arial" w:eastAsia="Arial" w:hAnsi="Arial" w:cs="Arial"/>
                 <w:b/>
               </w:rPr>
-              <w:t xml:space="preserve">No </w:t>
-            </w:r>
-            <w:proofErr w:type="gramStart"/>
-            <w:r>
-              <w:rPr>
-                <w:rFonts w:ascii="Arial" w:eastAsia="Arial" w:hAnsi="Arial" w:cs="Arial"/>
-                <w:b/>
-              </w:rPr>
-              <w:t>( )</w:t>
-            </w:r>
-            <w:proofErr w:type="gramEnd"/>
+              <w:t>No ( )</w:t>
+            </w:r>
           </w:p>
         </w:tc>
       </w:tr>
@@ -4035,17 +4060,8 @@
                 <w:rFonts w:ascii="Arial" w:eastAsia="Arial" w:hAnsi="Arial" w:cs="Arial"/>
                 <w:b/>
               </w:rPr>
-              <w:t xml:space="preserve">No </w:t>
-            </w:r>
-            <w:proofErr w:type="gramStart"/>
-            <w:r>
-              <w:rPr>
-                <w:rFonts w:ascii="Arial" w:eastAsia="Arial" w:hAnsi="Arial" w:cs="Arial"/>
-                <w:b/>
-              </w:rPr>
-              <w:t>( )</w:t>
-            </w:r>
-            <w:proofErr w:type="gramEnd"/>
+              <w:t>No ( )</w:t>
+            </w:r>
           </w:p>
         </w:tc>
       </w:tr>
@@ -4589,23 +4605,7 @@
                 <w:rFonts w:ascii="Arial" w:eastAsia="Arial" w:hAnsi="Arial" w:cs="Arial"/>
                 <w:b/>
               </w:rPr>
-              <w:t xml:space="preserve">Acciones de prevención y/o </w:t>
-            </w:r>
-            <w:proofErr w:type="gramStart"/>
-            <w:r>
-              <w:rPr>
-                <w:rFonts w:ascii="Arial" w:eastAsia="Arial" w:hAnsi="Arial" w:cs="Arial"/>
-                <w:b/>
-              </w:rPr>
-              <w:t>mitigación previstas</w:t>
-            </w:r>
-            <w:proofErr w:type="gramEnd"/>
-            <w:r>
-              <w:rPr>
-                <w:rFonts w:ascii="Arial" w:eastAsia="Arial" w:hAnsi="Arial" w:cs="Arial"/>
-                <w:b/>
-              </w:rPr>
-              <w:t xml:space="preserve"> para enfrentar adecuadamente la ocurrencia del riesgo identificado (describir)</w:t>
+              <w:t>Acciones de prevención y/o mitigación previstas para enfrentar adecuadamente la ocurrencia del riesgo identificado (describir)</w:t>
             </w:r>
           </w:p>
         </w:tc>
@@ -4712,23 +4712,7 @@
                 <w:rFonts w:ascii="Arial" w:eastAsia="Arial" w:hAnsi="Arial" w:cs="Arial"/>
                 <w:b/>
               </w:rPr>
-              <w:t xml:space="preserve">Acciones de prevención y/o </w:t>
-            </w:r>
-            <w:proofErr w:type="gramStart"/>
-            <w:r>
-              <w:rPr>
-                <w:rFonts w:ascii="Arial" w:eastAsia="Arial" w:hAnsi="Arial" w:cs="Arial"/>
-                <w:b/>
-              </w:rPr>
-              <w:t>mitigación previstas</w:t>
-            </w:r>
-            <w:proofErr w:type="gramEnd"/>
-            <w:r>
-              <w:rPr>
-                <w:rFonts w:ascii="Arial" w:eastAsia="Arial" w:hAnsi="Arial" w:cs="Arial"/>
-                <w:b/>
-              </w:rPr>
-              <w:t xml:space="preserve"> para enfrentar adecuadamente la ocurrencia del riesgo identificado (describir)</w:t>
+              <w:t>Acciones de prevención y/o mitigación previstas para enfrentar adecuadamente la ocurrencia del riesgo identificado (describir)</w:t>
             </w:r>
           </w:p>
         </w:tc>
@@ -4826,23 +4810,8 @@
                 <w:rFonts w:ascii="Arial" w:eastAsia="Arial" w:hAnsi="Arial" w:cs="Arial"/>
                 <w:b/>
               </w:rPr>
-              <w:t xml:space="preserve">Acciones de prevención y/o </w:t>
-            </w:r>
-            <w:proofErr w:type="gramStart"/>
-            <w:r>
-              <w:rPr>
-                <w:rFonts w:ascii="Arial" w:eastAsia="Arial" w:hAnsi="Arial" w:cs="Arial"/>
-                <w:b/>
-              </w:rPr>
-              <w:t>mitigación previstas</w:t>
-            </w:r>
-            <w:proofErr w:type="gramEnd"/>
-            <w:r>
-              <w:rPr>
-                <w:rFonts w:ascii="Arial" w:eastAsia="Arial" w:hAnsi="Arial" w:cs="Arial"/>
-                <w:b/>
-              </w:rPr>
-              <w:t xml:space="preserve"> para enfrentar adecuadamente la ocurrencia del riesgo identificado (describir)</w:t>
+              <w:lastRenderedPageBreak/>
+              <w:t>Acciones de prevención y/o mitigación previstas para enfrentar adecuadamente la ocurrencia del riesgo identificado (describir)</w:t>
             </w:r>
           </w:p>
         </w:tc>
@@ -6549,6 +6518,7 @@
                 <w:rFonts w:ascii="Arial" w:eastAsia="Arial" w:hAnsi="Arial" w:cs="Arial"/>
                 <w:b/>
               </w:rPr>
+              <w:lastRenderedPageBreak/>
               <w:t>Producto esperado en el que colaborará:</w:t>
             </w:r>
           </w:p>
@@ -6617,7 +6587,6 @@
                 <w:rFonts w:ascii="Arial" w:eastAsia="Arial" w:hAnsi="Arial" w:cs="Arial"/>
                 <w:b/>
               </w:rPr>
-              <w:lastRenderedPageBreak/>
               <w:t>Nombre completo:</w:t>
             </w:r>
           </w:p>
@@ -7487,6 +7456,13 @@
                 <w:bCs/>
               </w:rPr>
             </w:pPr>
+            <w:r>
+              <w:rPr>
+                <w:rFonts w:ascii="Arial" w:eastAsia="Arial" w:hAnsi="Arial" w:cs="Arial"/>
+                <w:bCs/>
+              </w:rPr>
+              <w:t xml:space="preserve">Licenciatura </w:t>
+            </w:r>
           </w:p>
         </w:tc>
         <w:tc>
@@ -7500,6 +7476,13 @@
                 <w:bCs/>
               </w:rPr>
             </w:pPr>
+            <w:r>
+              <w:rPr>
+                <w:rFonts w:ascii="Arial" w:eastAsia="Arial" w:hAnsi="Arial" w:cs="Arial"/>
+                <w:bCs/>
+              </w:rPr>
+              <w:t>1</w:t>
+            </w:r>
           </w:p>
         </w:tc>
       </w:tr>
@@ -7538,6 +7521,13 @@
                 <w:bCs/>
               </w:rPr>
             </w:pPr>
+            <w:r>
+              <w:rPr>
+                <w:rFonts w:ascii="Arial" w:eastAsia="Arial" w:hAnsi="Arial" w:cs="Arial"/>
+                <w:bCs/>
+              </w:rPr>
+              <w:t xml:space="preserve">Ensamble de dispositivos </w:t>
+            </w:r>
           </w:p>
         </w:tc>
         <w:tc>
@@ -7589,6 +7579,13 @@
                 <w:bCs/>
               </w:rPr>
             </w:pPr>
+            <w:r>
+              <w:rPr>
+                <w:rFonts w:ascii="Arial" w:eastAsia="Arial" w:hAnsi="Arial" w:cs="Arial"/>
+                <w:bCs/>
+              </w:rPr>
+              <w:t xml:space="preserve">Circuitos correctamente montados </w:t>
+            </w:r>
           </w:p>
         </w:tc>
         <w:tc>
@@ -7687,6 +7684,13 @@
                 <w:bCs/>
               </w:rPr>
             </w:pPr>
+            <w:r>
+              <w:rPr>
+                <w:rFonts w:ascii="Arial" w:eastAsia="Arial" w:hAnsi="Arial" w:cs="Arial"/>
+                <w:bCs/>
+              </w:rPr>
+              <w:t xml:space="preserve">Licenciatura </w:t>
+            </w:r>
           </w:p>
         </w:tc>
         <w:tc>
@@ -7700,6 +7704,13 @@
                 <w:bCs/>
               </w:rPr>
             </w:pPr>
+            <w:r>
+              <w:rPr>
+                <w:rFonts w:ascii="Arial" w:eastAsia="Arial" w:hAnsi="Arial" w:cs="Arial"/>
+                <w:bCs/>
+              </w:rPr>
+              <w:t>1</w:t>
+            </w:r>
           </w:p>
         </w:tc>
       </w:tr>
@@ -7738,6 +7749,13 @@
                 <w:bCs/>
               </w:rPr>
             </w:pPr>
+            <w:r>
+              <w:rPr>
+                <w:rFonts w:ascii="Arial" w:eastAsia="Arial" w:hAnsi="Arial" w:cs="Arial"/>
+                <w:bCs/>
+              </w:rPr>
+              <w:t xml:space="preserve">Instalación de los servidores </w:t>
+            </w:r>
           </w:p>
         </w:tc>
         <w:tc>
@@ -7789,6 +7807,213 @@
                 <w:bCs/>
               </w:rPr>
             </w:pPr>
+            <w:r>
+              <w:rPr>
+                <w:rFonts w:ascii="Arial" w:eastAsia="Arial" w:hAnsi="Arial" w:cs="Arial"/>
+                <w:bCs/>
+              </w:rPr>
+              <w:t xml:space="preserve">Evidencia servidor montado y funcionando </w:t>
+            </w:r>
+          </w:p>
+        </w:tc>
+        <w:tc>
+          <w:tcPr>
+            <w:tcW w:w="1390" w:type="pct"/>
+          </w:tcPr>
+          <w:p>
+            <w:pPr>
+              <w:rPr>
+                <w:rFonts w:ascii="Arial" w:eastAsia="Arial" w:hAnsi="Arial" w:cs="Arial"/>
+                <w:b/>
+              </w:rPr>
+            </w:pPr>
+          </w:p>
+        </w:tc>
+      </w:tr>
+      <w:tr>
+        <w:tc>
+          <w:tcPr>
+            <w:tcW w:w="3610" w:type="pct"/>
+          </w:tcPr>
+          <w:p>
+            <w:pPr>
+              <w:rPr>
+                <w:rFonts w:ascii="Arial" w:eastAsia="Arial" w:hAnsi="Arial" w:cs="Arial"/>
+                <w:b/>
+              </w:rPr>
+            </w:pPr>
+            <w:r>
+              <w:rPr>
+                <w:rFonts w:ascii="Arial" w:eastAsia="Arial" w:hAnsi="Arial" w:cs="Arial"/>
+                <w:b/>
+              </w:rPr>
+              <w:t>Perfil o Carrera</w:t>
+            </w:r>
+          </w:p>
+        </w:tc>
+        <w:tc>
+          <w:tcPr>
+            <w:tcW w:w="1390" w:type="pct"/>
+          </w:tcPr>
+          <w:p>
+            <w:pPr>
+              <w:rPr>
+                <w:rFonts w:ascii="Arial" w:eastAsia="Arial" w:hAnsi="Arial" w:cs="Arial"/>
+                <w:b/>
+              </w:rPr>
+            </w:pPr>
+            <w:r>
+              <w:rPr>
+                <w:rFonts w:ascii="Arial" w:eastAsia="Arial" w:hAnsi="Arial" w:cs="Arial"/>
+                <w:b/>
+              </w:rPr>
+              <w:t>Cantidad</w:t>
+            </w:r>
+          </w:p>
+        </w:tc>
+      </w:tr>
+      <w:tr>
+        <w:tc>
+          <w:tcPr>
+            <w:tcW w:w="3610" w:type="pct"/>
+          </w:tcPr>
+          <w:p>
+            <w:pPr>
+              <w:rPr>
+                <w:rFonts w:ascii="Arial" w:eastAsia="Arial" w:hAnsi="Arial" w:cs="Arial"/>
+                <w:bCs/>
+              </w:rPr>
+            </w:pPr>
+            <w:r>
+              <w:rPr>
+                <w:rFonts w:ascii="Arial" w:eastAsia="Arial" w:hAnsi="Arial" w:cs="Arial"/>
+                <w:bCs/>
+              </w:rPr>
+              <w:t xml:space="preserve">Licenciatura </w:t>
+            </w:r>
+          </w:p>
+        </w:tc>
+        <w:tc>
+          <w:tcPr>
+            <w:tcW w:w="1390" w:type="pct"/>
+          </w:tcPr>
+          <w:p>
+            <w:pPr>
+              <w:rPr>
+                <w:rFonts w:ascii="Arial" w:eastAsia="Arial" w:hAnsi="Arial" w:cs="Arial"/>
+                <w:bCs/>
+              </w:rPr>
+            </w:pPr>
+            <w:r>
+              <w:rPr>
+                <w:rFonts w:ascii="Arial" w:eastAsia="Arial" w:hAnsi="Arial" w:cs="Arial"/>
+                <w:bCs/>
+              </w:rPr>
+              <w:t>1</w:t>
+            </w:r>
+          </w:p>
+        </w:tc>
+      </w:tr>
+      <w:tr>
+        <w:tc>
+          <w:tcPr>
+            <w:tcW w:w="5000" w:type="pct"/>
+            <w:gridSpan w:val="2"/>
+          </w:tcPr>
+          <w:p>
+            <w:pPr>
+              <w:rPr>
+                <w:rFonts w:ascii="Arial" w:eastAsia="Arial" w:hAnsi="Arial" w:cs="Arial"/>
+                <w:b/>
+              </w:rPr>
+            </w:pPr>
+            <w:r>
+              <w:rPr>
+                <w:rFonts w:ascii="Arial" w:eastAsia="Arial" w:hAnsi="Arial" w:cs="Arial"/>
+                <w:b/>
+              </w:rPr>
+              <w:t>Actividades por desarrollar</w:t>
+            </w:r>
+          </w:p>
+        </w:tc>
+      </w:tr>
+      <w:tr>
+        <w:tc>
+          <w:tcPr>
+            <w:tcW w:w="3610" w:type="pct"/>
+          </w:tcPr>
+          <w:p>
+            <w:pPr>
+              <w:rPr>
+                <w:rFonts w:ascii="Arial" w:eastAsia="Arial" w:hAnsi="Arial" w:cs="Arial"/>
+                <w:bCs/>
+              </w:rPr>
+            </w:pPr>
+            <w:r>
+              <w:rPr>
+                <w:rFonts w:ascii="Arial" w:eastAsia="Arial" w:hAnsi="Arial" w:cs="Arial"/>
+                <w:bCs/>
+              </w:rPr>
+              <w:t xml:space="preserve">Instalación de los servidores </w:t>
+            </w:r>
+          </w:p>
+        </w:tc>
+        <w:tc>
+          <w:tcPr>
+            <w:tcW w:w="1390" w:type="pct"/>
+          </w:tcPr>
+          <w:p>
+            <w:pPr>
+              <w:rPr>
+                <w:rFonts w:ascii="Arial" w:eastAsia="Arial" w:hAnsi="Arial" w:cs="Arial"/>
+                <w:b/>
+              </w:rPr>
+            </w:pPr>
+          </w:p>
+        </w:tc>
+      </w:tr>
+      <w:tr>
+        <w:tc>
+          <w:tcPr>
+            <w:tcW w:w="5000" w:type="pct"/>
+            <w:gridSpan w:val="2"/>
+          </w:tcPr>
+          <w:p>
+            <w:pPr>
+              <w:rPr>
+                <w:rFonts w:ascii="Arial" w:eastAsia="Arial" w:hAnsi="Arial" w:cs="Arial"/>
+                <w:b/>
+              </w:rPr>
+            </w:pPr>
+            <w:r>
+              <w:rPr>
+                <w:rFonts w:ascii="Arial" w:eastAsia="Arial" w:hAnsi="Arial" w:cs="Arial"/>
+                <w:b/>
+              </w:rPr>
+              <w:t>Producto esperado</w:t>
+            </w:r>
+          </w:p>
+        </w:tc>
+      </w:tr>
+      <w:tr>
+        <w:tc>
+          <w:tcPr>
+            <w:tcW w:w="3610" w:type="pct"/>
+          </w:tcPr>
+          <w:p>
+            <w:pPr>
+              <w:rPr>
+                <w:rFonts w:ascii="Arial" w:eastAsia="Arial" w:hAnsi="Arial" w:cs="Arial"/>
+                <w:bCs/>
+              </w:rPr>
+            </w:pPr>
+            <w:r>
+              <w:rPr>
+                <w:rFonts w:ascii="Arial" w:eastAsia="Arial" w:hAnsi="Arial" w:cs="Arial"/>
+                <w:bCs/>
+              </w:rPr>
+              <w:t xml:space="preserve">Dispositivos correctamente montados y funcionando </w:t>
+            </w:r>
           </w:p>
         </w:tc>
         <w:tc>
@@ -7984,113 +8209,69 @@
                 <w:rFonts w:ascii="Arial" w:eastAsia="Arial" w:hAnsi="Arial" w:cs="Arial"/>
                 <w:b/>
               </w:rPr>
-              <w:t xml:space="preserve">Empresa grande </w:t>
-            </w:r>
-            <w:proofErr w:type="gramStart"/>
-            <w:r>
-              <w:rPr>
-                <w:rFonts w:ascii="Arial" w:eastAsia="Arial" w:hAnsi="Arial" w:cs="Arial"/>
-                <w:b/>
-              </w:rPr>
-              <w:t>( )</w:t>
-            </w:r>
-            <w:proofErr w:type="gramEnd"/>
-          </w:p>
-          <w:p>
-            <w:pPr>
-              <w:rPr>
-                <w:rFonts w:ascii="Arial" w:eastAsia="Arial" w:hAnsi="Arial" w:cs="Arial"/>
-                <w:b/>
-              </w:rPr>
-            </w:pPr>
-            <w:r>
-              <w:rPr>
-                <w:rFonts w:ascii="Arial" w:eastAsia="Arial" w:hAnsi="Arial" w:cs="Arial"/>
-                <w:b/>
-              </w:rPr>
-              <w:t xml:space="preserve">Organización Gremial </w:t>
-            </w:r>
-            <w:proofErr w:type="gramStart"/>
-            <w:r>
-              <w:rPr>
-                <w:rFonts w:ascii="Arial" w:eastAsia="Arial" w:hAnsi="Arial" w:cs="Arial"/>
-                <w:b/>
-              </w:rPr>
-              <w:t>( )</w:t>
-            </w:r>
-            <w:proofErr w:type="gramEnd"/>
-          </w:p>
-          <w:p>
-            <w:pPr>
-              <w:rPr>
-                <w:rFonts w:ascii="Arial" w:eastAsia="Arial" w:hAnsi="Arial" w:cs="Arial"/>
-                <w:b/>
-              </w:rPr>
-            </w:pPr>
-            <w:r>
-              <w:rPr>
-                <w:rFonts w:ascii="Arial" w:eastAsia="Arial" w:hAnsi="Arial" w:cs="Arial"/>
-                <w:b/>
-              </w:rPr>
-              <w:t xml:space="preserve">ONG </w:t>
-            </w:r>
-            <w:proofErr w:type="gramStart"/>
-            <w:r>
-              <w:rPr>
-                <w:rFonts w:ascii="Arial" w:eastAsia="Arial" w:hAnsi="Arial" w:cs="Arial"/>
-                <w:b/>
-              </w:rPr>
-              <w:t>( )</w:t>
-            </w:r>
-            <w:proofErr w:type="gramEnd"/>
-          </w:p>
-          <w:p>
-            <w:pPr>
-              <w:rPr>
-                <w:rFonts w:ascii="Arial" w:eastAsia="Arial" w:hAnsi="Arial" w:cs="Arial"/>
-                <w:b/>
-              </w:rPr>
-            </w:pPr>
-            <w:r>
-              <w:rPr>
-                <w:rFonts w:ascii="Arial" w:eastAsia="Arial" w:hAnsi="Arial" w:cs="Arial"/>
-                <w:b/>
-              </w:rPr>
-              <w:t xml:space="preserve">Grupos o comunidades </w:t>
-            </w:r>
-            <w:proofErr w:type="gramStart"/>
-            <w:r>
-              <w:rPr>
-                <w:rFonts w:ascii="Arial" w:eastAsia="Arial" w:hAnsi="Arial" w:cs="Arial"/>
-                <w:b/>
-              </w:rPr>
-              <w:t>( )</w:t>
-            </w:r>
-            <w:proofErr w:type="gramEnd"/>
-          </w:p>
-          <w:p>
-            <w:pPr>
-              <w:rPr>
-                <w:rFonts w:ascii="Arial" w:eastAsia="Arial" w:hAnsi="Arial" w:cs="Arial"/>
-                <w:b/>
-              </w:rPr>
-            </w:pPr>
-            <w:r>
-              <w:rPr>
-                <w:rFonts w:ascii="Arial" w:eastAsia="Arial" w:hAnsi="Arial" w:cs="Arial"/>
-                <w:b/>
-              </w:rPr>
-              <w:t xml:space="preserve">Instancia gubernamental </w:t>
-            </w:r>
-            <w:proofErr w:type="gramStart"/>
-            <w:r>
-              <w:rPr>
-                <w:rFonts w:ascii="Arial" w:eastAsia="Arial" w:hAnsi="Arial" w:cs="Arial"/>
-                <w:b/>
-              </w:rPr>
-              <w:t>( )</w:t>
-            </w:r>
-            <w:proofErr w:type="gramEnd"/>
+              <w:t>Empresa grande ( )</w:t>
+            </w:r>
+          </w:p>
+          <w:p>
+            <w:pPr>
+              <w:rPr>
+                <w:rFonts w:ascii="Arial" w:eastAsia="Arial" w:hAnsi="Arial" w:cs="Arial"/>
+                <w:b/>
+              </w:rPr>
+            </w:pPr>
+            <w:r>
+              <w:rPr>
+                <w:rFonts w:ascii="Arial" w:eastAsia="Arial" w:hAnsi="Arial" w:cs="Arial"/>
+                <w:b/>
+              </w:rPr>
+              <w:t>Organización Gremial ( )</w:t>
+            </w:r>
+          </w:p>
+          <w:p>
+            <w:pPr>
+              <w:rPr>
+                <w:rFonts w:ascii="Arial" w:eastAsia="Arial" w:hAnsi="Arial" w:cs="Arial"/>
+                <w:b/>
+              </w:rPr>
+            </w:pPr>
+            <w:r>
+              <w:rPr>
+                <w:rFonts w:ascii="Arial" w:eastAsia="Arial" w:hAnsi="Arial" w:cs="Arial"/>
+                <w:b/>
+              </w:rPr>
+              <w:t>ONG ( )</w:t>
+            </w:r>
+          </w:p>
+          <w:p>
+            <w:pPr>
+              <w:rPr>
+                <w:rFonts w:ascii="Arial" w:eastAsia="Arial" w:hAnsi="Arial" w:cs="Arial"/>
+                <w:b/>
+              </w:rPr>
+            </w:pPr>
+            <w:r>
+              <w:rPr>
+                <w:rFonts w:ascii="Arial" w:eastAsia="Arial" w:hAnsi="Arial" w:cs="Arial"/>
+                <w:b/>
+              </w:rPr>
+              <w:lastRenderedPageBreak/>
+              <w:t>Grupos o comunidades ( )</w:t>
+            </w:r>
+          </w:p>
+          <w:p>
+            <w:pPr>
+              <w:rPr>
+                <w:rFonts w:ascii="Arial" w:eastAsia="Arial" w:hAnsi="Arial" w:cs="Arial"/>
+                <w:b/>
+              </w:rPr>
+            </w:pPr>
+            <w:r>
+              <w:rPr>
+                <w:rFonts w:ascii="Arial" w:eastAsia="Arial" w:hAnsi="Arial" w:cs="Arial"/>
+                <w:b/>
+              </w:rPr>
+              <w:t>Instancia gubernamental ( )</w:t>
+            </w:r>
           </w:p>
         </w:tc>
       </w:tr>
@@ -8112,6 +8293,7 @@
                 <w:rFonts w:ascii="Arial" w:eastAsia="Arial" w:hAnsi="Arial" w:cs="Arial"/>
                 <w:b/>
               </w:rPr>
+              <w:lastRenderedPageBreak/>
               <w:t>Describa la participación que tendrá la instancia de la sociedad o de la empresa en el DESARROLLO del proyecto, más allá de considerarse usuario o beneficiario de los resultados finales del mismo:</w:t>
             </w:r>
           </w:p>
@@ -8201,7 +8383,6 @@
                 <w:rFonts w:ascii="Arial" w:eastAsia="Arial" w:hAnsi="Arial" w:cs="Arial"/>
                 <w:b/>
               </w:rPr>
-              <w:lastRenderedPageBreak/>
               <w:t>Acceso a los datos recolectados por el sistema, para su almacenamiento en servidores del TecNM Campus de la Región Sierra, para futuros trabajos de investigación.</w:t>
             </w:r>
           </w:p>
@@ -8233,7 +8414,6 @@
                 <w:rFonts w:ascii="Arial" w:eastAsia="Arial" w:hAnsi="Arial" w:cs="Arial"/>
                 <w:b/>
               </w:rPr>
-              <w:lastRenderedPageBreak/>
               <w:t>De considerarlo necesario, colocar la dirección web de la instancia:</w:t>
             </w:r>
           </w:p>
@@ -8505,7 +8685,7 @@
 </file>
 
 <file path=word/endnotes.xml><?xml version="1.0" encoding="utf-8"?>
-<w:endnotes xmlns:wpc="http://schemas.microsoft.com/office/word/2010/wordprocessingCanvas" xmlns:cx="http://schemas.microsoft.com/office/drawing/2014/chartex" xmlns:cx1="http://schemas.microsoft.com/office/drawing/2015/9/8/chartex" xmlns:cx2="http://schemas.microsoft.com/office/drawing/2015/10/21/chartex" xmlns:cx3="http://schemas.microsoft.com/office/drawing/2016/5/9/chartex" xmlns:cx4="http://schemas.microsoft.com/office/drawing/2016/5/10/chartex" xmlns:cx5="http://schemas.microsoft.com/office/drawing/2016/5/11/chartex" xmlns:cx6="http://schemas.microsoft.com/office/drawing/2016/5/12/chartex" xmlns:cx7="http://schemas.microsoft.com/office/drawing/2016/5/13/chartex" xmlns:cx8="http://schemas.microsoft.com/office/drawing/2016/5/14/chartex" xmlns:mc="http://schemas.openxmlformats.org/markup-compatibility/2006" xmlns:aink="http://schemas.microsoft.com/office/drawing/2016/ink" xmlns:am3d="http://schemas.microsoft.com/office/drawing/2017/model3d" xmlns:o="urn:schemas-microsoft-com:office:office" xmlns:oel="http://schemas.microsoft.com/office/2019/extlst" xmlns:r="http://schemas.openxmlformats.org/officeDocument/2006/relationships" xmlns:m="http://schemas.openxmlformats.org/officeDocument/2006/math" xmlns:v="urn:schemas-microsoft-com:vml" xmlns:wp14="http://schemas.microsoft.com/office/word/2010/wordprocessingDrawing" xmlns:wp="http://schemas.openxmlformats.org/drawingml/2006/wordprocessingDrawing" xmlns:w10="urn:schemas-microsoft-com:office:word" xmlns:w="http://schemas.openxmlformats.org/wordprocessingml/2006/main" xmlns:w14="http://schemas.microsoft.com/office/word/2010/wordml" xmlns:w15="http://schemas.microsoft.com/office/word/2012/wordml" xmlns:w16cex="http://schemas.microsoft.com/office/word/2018/wordml/cex" xmlns:w16cid="http://schemas.microsoft.com/office/word/2016/wordml/cid" xmlns:w16="http://schemas.microsoft.com/office/word/2018/wordml" xmlns:w16sdtdh="http://schemas.microsoft.com/office/word/2020/wordml/sdtdatahash" xmlns:w16se="http://schemas.microsoft.com/office/word/2015/wordml/symex" xmlns:wpg="http://schemas.microsoft.com/office/word/2010/wordprocessingGroup" xmlns:wpi="http://schemas.microsoft.com/office/word/2010/wordprocessingInk" xmlns:wne="http://schemas.microsoft.com/office/word/2006/wordml" xmlns:wps="http://schemas.microsoft.com/office/word/2010/wordprocessingShape" mc:Ignorable="w14 w15 w16se w16cid w16 w16cex w16sdtdh wp14">
+<w:endnotes xmlns:wpc="http://schemas.microsoft.com/office/word/2010/wordprocessingCanvas" xmlns:cx="http://schemas.microsoft.com/office/drawing/2014/chartex" xmlns:cx1="http://schemas.microsoft.com/office/drawing/2015/9/8/chartex" xmlns:cx2="http://schemas.microsoft.com/office/drawing/2015/10/21/chartex" xmlns:cx3="http://schemas.microsoft.com/office/drawing/2016/5/9/chartex" xmlns:cx4="http://schemas.microsoft.com/office/drawing/2016/5/10/chartex" xmlns:cx5="http://schemas.microsoft.com/office/drawing/2016/5/11/chartex" xmlns:cx6="http://schemas.microsoft.com/office/drawing/2016/5/12/chartex" xmlns:cx7="http://schemas.microsoft.com/office/drawing/2016/5/13/chartex" xmlns:cx8="http://schemas.microsoft.com/office/drawing/2016/5/14/chartex" xmlns:mc="http://schemas.openxmlformats.org/markup-compatibility/2006" xmlns:aink="http://schemas.microsoft.com/office/drawing/2016/ink" xmlns:am3d="http://schemas.microsoft.com/office/drawing/2017/model3d" xmlns:o="urn:schemas-microsoft-com:office:office" xmlns:oel="http://schemas.microsoft.com/office/2019/extlst" xmlns:r="http://schemas.openxmlformats.org/officeDocument/2006/relationships" xmlns:m="http://schemas.openxmlformats.org/officeDocument/2006/math" xmlns:v="urn:schemas-microsoft-com:vml" xmlns:wp14="http://schemas.microsoft.com/office/word/2010/wordprocessingDrawing" xmlns:wp="http://schemas.openxmlformats.org/drawingml/2006/wordprocessingDrawing" xmlns:w10="urn:schemas-microsoft-com:office:word" xmlns:w="http://schemas.openxmlformats.org/wordprocessingml/2006/main" xmlns:w14="http://schemas.microsoft.com/office/word/2010/wordml" xmlns:w15="http://schemas.microsoft.com/office/word/2012/wordml" xmlns:w16cex="http://schemas.microsoft.com/office/word/2018/wordml/cex" xmlns:w16cid="http://schemas.microsoft.com/office/word/2016/wordml/cid" xmlns:w16="http://schemas.microsoft.com/office/word/2018/wordml" xmlns:w16du="http://schemas.microsoft.com/office/word/2023/wordml/word16du" xmlns:w16sdtdh="http://schemas.microsoft.com/office/word/2020/wordml/sdtdatahash" xmlns:w16se="http://schemas.microsoft.com/office/word/2015/wordml/symex" xmlns:wpg="http://schemas.microsoft.com/office/word/2010/wordprocessingGroup" xmlns:wpi="http://schemas.microsoft.com/office/word/2010/wordprocessingInk" xmlns:wne="http://schemas.microsoft.com/office/word/2006/wordml" xmlns:wps="http://schemas.microsoft.com/office/word/2010/wordprocessingShape" mc:Ignorable="w14 w15 w16se w16cid w16 w16cex w16sdtdh wp14">
   <w:endnote w:type="separator" w:id="-1">
     <w:p>
       <w:r>
@@ -8524,7 +8704,7 @@
 </file>
 
 <file path=word/footnotes.xml><?xml version="1.0" encoding="utf-8"?>
-<w:footnotes xmlns:wpc="http://schemas.microsoft.com/office/word/2010/wordprocessingCanvas" xmlns:cx="http://schemas.microsoft.com/office/drawing/2014/chartex" xmlns:cx1="http://schemas.microsoft.com/office/drawing/2015/9/8/chartex" xmlns:cx2="http://schemas.microsoft.com/office/drawing/2015/10/21/chartex" xmlns:cx3="http://schemas.microsoft.com/office/drawing/2016/5/9/chartex" xmlns:cx4="http://schemas.microsoft.com/office/drawing/2016/5/10/chartex" xmlns:cx5="http://schemas.microsoft.com/office/drawing/2016/5/11/chartex" xmlns:cx6="http://schemas.microsoft.com/office/drawing/2016/5/12/chartex" xmlns:cx7="http://schemas.microsoft.com/office/drawing/2016/5/13/chartex" xmlns:cx8="http://schemas.microsoft.com/office/drawing/2016/5/14/chartex" xmlns:mc="http://schemas.openxmlformats.org/markup-compatibility/2006" xmlns:aink="http://schemas.microsoft.com/office/drawing/2016/ink" xmlns:am3d="http://schemas.microsoft.com/office/drawing/2017/model3d" xmlns:o="urn:schemas-microsoft-com:office:office" xmlns:oel="http://schemas.microsoft.com/office/2019/extlst" xmlns:r="http://schemas.openxmlformats.org/officeDocument/2006/relationships" xmlns:m="http://schemas.openxmlformats.org/officeDocument/2006/math" xmlns:v="urn:schemas-microsoft-com:vml" xmlns:wp14="http://schemas.microsoft.com/office/word/2010/wordprocessingDrawing" xmlns:wp="http://schemas.openxmlformats.org/drawingml/2006/wordprocessingDrawing" xmlns:w10="urn:schemas-microsoft-com:office:word" xmlns:w="http://schemas.openxmlformats.org/wordprocessingml/2006/main" xmlns:w14="http://schemas.microsoft.com/office/word/2010/wordml" xmlns:w15="http://schemas.microsoft.com/office/word/2012/wordml" xmlns:w16cex="http://schemas.microsoft.com/office/word/2018/wordml/cex" xmlns:w16cid="http://schemas.microsoft.com/office/word/2016/wordml/cid" xmlns:w16="http://schemas.microsoft.com/office/word/2018/wordml" xmlns:w16sdtdh="http://schemas.microsoft.com/office/word/2020/wordml/sdtdatahash" xmlns:w16se="http://schemas.microsoft.com/office/word/2015/wordml/symex" xmlns:wpg="http://schemas.microsoft.com/office/word/2010/wordprocessingGroup" xmlns:wpi="http://schemas.microsoft.com/office/word/2010/wordprocessingInk" xmlns:wne="http://schemas.microsoft.com/office/word/2006/wordml" xmlns:wps="http://schemas.microsoft.com/office/word/2010/wordprocessingShape" mc:Ignorable="w14 w15 w16se w16cid w16 w16cex w16sdtdh wp14">
+<w:footnotes xmlns:wpc="http://schemas.microsoft.com/office/word/2010/wordprocessingCanvas" xmlns:cx="http://schemas.microsoft.com/office/drawing/2014/chartex" xmlns:cx1="http://schemas.microsoft.com/office/drawing/2015/9/8/chartex" xmlns:cx2="http://schemas.microsoft.com/office/drawing/2015/10/21/chartex" xmlns:cx3="http://schemas.microsoft.com/office/drawing/2016/5/9/chartex" xmlns:cx4="http://schemas.microsoft.com/office/drawing/2016/5/10/chartex" xmlns:cx5="http://schemas.microsoft.com/office/drawing/2016/5/11/chartex" xmlns:cx6="http://schemas.microsoft.com/office/drawing/2016/5/12/chartex" xmlns:cx7="http://schemas.microsoft.com/office/drawing/2016/5/13/chartex" xmlns:cx8="http://schemas.microsoft.com/office/drawing/2016/5/14/chartex" xmlns:mc="http://schemas.openxmlformats.org/markup-compatibility/2006" xmlns:aink="http://schemas.microsoft.com/office/drawing/2016/ink" xmlns:am3d="http://schemas.microsoft.com/office/drawing/2017/model3d" xmlns:o="urn:schemas-microsoft-com:office:office" xmlns:oel="http://schemas.microsoft.com/office/2019/extlst" xmlns:r="http://schemas.openxmlformats.org/officeDocument/2006/relationships" xmlns:m="http://schemas.openxmlformats.org/officeDocument/2006/math" xmlns:v="urn:schemas-microsoft-com:vml" xmlns:wp14="http://schemas.microsoft.com/office/word/2010/wordprocessingDrawing" xmlns:wp="http://schemas.openxmlformats.org/drawingml/2006/wordprocessingDrawing" xmlns:w10="urn:schemas-microsoft-com:office:word" xmlns:w="http://schemas.openxmlformats.org/wordprocessingml/2006/main" xmlns:w14="http://schemas.microsoft.com/office/word/2010/wordml" xmlns:w15="http://schemas.microsoft.com/office/word/2012/wordml" xmlns:w16cex="http://schemas.microsoft.com/office/word/2018/wordml/cex" xmlns:w16cid="http://schemas.microsoft.com/office/word/2016/wordml/cid" xmlns:w16="http://schemas.microsoft.com/office/word/2018/wordml" xmlns:w16du="http://schemas.microsoft.com/office/word/2023/wordml/word16du" xmlns:w16sdtdh="http://schemas.microsoft.com/office/word/2020/wordml/sdtdatahash" xmlns:w16se="http://schemas.microsoft.com/office/word/2015/wordml/symex" xmlns:wpg="http://schemas.microsoft.com/office/word/2010/wordprocessingGroup" xmlns:wpi="http://schemas.microsoft.com/office/word/2010/wordprocessingInk" xmlns:wne="http://schemas.microsoft.com/office/word/2006/wordml" xmlns:wps="http://schemas.microsoft.com/office/word/2010/wordprocessingShape" mc:Ignorable="w14 w15 w16se w16cid w16 w16cex w16sdtdh wp14">
   <w:footnote w:type="separator" w:id="-1">
     <w:p>
       <w:r>
@@ -8543,7 +8723,7 @@
 </file>
 
 <file path=word/header1.xml><?xml version="1.0" encoding="utf-8"?>
-<w:hdr xmlns:wpc="http://schemas.microsoft.com/office/word/2010/wordprocessingCanvas" xmlns:cx="http://schemas.microsoft.com/office/drawing/2014/chartex" xmlns:cx1="http://schemas.microsoft.com/office/drawing/2015/9/8/chartex" xmlns:cx2="http://schemas.microsoft.com/office/drawing/2015/10/21/chartex" xmlns:cx3="http://schemas.microsoft.com/office/drawing/2016/5/9/chartex" xmlns:cx4="http://schemas.microsoft.com/office/drawing/2016/5/10/chartex" xmlns:cx5="http://schemas.microsoft.com/office/drawing/2016/5/11/chartex" xmlns:cx6="http://schemas.microsoft.com/office/drawing/2016/5/12/chartex" xmlns:cx7="http://schemas.microsoft.com/office/drawing/2016/5/13/chartex" xmlns:cx8="http://schemas.microsoft.com/office/drawing/2016/5/14/chartex" xmlns:mc="http://schemas.openxmlformats.org/markup-compatibility/2006" xmlns:aink="http://schemas.microsoft.com/office/drawing/2016/ink" xmlns:am3d="http://schemas.microsoft.com/office/drawing/2017/model3d" xmlns:o="urn:schemas-microsoft-com:office:office" xmlns:oel="http://schemas.microsoft.com/office/2019/extlst" xmlns:r="http://schemas.openxmlformats.org/officeDocument/2006/relationships" xmlns:m="http://schemas.openxmlformats.org/officeDocument/2006/math" xmlns:v="urn:schemas-microsoft-com:vml" xmlns:wp14="http://schemas.microsoft.com/office/word/2010/wordprocessingDrawing" xmlns:wp="http://schemas.openxmlformats.org/drawingml/2006/wordprocessingDrawing" xmlns:w10="urn:schemas-microsoft-com:office:word" xmlns:w="http://schemas.openxmlformats.org/wordprocessingml/2006/main" xmlns:w14="http://schemas.microsoft.com/office/word/2010/wordml" xmlns:w15="http://schemas.microsoft.com/office/word/2012/wordml" xmlns:w16cex="http://schemas.microsoft.com/office/word/2018/wordml/cex" xmlns:w16cid="http://schemas.microsoft.com/office/word/2016/wordml/cid" xmlns:w16="http://schemas.microsoft.com/office/word/2018/wordml" xmlns:w16sdtdh="http://schemas.microsoft.com/office/word/2020/wordml/sdtdatahash" xmlns:w16se="http://schemas.microsoft.com/office/word/2015/wordml/symex" xmlns:wpg="http://schemas.microsoft.com/office/word/2010/wordprocessingGroup" xmlns:wpi="http://schemas.microsoft.com/office/word/2010/wordprocessingInk" xmlns:wne="http://schemas.microsoft.com/office/word/2006/wordml" xmlns:wps="http://schemas.microsoft.com/office/word/2010/wordprocessingShape" mc:Ignorable="w14 w15 w16se w16cid w16 w16cex w16sdtdh wp14">
+<w:hdr xmlns:wpc="http://schemas.microsoft.com/office/word/2010/wordprocessingCanvas" xmlns:cx="http://schemas.microsoft.com/office/drawing/2014/chartex" xmlns:cx1="http://schemas.microsoft.com/office/drawing/2015/9/8/chartex" xmlns:cx2="http://schemas.microsoft.com/office/drawing/2015/10/21/chartex" xmlns:cx3="http://schemas.microsoft.com/office/drawing/2016/5/9/chartex" xmlns:cx4="http://schemas.microsoft.com/office/drawing/2016/5/10/chartex" xmlns:cx5="http://schemas.microsoft.com/office/drawing/2016/5/11/chartex" xmlns:cx6="http://schemas.microsoft.com/office/drawing/2016/5/12/chartex" xmlns:cx7="http://schemas.microsoft.com/office/drawing/2016/5/13/chartex" xmlns:cx8="http://schemas.microsoft.com/office/drawing/2016/5/14/chartex" xmlns:mc="http://schemas.openxmlformats.org/markup-compatibility/2006" xmlns:aink="http://schemas.microsoft.com/office/drawing/2016/ink" xmlns:am3d="http://schemas.microsoft.com/office/drawing/2017/model3d" xmlns:o="urn:schemas-microsoft-com:office:office" xmlns:oel="http://schemas.microsoft.com/office/2019/extlst" xmlns:r="http://schemas.openxmlformats.org/officeDocument/2006/relationships" xmlns:m="http://schemas.openxmlformats.org/officeDocument/2006/math" xmlns:v="urn:schemas-microsoft-com:vml" xmlns:wp14="http://schemas.microsoft.com/office/word/2010/wordprocessingDrawing" xmlns:wp="http://schemas.openxmlformats.org/drawingml/2006/wordprocessingDrawing" xmlns:w10="urn:schemas-microsoft-com:office:word" xmlns:w="http://schemas.openxmlformats.org/wordprocessingml/2006/main" xmlns:w14="http://schemas.microsoft.com/office/word/2010/wordml" xmlns:w15="http://schemas.microsoft.com/office/word/2012/wordml" xmlns:w16cex="http://schemas.microsoft.com/office/word/2018/wordml/cex" xmlns:w16cid="http://schemas.microsoft.com/office/word/2016/wordml/cid" xmlns:w16="http://schemas.microsoft.com/office/word/2018/wordml" xmlns:w16du="http://schemas.microsoft.com/office/word/2023/wordml/word16du" xmlns:w16sdtdh="http://schemas.microsoft.com/office/word/2020/wordml/sdtdatahash" xmlns:w16se="http://schemas.microsoft.com/office/word/2015/wordml/symex" xmlns:wpg="http://schemas.microsoft.com/office/word/2010/wordprocessingGroup" xmlns:wpi="http://schemas.microsoft.com/office/word/2010/wordprocessingInk" xmlns:wne="http://schemas.microsoft.com/office/word/2006/wordml" xmlns:wps="http://schemas.microsoft.com/office/word/2010/wordprocessingShape" mc:Ignorable="w14 w15 w16se w16cid w16 w16cex w16sdtdh wp14">
   <w:p>
     <w:pPr>
       <w:pBdr>
@@ -8607,7 +8787,7 @@
 </file>
 
 <file path=word/numbering.xml><?xml version="1.0" encoding="utf-8"?>
-<w:numbering xmlns:wpc="http://schemas.microsoft.com/office/word/2010/wordprocessingCanvas" xmlns:cx="http://schemas.microsoft.com/office/drawing/2014/chartex" xmlns:cx1="http://schemas.microsoft.com/office/drawing/2015/9/8/chartex" xmlns:cx2="http://schemas.microsoft.com/office/drawing/2015/10/21/chartex" xmlns:cx3="http://schemas.microsoft.com/office/drawing/2016/5/9/chartex" xmlns:cx4="http://schemas.microsoft.com/office/drawing/2016/5/10/chartex" xmlns:cx5="http://schemas.microsoft.com/office/drawing/2016/5/11/chartex" xmlns:cx6="http://schemas.microsoft.com/office/drawing/2016/5/12/chartex" xmlns:cx7="http://schemas.microsoft.com/office/drawing/2016/5/13/chartex" xmlns:cx8="http://schemas.microsoft.com/office/drawing/2016/5/14/chartex" xmlns:mc="http://schemas.openxmlformats.org/markup-compatibility/2006" xmlns:aink="http://schemas.microsoft.com/office/drawing/2016/ink" xmlns:am3d="http://schemas.microsoft.com/office/drawing/2017/model3d" xmlns:o="urn:schemas-microsoft-com:office:office" xmlns:oel="http://schemas.microsoft.com/office/2019/extlst" xmlns:r="http://schemas.openxmlformats.org/officeDocument/2006/relationships" xmlns:m="http://schemas.openxmlformats.org/officeDocument/2006/math" xmlns:v="urn:schemas-microsoft-com:vml" xmlns:wp14="http://schemas.microsoft.com/office/word/2010/wordprocessingDrawing" xmlns:wp="http://schemas.openxmlformats.org/drawingml/2006/wordprocessingDrawing" xmlns:w10="urn:schemas-microsoft-com:office:word" xmlns:w="http://schemas.openxmlformats.org/wordprocessingml/2006/main" xmlns:w14="http://schemas.microsoft.com/office/word/2010/wordml" xmlns:w15="http://schemas.microsoft.com/office/word/2012/wordml" xmlns:w16cex="http://schemas.microsoft.com/office/word/2018/wordml/cex" xmlns:w16cid="http://schemas.microsoft.com/office/word/2016/wordml/cid" xmlns:w16="http://schemas.microsoft.com/office/word/2018/wordml" xmlns:w16sdtdh="http://schemas.microsoft.com/office/word/2020/wordml/sdtdatahash" xmlns:w16se="http://schemas.microsoft.com/office/word/2015/wordml/symex" xmlns:wpg="http://schemas.microsoft.com/office/word/2010/wordprocessingGroup" xmlns:wpi="http://schemas.microsoft.com/office/word/2010/wordprocessingInk" xmlns:wne="http://schemas.microsoft.com/office/word/2006/wordml" xmlns:wps="http://schemas.microsoft.com/office/word/2010/wordprocessingShape" mc:Ignorable="w14 w15 w16se w16cid w16 w16cex w16sdtdh wp14">
+<w:numbering xmlns:wpc="http://schemas.microsoft.com/office/word/2010/wordprocessingCanvas" xmlns:cx="http://schemas.microsoft.com/office/drawing/2014/chartex" xmlns:cx1="http://schemas.microsoft.com/office/drawing/2015/9/8/chartex" xmlns:cx2="http://schemas.microsoft.com/office/drawing/2015/10/21/chartex" xmlns:cx3="http://schemas.microsoft.com/office/drawing/2016/5/9/chartex" xmlns:cx4="http://schemas.microsoft.com/office/drawing/2016/5/10/chartex" xmlns:cx5="http://schemas.microsoft.com/office/drawing/2016/5/11/chartex" xmlns:cx6="http://schemas.microsoft.com/office/drawing/2016/5/12/chartex" xmlns:cx7="http://schemas.microsoft.com/office/drawing/2016/5/13/chartex" xmlns:cx8="http://schemas.microsoft.com/office/drawing/2016/5/14/chartex" xmlns:mc="http://schemas.openxmlformats.org/markup-compatibility/2006" xmlns:aink="http://schemas.microsoft.com/office/drawing/2016/ink" xmlns:am3d="http://schemas.microsoft.com/office/drawing/2017/model3d" xmlns:o="urn:schemas-microsoft-com:office:office" xmlns:oel="http://schemas.microsoft.com/office/2019/extlst" xmlns:r="http://schemas.openxmlformats.org/officeDocument/2006/relationships" xmlns:m="http://schemas.openxmlformats.org/officeDocument/2006/math" xmlns:v="urn:schemas-microsoft-com:vml" xmlns:wp14="http://schemas.microsoft.com/office/word/2010/wordprocessingDrawing" xmlns:wp="http://schemas.openxmlformats.org/drawingml/2006/wordprocessingDrawing" xmlns:w10="urn:schemas-microsoft-com:office:word" xmlns:w="http://schemas.openxmlformats.org/wordprocessingml/2006/main" xmlns:w14="http://schemas.microsoft.com/office/word/2010/wordml" xmlns:w15="http://schemas.microsoft.com/office/word/2012/wordml" xmlns:w16cex="http://schemas.microsoft.com/office/word/2018/wordml/cex" xmlns:w16cid="http://schemas.microsoft.com/office/word/2016/wordml/cid" xmlns:w16="http://schemas.microsoft.com/office/word/2018/wordml" xmlns:w16du="http://schemas.microsoft.com/office/word/2023/wordml/word16du" xmlns:w16sdtdh="http://schemas.microsoft.com/office/word/2020/wordml/sdtdatahash" xmlns:w16se="http://schemas.microsoft.com/office/word/2015/wordml/symex" xmlns:wpg="http://schemas.microsoft.com/office/word/2010/wordprocessingGroup" xmlns:wpi="http://schemas.microsoft.com/office/word/2010/wordprocessingInk" xmlns:wne="http://schemas.microsoft.com/office/word/2006/wordml" xmlns:wps="http://schemas.microsoft.com/office/word/2010/wordprocessingShape" mc:Ignorable="w14 w15 w16se w16cid w16 w16cex w16sdtdh wp14">
   <w:abstractNum w:abstractNumId="0" w15:restartNumberingAfterBreak="0">
     <w:nsid w:val="0E550857"/>
     <w:multiLevelType w:val="hybridMultilevel"/>

</xml_diff>

<commit_message>
cambios en el anexo tecnico
</commit_message>
<xml_diff>
--- a/Anexo_tecnico_proyecto.docx
+++ b/Anexo_tecnico_proyecto.docx
@@ -6605,13 +6605,7 @@
               <w:rPr>
                 <w:rFonts w:ascii="Arial" w:eastAsia="Arial" w:hAnsi="Arial" w:cs="Arial"/>
               </w:rPr>
-              <w:t>Edgardo Arias</w:t>
-            </w:r>
-            <w:r>
-              <w:rPr>
-                <w:rFonts w:ascii="Arial" w:eastAsia="Arial" w:hAnsi="Arial" w:cs="Arial"/>
-              </w:rPr>
-              <w:t xml:space="preserve"> Marín </w:t>
+              <w:t xml:space="preserve">Edgardo Arias Marín </w:t>
             </w:r>
           </w:p>
         </w:tc>
@@ -7060,6 +7054,742 @@
                 <w:rFonts w:ascii="Arial" w:eastAsia="Arial" w:hAnsi="Arial" w:cs="Arial"/>
               </w:rPr>
               <w:t>Universidad</w:t>
+            </w:r>
+          </w:p>
+        </w:tc>
+      </w:tr>
+      <w:tr>
+        <w:tc>
+          <w:tcPr>
+            <w:tcW w:w="1844" w:type="pct"/>
+          </w:tcPr>
+          <w:p>
+            <w:pPr>
+              <w:rPr>
+                <w:rFonts w:ascii="Arial" w:eastAsia="Arial" w:hAnsi="Arial" w:cs="Arial"/>
+                <w:b/>
+              </w:rPr>
+            </w:pPr>
+            <w:r>
+              <w:rPr>
+                <w:rFonts w:ascii="Arial" w:eastAsia="Arial" w:hAnsi="Arial" w:cs="Arial"/>
+                <w:b/>
+              </w:rPr>
+              <w:t>Campo del conocimiento:</w:t>
+            </w:r>
+          </w:p>
+        </w:tc>
+        <w:tc>
+          <w:tcPr>
+            <w:tcW w:w="3156" w:type="pct"/>
+          </w:tcPr>
+          <w:p>
+            <w:pPr>
+              <w:rPr>
+                <w:rFonts w:ascii="Arial" w:eastAsia="Arial" w:hAnsi="Arial" w:cs="Arial"/>
+              </w:rPr>
+            </w:pPr>
+            <w:r>
+              <w:rPr>
+                <w:rFonts w:ascii="Arial" w:eastAsia="Arial" w:hAnsi="Arial" w:cs="Arial"/>
+              </w:rPr>
+              <w:t>Diseño e impresión 3D</w:t>
+            </w:r>
+          </w:p>
+        </w:tc>
+      </w:tr>
+      <w:tr>
+        <w:tc>
+          <w:tcPr>
+            <w:tcW w:w="1844" w:type="pct"/>
+          </w:tcPr>
+          <w:p>
+            <w:pPr>
+              <w:rPr>
+                <w:rFonts w:ascii="Arial" w:eastAsia="Arial" w:hAnsi="Arial" w:cs="Arial"/>
+                <w:b/>
+              </w:rPr>
+            </w:pPr>
+            <w:r>
+              <w:rPr>
+                <w:rFonts w:ascii="Arial" w:eastAsia="Arial" w:hAnsi="Arial" w:cs="Arial"/>
+                <w:b/>
+              </w:rPr>
+              <w:t>SNI (Si/No)</w:t>
+            </w:r>
+          </w:p>
+        </w:tc>
+        <w:tc>
+          <w:tcPr>
+            <w:tcW w:w="3156" w:type="pct"/>
+          </w:tcPr>
+          <w:p>
+            <w:pPr>
+              <w:rPr>
+                <w:rFonts w:ascii="Arial" w:eastAsia="Arial" w:hAnsi="Arial" w:cs="Arial"/>
+              </w:rPr>
+            </w:pPr>
+            <w:r>
+              <w:rPr>
+                <w:rFonts w:ascii="Arial" w:eastAsia="Arial" w:hAnsi="Arial" w:cs="Arial"/>
+              </w:rPr>
+              <w:t>No</w:t>
+            </w:r>
+          </w:p>
+        </w:tc>
+      </w:tr>
+      <w:tr>
+        <w:tc>
+          <w:tcPr>
+            <w:tcW w:w="1844" w:type="pct"/>
+          </w:tcPr>
+          <w:p>
+            <w:pPr>
+              <w:rPr>
+                <w:rFonts w:ascii="Arial" w:eastAsia="Arial" w:hAnsi="Arial" w:cs="Arial"/>
+                <w:b/>
+              </w:rPr>
+            </w:pPr>
+            <w:r>
+              <w:rPr>
+                <w:rFonts w:ascii="Arial" w:eastAsia="Arial" w:hAnsi="Arial" w:cs="Arial"/>
+                <w:b/>
+              </w:rPr>
+              <w:t>SEI (Si/No)</w:t>
+            </w:r>
+          </w:p>
+        </w:tc>
+        <w:tc>
+          <w:tcPr>
+            <w:tcW w:w="3156" w:type="pct"/>
+          </w:tcPr>
+          <w:p>
+            <w:pPr>
+              <w:rPr>
+                <w:rFonts w:ascii="Arial" w:eastAsia="Arial" w:hAnsi="Arial" w:cs="Arial"/>
+              </w:rPr>
+            </w:pPr>
+            <w:r>
+              <w:rPr>
+                <w:rFonts w:ascii="Arial" w:eastAsia="Arial" w:hAnsi="Arial" w:cs="Arial"/>
+              </w:rPr>
+              <w:t>No</w:t>
+            </w:r>
+          </w:p>
+        </w:tc>
+      </w:tr>
+      <w:tr>
+        <w:tc>
+          <w:tcPr>
+            <w:tcW w:w="1844" w:type="pct"/>
+          </w:tcPr>
+          <w:p>
+            <w:pPr>
+              <w:rPr>
+                <w:rFonts w:ascii="Arial" w:eastAsia="Arial" w:hAnsi="Arial" w:cs="Arial"/>
+                <w:b/>
+              </w:rPr>
+            </w:pPr>
+            <w:r>
+              <w:rPr>
+                <w:rFonts w:ascii="Arial" w:eastAsia="Arial" w:hAnsi="Arial" w:cs="Arial"/>
+                <w:b/>
+              </w:rPr>
+              <w:t>Periodo de participación:</w:t>
+            </w:r>
+          </w:p>
+        </w:tc>
+        <w:tc>
+          <w:tcPr>
+            <w:tcW w:w="3156" w:type="pct"/>
+          </w:tcPr>
+          <w:p>
+            <w:pPr>
+              <w:rPr>
+                <w:rFonts w:ascii="Arial" w:eastAsia="Arial" w:hAnsi="Arial" w:cs="Arial"/>
+              </w:rPr>
+            </w:pPr>
+            <w:r>
+              <w:rPr>
+                <w:rFonts w:ascii="Arial" w:eastAsia="Arial" w:hAnsi="Arial" w:cs="Arial"/>
+              </w:rPr>
+              <w:t>Desde el inicio hasta el final</w:t>
+            </w:r>
+          </w:p>
+        </w:tc>
+      </w:tr>
+      <w:tr>
+        <w:tc>
+          <w:tcPr>
+            <w:tcW w:w="1844" w:type="pct"/>
+          </w:tcPr>
+          <w:p>
+            <w:pPr>
+              <w:rPr>
+                <w:rFonts w:ascii="Arial" w:eastAsia="Arial" w:hAnsi="Arial" w:cs="Arial"/>
+                <w:b/>
+              </w:rPr>
+            </w:pPr>
+            <w:r>
+              <w:rPr>
+                <w:rFonts w:ascii="Arial" w:eastAsia="Arial" w:hAnsi="Arial" w:cs="Arial"/>
+                <w:b/>
+              </w:rPr>
+              <w:t>Actividades por desarrollar:</w:t>
+            </w:r>
+          </w:p>
+        </w:tc>
+        <w:tc>
+          <w:tcPr>
+            <w:tcW w:w="3156" w:type="pct"/>
+          </w:tcPr>
+          <w:p>
+            <w:pPr>
+              <w:rPr>
+                <w:rFonts w:ascii="Arial" w:eastAsia="Arial" w:hAnsi="Arial" w:cs="Arial"/>
+              </w:rPr>
+            </w:pPr>
+            <w:r>
+              <w:rPr>
+                <w:rFonts w:ascii="Arial" w:eastAsia="Arial" w:hAnsi="Arial" w:cs="Arial"/>
+                <w:bCs/>
+              </w:rPr>
+              <w:t xml:space="preserve">Apoyo en </w:t>
+            </w:r>
+            <w:r>
+              <w:rPr>
+                <w:rFonts w:ascii="Arial" w:eastAsia="Arial" w:hAnsi="Arial" w:cs="Arial"/>
+                <w:bCs/>
+              </w:rPr>
+              <w:t>el diseño y fabricación de las estructuras de protección para los dispositivos.</w:t>
+            </w:r>
+          </w:p>
+        </w:tc>
+      </w:tr>
+      <w:tr>
+        <w:tc>
+          <w:tcPr>
+            <w:tcW w:w="1844" w:type="pct"/>
+          </w:tcPr>
+          <w:p>
+            <w:pPr>
+              <w:rPr>
+                <w:rFonts w:ascii="Arial" w:eastAsia="Arial" w:hAnsi="Arial" w:cs="Arial"/>
+                <w:b/>
+              </w:rPr>
+            </w:pPr>
+            <w:r>
+              <w:rPr>
+                <w:rFonts w:ascii="Arial" w:eastAsia="Arial" w:hAnsi="Arial" w:cs="Arial"/>
+                <w:b/>
+              </w:rPr>
+              <w:t>Producto esperado en el que colaborará:</w:t>
+            </w:r>
+          </w:p>
+        </w:tc>
+        <w:tc>
+          <w:tcPr>
+            <w:tcW w:w="3156" w:type="pct"/>
+          </w:tcPr>
+          <w:p>
+            <w:pPr>
+              <w:rPr>
+                <w:rFonts w:ascii="Arial" w:eastAsia="Arial" w:hAnsi="Arial" w:cs="Arial"/>
+              </w:rPr>
+            </w:pPr>
+            <w:r>
+              <w:rPr>
+                <w:rFonts w:ascii="Arial" w:eastAsia="Arial" w:hAnsi="Arial" w:cs="Arial"/>
+              </w:rPr>
+              <w:t>Estructuras impresas en 3D para los dispositivos de sensores y control electromecánico.</w:t>
+            </w:r>
+          </w:p>
+        </w:tc>
+      </w:tr>
+      <w:tr>
+        <w:tc>
+          <w:tcPr>
+            <w:tcW w:w="1844" w:type="pct"/>
+          </w:tcPr>
+          <w:p>
+            <w:pPr>
+              <w:rPr>
+                <w:rFonts w:ascii="Arial" w:eastAsia="Arial" w:hAnsi="Arial" w:cs="Arial"/>
+                <w:b/>
+              </w:rPr>
+            </w:pPr>
+            <w:r>
+              <w:rPr>
+                <w:rFonts w:ascii="Arial" w:eastAsia="Arial" w:hAnsi="Arial" w:cs="Arial"/>
+                <w:b/>
+              </w:rPr>
+              <w:t>Nombre completo:</w:t>
+            </w:r>
+          </w:p>
+        </w:tc>
+        <w:tc>
+          <w:tcPr>
+            <w:tcW w:w="3156" w:type="pct"/>
+          </w:tcPr>
+          <w:p>
+            <w:pPr>
+              <w:rPr>
+                <w:rFonts w:ascii="Arial" w:eastAsia="Arial" w:hAnsi="Arial" w:cs="Arial"/>
+              </w:rPr>
+            </w:pPr>
+            <w:r>
+              <w:rPr>
+                <w:rFonts w:ascii="Arial" w:eastAsia="Arial" w:hAnsi="Arial" w:cs="Arial"/>
+              </w:rPr>
+              <w:t xml:space="preserve">José del Carmen Mendoza Cárdenas </w:t>
+            </w:r>
+          </w:p>
+        </w:tc>
+      </w:tr>
+      <w:tr>
+        <w:tc>
+          <w:tcPr>
+            <w:tcW w:w="1844" w:type="pct"/>
+          </w:tcPr>
+          <w:p>
+            <w:pPr>
+              <w:rPr>
+                <w:rFonts w:ascii="Arial" w:eastAsia="Arial" w:hAnsi="Arial" w:cs="Arial"/>
+                <w:b/>
+              </w:rPr>
+            </w:pPr>
+            <w:r>
+              <w:rPr>
+                <w:rFonts w:ascii="Arial" w:eastAsia="Arial" w:hAnsi="Arial" w:cs="Arial"/>
+                <w:b/>
+              </w:rPr>
+              <w:t>Institución de adscripción:</w:t>
+            </w:r>
+          </w:p>
+        </w:tc>
+        <w:tc>
+          <w:tcPr>
+            <w:tcW w:w="3156" w:type="pct"/>
+          </w:tcPr>
+          <w:p>
+            <w:pPr>
+              <w:rPr>
+                <w:rFonts w:ascii="Arial" w:eastAsia="Arial" w:hAnsi="Arial" w:cs="Arial"/>
+              </w:rPr>
+            </w:pPr>
+            <w:r>
+              <w:rPr>
+                <w:rFonts w:ascii="Arial" w:eastAsia="Arial" w:hAnsi="Arial" w:cs="Arial"/>
+              </w:rPr>
+              <w:t xml:space="preserve">Instituto Tecnológico Superior de la Región Sierra </w:t>
+            </w:r>
+          </w:p>
+        </w:tc>
+      </w:tr>
+      <w:tr>
+        <w:tc>
+          <w:tcPr>
+            <w:tcW w:w="1844" w:type="pct"/>
+          </w:tcPr>
+          <w:p>
+            <w:pPr>
+              <w:rPr>
+                <w:rFonts w:ascii="Arial" w:eastAsia="Arial" w:hAnsi="Arial" w:cs="Arial"/>
+                <w:b/>
+              </w:rPr>
+            </w:pPr>
+            <w:r>
+              <w:rPr>
+                <w:rFonts w:ascii="Arial" w:eastAsia="Arial" w:hAnsi="Arial" w:cs="Arial"/>
+                <w:b/>
+              </w:rPr>
+              <w:t>Nivel académico:</w:t>
+            </w:r>
+          </w:p>
+        </w:tc>
+        <w:tc>
+          <w:tcPr>
+            <w:tcW w:w="3156" w:type="pct"/>
+          </w:tcPr>
+          <w:p>
+            <w:pPr>
+              <w:rPr>
+                <w:rFonts w:ascii="Arial" w:eastAsia="Arial" w:hAnsi="Arial" w:cs="Arial"/>
+              </w:rPr>
+            </w:pPr>
+            <w:r>
+              <w:rPr>
+                <w:rFonts w:ascii="Arial" w:eastAsia="Arial" w:hAnsi="Arial" w:cs="Arial"/>
+              </w:rPr>
+              <w:t>Universidad</w:t>
+            </w:r>
+          </w:p>
+        </w:tc>
+      </w:tr>
+      <w:tr>
+        <w:tc>
+          <w:tcPr>
+            <w:tcW w:w="1844" w:type="pct"/>
+          </w:tcPr>
+          <w:p>
+            <w:pPr>
+              <w:rPr>
+                <w:rFonts w:ascii="Arial" w:eastAsia="Arial" w:hAnsi="Arial" w:cs="Arial"/>
+                <w:b/>
+              </w:rPr>
+            </w:pPr>
+            <w:r>
+              <w:rPr>
+                <w:rFonts w:ascii="Arial" w:eastAsia="Arial" w:hAnsi="Arial" w:cs="Arial"/>
+                <w:b/>
+              </w:rPr>
+              <w:t>Campo del conocimiento:</w:t>
+            </w:r>
+          </w:p>
+        </w:tc>
+        <w:tc>
+          <w:tcPr>
+            <w:tcW w:w="3156" w:type="pct"/>
+          </w:tcPr>
+          <w:p>
+            <w:pPr>
+              <w:rPr>
+                <w:rFonts w:ascii="Arial" w:eastAsia="Arial" w:hAnsi="Arial" w:cs="Arial"/>
+              </w:rPr>
+            </w:pPr>
+            <w:r>
+              <w:rPr>
+                <w:rFonts w:ascii="Arial" w:eastAsia="Arial" w:hAnsi="Arial" w:cs="Arial"/>
+              </w:rPr>
+              <w:t xml:space="preserve">Redes e internet </w:t>
+            </w:r>
+          </w:p>
+        </w:tc>
+      </w:tr>
+      <w:tr>
+        <w:tc>
+          <w:tcPr>
+            <w:tcW w:w="1844" w:type="pct"/>
+          </w:tcPr>
+          <w:p>
+            <w:pPr>
+              <w:rPr>
+                <w:rFonts w:ascii="Arial" w:eastAsia="Arial" w:hAnsi="Arial" w:cs="Arial"/>
+                <w:b/>
+              </w:rPr>
+            </w:pPr>
+            <w:r>
+              <w:rPr>
+                <w:rFonts w:ascii="Arial" w:eastAsia="Arial" w:hAnsi="Arial" w:cs="Arial"/>
+                <w:b/>
+              </w:rPr>
+              <w:t>SNI (Si/No)</w:t>
+            </w:r>
+          </w:p>
+        </w:tc>
+        <w:tc>
+          <w:tcPr>
+            <w:tcW w:w="3156" w:type="pct"/>
+          </w:tcPr>
+          <w:p>
+            <w:pPr>
+              <w:rPr>
+                <w:rFonts w:ascii="Arial" w:eastAsia="Arial" w:hAnsi="Arial" w:cs="Arial"/>
+              </w:rPr>
+            </w:pPr>
+            <w:r>
+              <w:rPr>
+                <w:rFonts w:ascii="Arial" w:eastAsia="Arial" w:hAnsi="Arial" w:cs="Arial"/>
+              </w:rPr>
+              <w:t>No</w:t>
+            </w:r>
+          </w:p>
+        </w:tc>
+      </w:tr>
+      <w:tr>
+        <w:tc>
+          <w:tcPr>
+            <w:tcW w:w="1844" w:type="pct"/>
+          </w:tcPr>
+          <w:p>
+            <w:pPr>
+              <w:rPr>
+                <w:rFonts w:ascii="Arial" w:eastAsia="Arial" w:hAnsi="Arial" w:cs="Arial"/>
+                <w:b/>
+              </w:rPr>
+            </w:pPr>
+            <w:r>
+              <w:rPr>
+                <w:rFonts w:ascii="Arial" w:eastAsia="Arial" w:hAnsi="Arial" w:cs="Arial"/>
+                <w:b/>
+              </w:rPr>
+              <w:t>SEI (Si/No)</w:t>
+            </w:r>
+          </w:p>
+        </w:tc>
+        <w:tc>
+          <w:tcPr>
+            <w:tcW w:w="3156" w:type="pct"/>
+          </w:tcPr>
+          <w:p>
+            <w:pPr>
+              <w:rPr>
+                <w:rFonts w:ascii="Arial" w:eastAsia="Arial" w:hAnsi="Arial" w:cs="Arial"/>
+              </w:rPr>
+            </w:pPr>
+            <w:r>
+              <w:rPr>
+                <w:rFonts w:ascii="Arial" w:eastAsia="Arial" w:hAnsi="Arial" w:cs="Arial"/>
+              </w:rPr>
+              <w:t>No</w:t>
+            </w:r>
+          </w:p>
+        </w:tc>
+      </w:tr>
+      <w:tr>
+        <w:tc>
+          <w:tcPr>
+            <w:tcW w:w="1844" w:type="pct"/>
+          </w:tcPr>
+          <w:p>
+            <w:pPr>
+              <w:rPr>
+                <w:rFonts w:ascii="Arial" w:eastAsia="Arial" w:hAnsi="Arial" w:cs="Arial"/>
+                <w:b/>
+              </w:rPr>
+            </w:pPr>
+            <w:r>
+              <w:rPr>
+                <w:rFonts w:ascii="Arial" w:eastAsia="Arial" w:hAnsi="Arial" w:cs="Arial"/>
+                <w:b/>
+              </w:rPr>
+              <w:t>Periodo de participación:</w:t>
+            </w:r>
+          </w:p>
+        </w:tc>
+        <w:tc>
+          <w:tcPr>
+            <w:tcW w:w="3156" w:type="pct"/>
+          </w:tcPr>
+          <w:p>
+            <w:pPr>
+              <w:rPr>
+                <w:rFonts w:ascii="Arial" w:eastAsia="Arial" w:hAnsi="Arial" w:cs="Arial"/>
+              </w:rPr>
+            </w:pPr>
+            <w:r>
+              <w:rPr>
+                <w:rFonts w:ascii="Arial" w:eastAsia="Arial" w:hAnsi="Arial" w:cs="Arial"/>
+              </w:rPr>
+              <w:t>Desde el inicio hasta el final</w:t>
+            </w:r>
+          </w:p>
+        </w:tc>
+      </w:tr>
+      <w:tr>
+        <w:tc>
+          <w:tcPr>
+            <w:tcW w:w="1844" w:type="pct"/>
+          </w:tcPr>
+          <w:p>
+            <w:pPr>
+              <w:rPr>
+                <w:rFonts w:ascii="Arial" w:eastAsia="Arial" w:hAnsi="Arial" w:cs="Arial"/>
+                <w:b/>
+              </w:rPr>
+            </w:pPr>
+            <w:r>
+              <w:rPr>
+                <w:rFonts w:ascii="Arial" w:eastAsia="Arial" w:hAnsi="Arial" w:cs="Arial"/>
+                <w:b/>
+              </w:rPr>
+              <w:t>Actividades por desarrollar:</w:t>
+            </w:r>
+          </w:p>
+        </w:tc>
+        <w:tc>
+          <w:tcPr>
+            <w:tcW w:w="3156" w:type="pct"/>
+          </w:tcPr>
+          <w:p>
+            <w:pPr>
+              <w:rPr>
+                <w:rFonts w:ascii="Arial" w:eastAsia="Arial" w:hAnsi="Arial" w:cs="Arial"/>
+              </w:rPr>
+            </w:pPr>
+            <w:r>
+              <w:rPr>
+                <w:rFonts w:ascii="Arial" w:eastAsia="Arial" w:hAnsi="Arial" w:cs="Arial"/>
+                <w:bCs/>
+              </w:rPr>
+              <w:t xml:space="preserve">Apoyo </w:t>
+            </w:r>
+            <w:r>
+              <w:rPr>
+                <w:rFonts w:ascii="Arial" w:eastAsia="Arial" w:hAnsi="Arial" w:cs="Arial"/>
+                <w:bCs/>
+              </w:rPr>
+              <w:t xml:space="preserve">en la infraestructura de redes de internet </w:t>
+            </w:r>
+          </w:p>
+        </w:tc>
+      </w:tr>
+      <w:tr>
+        <w:tc>
+          <w:tcPr>
+            <w:tcW w:w="1844" w:type="pct"/>
+          </w:tcPr>
+          <w:p>
+            <w:pPr>
+              <w:rPr>
+                <w:rFonts w:ascii="Arial" w:eastAsia="Arial" w:hAnsi="Arial" w:cs="Arial"/>
+                <w:b/>
+              </w:rPr>
+            </w:pPr>
+            <w:r>
+              <w:rPr>
+                <w:rFonts w:ascii="Arial" w:eastAsia="Arial" w:hAnsi="Arial" w:cs="Arial"/>
+                <w:b/>
+              </w:rPr>
+              <w:t>Producto esperado en el que colaborará:</w:t>
+            </w:r>
+          </w:p>
+        </w:tc>
+        <w:tc>
+          <w:tcPr>
+            <w:tcW w:w="3156" w:type="pct"/>
+          </w:tcPr>
+          <w:p>
+            <w:pPr>
+              <w:rPr>
+                <w:rFonts w:ascii="Arial" w:eastAsia="Arial" w:hAnsi="Arial" w:cs="Arial"/>
+              </w:rPr>
+            </w:pPr>
+            <w:r>
+              <w:rPr>
+                <w:rFonts w:ascii="Arial" w:eastAsia="Arial" w:hAnsi="Arial" w:cs="Arial"/>
+              </w:rPr>
+              <w:t xml:space="preserve">Conexión de redes e internet </w:t>
+            </w:r>
+          </w:p>
+        </w:tc>
+      </w:tr>
+      <w:tr>
+        <w:tc>
+          <w:tcPr>
+            <w:tcW w:w="1844" w:type="pct"/>
+          </w:tcPr>
+          <w:p>
+            <w:pPr>
+              <w:rPr>
+                <w:rFonts w:ascii="Arial" w:eastAsia="Arial" w:hAnsi="Arial" w:cs="Arial"/>
+                <w:b/>
+              </w:rPr>
+            </w:pPr>
+            <w:r>
+              <w:rPr>
+                <w:rFonts w:ascii="Arial" w:eastAsia="Arial" w:hAnsi="Arial" w:cs="Arial"/>
+                <w:b/>
+              </w:rPr>
+              <w:t>Nombre completo:</w:t>
+            </w:r>
+          </w:p>
+        </w:tc>
+        <w:tc>
+          <w:tcPr>
+            <w:tcW w:w="3156" w:type="pct"/>
+          </w:tcPr>
+          <w:p>
+            <w:pPr>
+              <w:rPr>
+                <w:rFonts w:ascii="Arial" w:eastAsia="Arial" w:hAnsi="Arial" w:cs="Arial"/>
+              </w:rPr>
+            </w:pPr>
+            <w:r>
+              <w:rPr>
+                <w:rFonts w:ascii="Arial" w:eastAsia="Arial" w:hAnsi="Arial" w:cs="Arial"/>
+              </w:rPr>
+              <w:t xml:space="preserve">Daniel Pérez Flores </w:t>
+            </w:r>
+          </w:p>
+        </w:tc>
+      </w:tr>
+      <w:tr>
+        <w:tc>
+          <w:tcPr>
+            <w:tcW w:w="1844" w:type="pct"/>
+          </w:tcPr>
+          <w:p>
+            <w:pPr>
+              <w:rPr>
+                <w:rFonts w:ascii="Arial" w:eastAsia="Arial" w:hAnsi="Arial" w:cs="Arial"/>
+                <w:b/>
+              </w:rPr>
+            </w:pPr>
+            <w:r>
+              <w:rPr>
+                <w:rFonts w:ascii="Arial" w:eastAsia="Arial" w:hAnsi="Arial" w:cs="Arial"/>
+                <w:b/>
+              </w:rPr>
+              <w:t>Institución de adscripción:</w:t>
+            </w:r>
+          </w:p>
+        </w:tc>
+        <w:tc>
+          <w:tcPr>
+            <w:tcW w:w="3156" w:type="pct"/>
+          </w:tcPr>
+          <w:p>
+            <w:pPr>
+              <w:rPr>
+                <w:rFonts w:ascii="Arial" w:eastAsia="Arial" w:hAnsi="Arial" w:cs="Arial"/>
+              </w:rPr>
+            </w:pPr>
+            <w:r>
+              <w:rPr>
+                <w:rFonts w:ascii="Arial" w:eastAsia="Arial" w:hAnsi="Arial" w:cs="Arial"/>
+              </w:rPr>
+              <w:t xml:space="preserve">Instituto Tecnológico Superior de la Región Sierra </w:t>
+            </w:r>
+          </w:p>
+        </w:tc>
+      </w:tr>
+      <w:tr>
+        <w:tc>
+          <w:tcPr>
+            <w:tcW w:w="1844" w:type="pct"/>
+          </w:tcPr>
+          <w:p>
+            <w:pPr>
+              <w:rPr>
+                <w:rFonts w:ascii="Arial" w:eastAsia="Arial" w:hAnsi="Arial" w:cs="Arial"/>
+                <w:b/>
+              </w:rPr>
+            </w:pPr>
+            <w:r>
+              <w:rPr>
+                <w:rFonts w:ascii="Arial" w:eastAsia="Arial" w:hAnsi="Arial" w:cs="Arial"/>
+                <w:b/>
+              </w:rPr>
+              <w:t>Nivel académico:</w:t>
+            </w:r>
+          </w:p>
+        </w:tc>
+        <w:tc>
+          <w:tcPr>
+            <w:tcW w:w="3156" w:type="pct"/>
+          </w:tcPr>
+          <w:p>
+            <w:pPr>
+              <w:rPr>
+                <w:rFonts w:ascii="Arial" w:eastAsia="Arial" w:hAnsi="Arial" w:cs="Arial"/>
+              </w:rPr>
+            </w:pPr>
+            <w:r>
+              <w:rPr>
+                <w:rFonts w:ascii="Arial" w:eastAsia="Arial" w:hAnsi="Arial" w:cs="Arial"/>
+              </w:rPr>
+              <w:t xml:space="preserve">Licenciatura </w:t>
             </w:r>
           </w:p>
         </w:tc>
@@ -7584,6 +8314,7 @@
                 <w:rFonts w:ascii="Arial" w:eastAsia="Arial" w:hAnsi="Arial" w:cs="Arial"/>
                 <w:bCs/>
               </w:rPr>
+              <w:lastRenderedPageBreak/>
               <w:t xml:space="preserve">Circuitos correctamente montados </w:t>
             </w:r>
           </w:p>
@@ -8254,7 +8985,6 @@
                 <w:rFonts w:ascii="Arial" w:eastAsia="Arial" w:hAnsi="Arial" w:cs="Arial"/>
                 <w:b/>
               </w:rPr>
-              <w:lastRenderedPageBreak/>
               <w:t>Grupos o comunidades ( )</w:t>
             </w:r>
           </w:p>
@@ -8293,7 +9023,6 @@
                 <w:rFonts w:ascii="Arial" w:eastAsia="Arial" w:hAnsi="Arial" w:cs="Arial"/>
                 <w:b/>
               </w:rPr>
-              <w:lastRenderedPageBreak/>
               <w:t>Describa la participación que tendrá la instancia de la sociedad o de la empresa en el DESARROLLO del proyecto, más allá de considerarse usuario o beneficiario de los resultados finales del mismo:</w:t>
             </w:r>
           </w:p>

</xml_diff>